<commit_message>
13.03.2018 Przeniesienie rezerwacji do dodatkowych funkcjonalności.
</commit_message>
<xml_diff>
--- a/Documentation/opis_programu.docx
+++ b/Documentation/opis_programu.docx
@@ -1,6 +1,6 @@
 
 <file path=word/document.xml><?xml version="1.0" encoding="utf-8"?>
-<w:document xmlns:wpc="http://schemas.microsoft.com/office/word/2010/wordprocessingCanvas" xmlns:mc="http://schemas.openxmlformats.org/markup-compatibility/2006" xmlns:o="urn:schemas-microsoft-com:office:office" xmlns:r="http://schemas.openxmlformats.org/officeDocument/2006/relationships" xmlns:m="http://schemas.openxmlformats.org/officeDocument/2006/math" xmlns:v="urn:schemas-microsoft-com:vml" xmlns:wp14="http://schemas.microsoft.com/office/word/2010/wordprocessingDrawing" xmlns:wp="http://schemas.openxmlformats.org/drawingml/2006/wordprocessingDrawing" xmlns:w10="urn:schemas-microsoft-com:office:word" xmlns:w="http://schemas.openxmlformats.org/wordprocessingml/2006/main" xmlns:w14="http://schemas.microsoft.com/office/word/2010/wordml" xmlns:wpg="http://schemas.microsoft.com/office/word/2010/wordprocessingGroup" xmlns:wpi="http://schemas.microsoft.com/office/word/2010/wordprocessingInk" xmlns:wne="http://schemas.microsoft.com/office/word/2006/wordml" xmlns:wps="http://schemas.microsoft.com/office/word/2010/wordprocessingShape" mc:Ignorable="w14 wp14">
+<w:document xmlns:wpc="http://schemas.microsoft.com/office/word/2010/wordprocessingCanvas" xmlns:cx="http://schemas.microsoft.com/office/drawing/2014/chartex" xmlns:cx1="http://schemas.microsoft.com/office/drawing/2015/9/8/chartex" xmlns:cx2="http://schemas.microsoft.com/office/drawing/2015/10/21/chartex" xmlns:cx3="http://schemas.microsoft.com/office/drawing/2016/5/9/chartex" xmlns:cx4="http://schemas.microsoft.com/office/drawing/2016/5/10/chartex" xmlns:cx5="http://schemas.microsoft.com/office/drawing/2016/5/11/chartex" xmlns:cx6="http://schemas.microsoft.com/office/drawing/2016/5/12/chartex" xmlns:cx7="http://schemas.microsoft.com/office/drawing/2016/5/13/chartex" xmlns:cx8="http://schemas.microsoft.com/office/drawing/2016/5/14/chartex" xmlns:mc="http://schemas.openxmlformats.org/markup-compatibility/2006" xmlns:aink="http://schemas.microsoft.com/office/drawing/2016/ink" xmlns:am3d="http://schemas.microsoft.com/office/drawing/2017/model3d" xmlns:o="urn:schemas-microsoft-com:office:office" xmlns:r="http://schemas.openxmlformats.org/officeDocument/2006/relationships" xmlns:m="http://schemas.openxmlformats.org/officeDocument/2006/math" xmlns:v="urn:schemas-microsoft-com:vml" xmlns:wp14="http://schemas.microsoft.com/office/word/2010/wordprocessingDrawing" xmlns:wp="http://schemas.openxmlformats.org/drawingml/2006/wordprocessingDrawing" xmlns:w10="urn:schemas-microsoft-com:office:word" xmlns:w="http://schemas.openxmlformats.org/wordprocessingml/2006/main" xmlns:w14="http://schemas.microsoft.com/office/word/2010/wordml" xmlns:w15="http://schemas.microsoft.com/office/word/2012/wordml" xmlns:w16cid="http://schemas.microsoft.com/office/word/2016/wordml/cid" xmlns:w16se="http://schemas.microsoft.com/office/word/2015/wordml/symex" xmlns:wpg="http://schemas.microsoft.com/office/word/2010/wordprocessingGroup" xmlns:wpi="http://schemas.microsoft.com/office/word/2010/wordprocessingInk" xmlns:wne="http://schemas.microsoft.com/office/word/2006/wordml" xmlns:wps="http://schemas.microsoft.com/office/word/2010/wordprocessingShape" mc:Ignorable="w14 w15 w16se w16cid wp14">
   <w:body>
     <w:p>
       <w:pPr>
@@ -76,7 +76,7 @@
                     </pic:cNvPicPr>
                   </pic:nvPicPr>
                   <pic:blipFill>
-                    <a:blip r:embed="rId6">
+                    <a:blip r:embed="rId5">
                       <a:extLst>
                         <a:ext uri="{28A0092B-C50C-407E-A947-70E740481C1C}">
                           <a14:useLocalDpi xmlns:a14="http://schemas.microsoft.com/office/drawing/2010/main" val="0"/>
@@ -594,7 +594,23 @@
           <w:sz w:val="24"/>
           <w:szCs w:val="24"/>
         </w:rPr>
-        <w:t>. Rezerwacji będzie można dokonać najdalej do dwóch tygodni.</w:t>
+        <w:t xml:space="preserve">. Rezerwacji </w:t>
+      </w:r>
+      <w:r>
+        <w:rPr>
+          <w:rFonts w:ascii="Times New Roman" w:hAnsi="Times New Roman" w:cs="Times New Roman"/>
+          <w:sz w:val="24"/>
+          <w:szCs w:val="24"/>
+        </w:rPr>
+        <w:t xml:space="preserve">(dodatkowo) </w:t>
+      </w:r>
+      <w:r>
+        <w:rPr>
+          <w:rFonts w:ascii="Times New Roman" w:hAnsi="Times New Roman" w:cs="Times New Roman"/>
+          <w:sz w:val="24"/>
+          <w:szCs w:val="24"/>
+        </w:rPr>
+        <w:t>będzie można dokonać najdalej do dwóch tygodni.</w:t>
       </w:r>
     </w:p>
     <w:p>
@@ -1280,17 +1296,29 @@
           <w:rFonts w:ascii="Times New Roman" w:hAnsi="Times New Roman" w:cs="Times New Roman"/>
           <w:sz w:val="24"/>
         </w:rPr>
-        <w:t xml:space="preserve">Poprawne wpisanie danych logowania, bądź wybranie opcji logowania przy pomocy konta </w:t>
-      </w:r>
-      <w:proofErr w:type="spellStart"/>
-      <w:r>
-        <w:rPr>
-          <w:rFonts w:ascii="Times New Roman" w:hAnsi="Times New Roman" w:cs="Times New Roman"/>
-          <w:sz w:val="24"/>
-        </w:rPr>
-        <w:t>facebook</w:t>
-      </w:r>
-      <w:proofErr w:type="spellEnd"/>
+        <w:t xml:space="preserve">Poprawne wpisanie danych </w:t>
+      </w:r>
+      <w:r>
+        <w:rPr>
+          <w:rFonts w:ascii="Times New Roman" w:hAnsi="Times New Roman" w:cs="Times New Roman"/>
+          <w:sz w:val="24"/>
+        </w:rPr>
+        <w:t>logowania</w:t>
+      </w:r>
+      <w:r>
+        <w:rPr>
+          <w:rFonts w:ascii="Times New Roman" w:hAnsi="Times New Roman" w:cs="Times New Roman"/>
+          <w:sz w:val="24"/>
+        </w:rPr>
+        <w:t xml:space="preserve"> bądź wybranie opcji logowania przy pomocy konta </w:t>
+      </w:r>
+      <w:r>
+        <w:rPr>
+          <w:rFonts w:ascii="Times New Roman" w:hAnsi="Times New Roman" w:cs="Times New Roman"/>
+          <w:sz w:val="24"/>
+        </w:rPr>
+        <w:t>Facebook</w:t>
+      </w:r>
       <w:r>
         <w:rPr>
           <w:rFonts w:ascii="Times New Roman" w:hAnsi="Times New Roman" w:cs="Times New Roman"/>
@@ -1832,7 +1860,14 @@
           <w:rFonts w:ascii="Times New Roman" w:hAnsi="Times New Roman" w:cs="Times New Roman"/>
           <w:sz w:val="24"/>
         </w:rPr>
-        <w:t>Alternatywny ciąg zdarzeń :</w:t>
+        <w:t xml:space="preserve">Alternatywny ciąg </w:t>
+      </w:r>
+      <w:r>
+        <w:rPr>
+          <w:rFonts w:ascii="Times New Roman" w:hAnsi="Times New Roman" w:cs="Times New Roman"/>
+          <w:sz w:val="24"/>
+        </w:rPr>
+        <w:t>zdarzeń:</w:t>
       </w:r>
     </w:p>
     <w:p>
@@ -1959,7 +1994,21 @@
           <w:rFonts w:ascii="Times New Roman" w:hAnsi="Times New Roman" w:cs="Times New Roman"/>
           <w:sz w:val="24"/>
         </w:rPr>
-        <w:t>Użytkownik podaje zły plik, bądź nie potwierdza zmiany awatara.</w:t>
+        <w:t xml:space="preserve">Użytkownik podaje zły </w:t>
+      </w:r>
+      <w:r>
+        <w:rPr>
+          <w:rFonts w:ascii="Times New Roman" w:hAnsi="Times New Roman" w:cs="Times New Roman"/>
+          <w:sz w:val="24"/>
+        </w:rPr>
+        <w:t>plik</w:t>
+      </w:r>
+      <w:r>
+        <w:rPr>
+          <w:rFonts w:ascii="Times New Roman" w:hAnsi="Times New Roman" w:cs="Times New Roman"/>
+          <w:sz w:val="24"/>
+        </w:rPr>
+        <w:t xml:space="preserve"> bądź nie potwierdza zmiany awatara.</w:t>
       </w:r>
     </w:p>
     <w:p>
@@ -2060,7 +2109,21 @@
           <w:rFonts w:ascii="Times New Roman" w:hAnsi="Times New Roman" w:cs="Times New Roman"/>
           <w:sz w:val="24"/>
         </w:rPr>
-        <w:t>Użytkownik podaje złe hasło, bądź nie potwierdza operacji.</w:t>
+        <w:t xml:space="preserve">Użytkownik podaje złe </w:t>
+      </w:r>
+      <w:r>
+        <w:rPr>
+          <w:rFonts w:ascii="Times New Roman" w:hAnsi="Times New Roman" w:cs="Times New Roman"/>
+          <w:sz w:val="24"/>
+        </w:rPr>
+        <w:t>hasło</w:t>
+      </w:r>
+      <w:r>
+        <w:rPr>
+          <w:rFonts w:ascii="Times New Roman" w:hAnsi="Times New Roman" w:cs="Times New Roman"/>
+          <w:sz w:val="24"/>
+        </w:rPr>
+        <w:t xml:space="preserve"> bądź nie potwierdza operacji.</w:t>
       </w:r>
     </w:p>
     <w:p>
@@ -2232,8 +2295,944 @@
           <w:sz w:val="24"/>
         </w:rPr>
       </w:pPr>
+    </w:p>
+    <w:p>
+      <w:pPr>
+        <w:pStyle w:val="Bezodstpw"/>
+        <w:jc w:val="both"/>
+        <w:rPr>
+          <w:rFonts w:ascii="Times New Roman" w:hAnsi="Times New Roman" w:cs="Times New Roman"/>
+          <w:sz w:val="24"/>
+        </w:rPr>
+      </w:pPr>
+    </w:p>
+    <w:p>
+      <w:pPr>
+        <w:pStyle w:val="Bezodstpw"/>
+        <w:numPr>
+          <w:ilvl w:val="1"/>
+          <w:numId w:val="1"/>
+        </w:numPr>
+        <w:ind w:left="851" w:hanging="567"/>
+        <w:jc w:val="both"/>
+        <w:rPr>
+          <w:rFonts w:ascii="Times New Roman" w:hAnsi="Times New Roman" w:cs="Times New Roman"/>
+          <w:b/>
+          <w:sz w:val="24"/>
+        </w:rPr>
+      </w:pPr>
+      <w:r>
+        <w:rPr>
+          <w:rFonts w:ascii="Times New Roman" w:hAnsi="Times New Roman" w:cs="Times New Roman"/>
+          <w:b/>
+          <w:sz w:val="24"/>
+        </w:rPr>
+        <w:t>Dodaje pub do ulubionych</w:t>
+      </w:r>
+    </w:p>
+    <w:p>
+      <w:pPr>
+        <w:pStyle w:val="Bezodstpw"/>
+        <w:numPr>
+          <w:ilvl w:val="0"/>
+          <w:numId w:val="3"/>
+        </w:numPr>
+        <w:jc w:val="both"/>
+        <w:rPr>
+          <w:rFonts w:ascii="Times New Roman" w:hAnsi="Times New Roman" w:cs="Times New Roman"/>
+          <w:sz w:val="24"/>
+        </w:rPr>
+      </w:pPr>
+      <w:r>
+        <w:rPr>
+          <w:rFonts w:ascii="Times New Roman" w:hAnsi="Times New Roman" w:cs="Times New Roman"/>
+          <w:sz w:val="24"/>
+        </w:rPr>
+        <w:t xml:space="preserve">Uczestnicy: </w:t>
+      </w:r>
+    </w:p>
+    <w:p>
+      <w:pPr>
+        <w:pStyle w:val="Bezodstpw"/>
+        <w:ind w:left="786" w:firstLine="630"/>
+        <w:jc w:val="both"/>
+        <w:rPr>
+          <w:rFonts w:ascii="Times New Roman" w:hAnsi="Times New Roman" w:cs="Times New Roman"/>
+          <w:sz w:val="24"/>
+        </w:rPr>
+      </w:pPr>
+      <w:r>
+        <w:rPr>
+          <w:rFonts w:ascii="Times New Roman" w:hAnsi="Times New Roman" w:cs="Times New Roman"/>
+          <w:sz w:val="24"/>
+        </w:rPr>
+        <w:t>zalogowany użytkownik zwykły</w:t>
+      </w:r>
+    </w:p>
+    <w:p>
+      <w:pPr>
+        <w:pStyle w:val="Bezodstpw"/>
+        <w:numPr>
+          <w:ilvl w:val="0"/>
+          <w:numId w:val="3"/>
+        </w:numPr>
+        <w:jc w:val="both"/>
+        <w:rPr>
+          <w:rFonts w:ascii="Times New Roman" w:hAnsi="Times New Roman" w:cs="Times New Roman"/>
+          <w:sz w:val="24"/>
+        </w:rPr>
+      </w:pPr>
+      <w:r>
+        <w:rPr>
+          <w:rFonts w:ascii="Times New Roman" w:hAnsi="Times New Roman" w:cs="Times New Roman"/>
+          <w:sz w:val="24"/>
+        </w:rPr>
+        <w:t>Podstawowy ciąg zdarzeń:</w:t>
+      </w:r>
+    </w:p>
+    <w:p>
+      <w:pPr>
+        <w:pStyle w:val="Bezodstpw"/>
+        <w:ind w:left="1416"/>
+        <w:jc w:val="both"/>
+        <w:rPr>
+          <w:rFonts w:ascii="Times New Roman" w:hAnsi="Times New Roman" w:cs="Times New Roman"/>
+          <w:sz w:val="24"/>
+        </w:rPr>
+      </w:pPr>
+      <w:r>
+        <w:rPr>
+          <w:rFonts w:ascii="Times New Roman" w:hAnsi="Times New Roman" w:cs="Times New Roman"/>
+          <w:sz w:val="24"/>
+        </w:rPr>
+        <w:t xml:space="preserve">Użytkownik </w:t>
+      </w:r>
+      <w:r>
+        <w:rPr>
+          <w:rFonts w:ascii="Times New Roman" w:hAnsi="Times New Roman" w:cs="Times New Roman"/>
+          <w:sz w:val="24"/>
+        </w:rPr>
+        <w:t>naciska na odpowiednią ikonkę gwizdki przy pubie, co dodaje go do ulubionych.</w:t>
+      </w:r>
+    </w:p>
+    <w:p>
+      <w:pPr>
+        <w:pStyle w:val="Bezodstpw"/>
+        <w:numPr>
+          <w:ilvl w:val="0"/>
+          <w:numId w:val="3"/>
+        </w:numPr>
+        <w:jc w:val="both"/>
+        <w:rPr>
+          <w:rFonts w:ascii="Times New Roman" w:hAnsi="Times New Roman" w:cs="Times New Roman"/>
+          <w:sz w:val="24"/>
+        </w:rPr>
+      </w:pPr>
+      <w:r>
+        <w:rPr>
+          <w:rFonts w:ascii="Times New Roman" w:hAnsi="Times New Roman" w:cs="Times New Roman"/>
+          <w:sz w:val="24"/>
+        </w:rPr>
+        <w:t>Alternatywny ciąg zdarzeń:</w:t>
+      </w:r>
+    </w:p>
+    <w:p>
+      <w:pPr>
+        <w:pStyle w:val="Bezodstpw"/>
+        <w:ind w:left="1416"/>
+        <w:jc w:val="both"/>
+        <w:rPr>
+          <w:rFonts w:ascii="Times New Roman" w:hAnsi="Times New Roman" w:cs="Times New Roman"/>
+          <w:sz w:val="24"/>
+        </w:rPr>
+      </w:pPr>
+      <w:r>
+        <w:rPr>
+          <w:rFonts w:ascii="Times New Roman" w:hAnsi="Times New Roman" w:cs="Times New Roman"/>
+          <w:sz w:val="24"/>
+        </w:rPr>
+        <w:t>Brak</w:t>
+      </w:r>
+    </w:p>
+    <w:p>
+      <w:pPr>
+        <w:pStyle w:val="Bezodstpw"/>
+        <w:jc w:val="both"/>
+        <w:rPr>
+          <w:rFonts w:ascii="Times New Roman" w:hAnsi="Times New Roman" w:cs="Times New Roman"/>
+          <w:sz w:val="24"/>
+        </w:rPr>
+      </w:pPr>
+    </w:p>
+    <w:p>
+      <w:pPr>
+        <w:pStyle w:val="Bezodstpw"/>
+        <w:numPr>
+          <w:ilvl w:val="1"/>
+          <w:numId w:val="1"/>
+        </w:numPr>
+        <w:ind w:left="851" w:hanging="567"/>
+        <w:jc w:val="both"/>
+        <w:rPr>
+          <w:rFonts w:ascii="Times New Roman" w:hAnsi="Times New Roman" w:cs="Times New Roman"/>
+          <w:b/>
+          <w:sz w:val="24"/>
+        </w:rPr>
+      </w:pPr>
+      <w:r>
+        <w:rPr>
+          <w:rFonts w:ascii="Times New Roman" w:hAnsi="Times New Roman" w:cs="Times New Roman"/>
+          <w:b/>
+          <w:sz w:val="24"/>
+        </w:rPr>
+        <w:t>Przegląda listę ulubionych pubów</w:t>
+      </w:r>
+    </w:p>
+    <w:p>
+      <w:pPr>
+        <w:pStyle w:val="Bezodstpw"/>
+        <w:numPr>
+          <w:ilvl w:val="0"/>
+          <w:numId w:val="3"/>
+        </w:numPr>
+        <w:jc w:val="both"/>
+        <w:rPr>
+          <w:rFonts w:ascii="Times New Roman" w:hAnsi="Times New Roman" w:cs="Times New Roman"/>
+          <w:sz w:val="24"/>
+        </w:rPr>
+      </w:pPr>
+      <w:r>
+        <w:rPr>
+          <w:rFonts w:ascii="Times New Roman" w:hAnsi="Times New Roman" w:cs="Times New Roman"/>
+          <w:sz w:val="24"/>
+        </w:rPr>
+        <w:t xml:space="preserve">Uczestnicy: </w:t>
+      </w:r>
+    </w:p>
+    <w:p>
+      <w:pPr>
+        <w:pStyle w:val="Bezodstpw"/>
+        <w:ind w:left="786" w:firstLine="630"/>
+        <w:jc w:val="both"/>
+        <w:rPr>
+          <w:rFonts w:ascii="Times New Roman" w:hAnsi="Times New Roman" w:cs="Times New Roman"/>
+          <w:sz w:val="24"/>
+        </w:rPr>
+      </w:pPr>
+      <w:r>
+        <w:rPr>
+          <w:rFonts w:ascii="Times New Roman" w:hAnsi="Times New Roman" w:cs="Times New Roman"/>
+          <w:sz w:val="24"/>
+        </w:rPr>
+        <w:t>zalogowany użytkownik zwykły</w:t>
+      </w:r>
+    </w:p>
+    <w:p>
+      <w:pPr>
+        <w:pStyle w:val="Bezodstpw"/>
+        <w:numPr>
+          <w:ilvl w:val="0"/>
+          <w:numId w:val="3"/>
+        </w:numPr>
+        <w:jc w:val="both"/>
+        <w:rPr>
+          <w:rFonts w:ascii="Times New Roman" w:hAnsi="Times New Roman" w:cs="Times New Roman"/>
+          <w:sz w:val="24"/>
+        </w:rPr>
+      </w:pPr>
+      <w:r>
+        <w:rPr>
+          <w:rFonts w:ascii="Times New Roman" w:hAnsi="Times New Roman" w:cs="Times New Roman"/>
+          <w:sz w:val="24"/>
+        </w:rPr>
+        <w:t>Podstawowy ciąg zdarzeń:</w:t>
+      </w:r>
+    </w:p>
+    <w:p>
+      <w:pPr>
+        <w:pStyle w:val="Bezodstpw"/>
+        <w:ind w:left="1416"/>
+        <w:jc w:val="both"/>
+        <w:rPr>
+          <w:rFonts w:ascii="Times New Roman" w:hAnsi="Times New Roman" w:cs="Times New Roman"/>
+          <w:sz w:val="24"/>
+        </w:rPr>
+      </w:pPr>
+      <w:r>
+        <w:rPr>
+          <w:rFonts w:ascii="Times New Roman" w:hAnsi="Times New Roman" w:cs="Times New Roman"/>
+          <w:sz w:val="24"/>
+        </w:rPr>
+        <w:t>Użytkownik w menu wybiera opcję „ulubione puby”, po czym przechodzi do listy swoich ulubionych pubów.</w:t>
+      </w:r>
+    </w:p>
+    <w:p>
+      <w:pPr>
+        <w:pStyle w:val="Bezodstpw"/>
+        <w:numPr>
+          <w:ilvl w:val="0"/>
+          <w:numId w:val="3"/>
+        </w:numPr>
+        <w:jc w:val="both"/>
+        <w:rPr>
+          <w:rFonts w:ascii="Times New Roman" w:hAnsi="Times New Roman" w:cs="Times New Roman"/>
+          <w:sz w:val="24"/>
+        </w:rPr>
+      </w:pPr>
+      <w:r>
+        <w:rPr>
+          <w:rFonts w:ascii="Times New Roman" w:hAnsi="Times New Roman" w:cs="Times New Roman"/>
+          <w:sz w:val="24"/>
+        </w:rPr>
+        <w:t>Alternatywny ciąg zdarzeń:</w:t>
+      </w:r>
+    </w:p>
+    <w:p>
+      <w:pPr>
+        <w:pStyle w:val="Bezodstpw"/>
+        <w:ind w:left="1416"/>
+        <w:jc w:val="both"/>
+        <w:rPr>
+          <w:rFonts w:ascii="Times New Roman" w:hAnsi="Times New Roman" w:cs="Times New Roman"/>
+          <w:sz w:val="24"/>
+        </w:rPr>
+      </w:pPr>
+      <w:r>
+        <w:rPr>
+          <w:rFonts w:ascii="Times New Roman" w:hAnsi="Times New Roman" w:cs="Times New Roman"/>
+          <w:sz w:val="24"/>
+        </w:rPr>
+        <w:t>Brak</w:t>
+      </w:r>
+    </w:p>
+    <w:p>
+      <w:pPr>
+        <w:pStyle w:val="Bezodstpw"/>
+        <w:ind w:left="1416"/>
+        <w:jc w:val="both"/>
+        <w:rPr>
+          <w:rFonts w:ascii="Times New Roman" w:hAnsi="Times New Roman" w:cs="Times New Roman"/>
+          <w:sz w:val="24"/>
+        </w:rPr>
+      </w:pPr>
+    </w:p>
+    <w:p>
+      <w:pPr>
+        <w:pStyle w:val="Bezodstpw"/>
+        <w:numPr>
+          <w:ilvl w:val="1"/>
+          <w:numId w:val="1"/>
+        </w:numPr>
+        <w:ind w:left="851" w:hanging="567"/>
+        <w:jc w:val="both"/>
+        <w:rPr>
+          <w:rFonts w:ascii="Times New Roman" w:hAnsi="Times New Roman" w:cs="Times New Roman"/>
+          <w:b/>
+          <w:sz w:val="24"/>
+        </w:rPr>
+      </w:pPr>
+      <w:r>
+        <w:rPr>
+          <w:rFonts w:ascii="Times New Roman" w:hAnsi="Times New Roman" w:cs="Times New Roman"/>
+          <w:b/>
+          <w:sz w:val="24"/>
+        </w:rPr>
+        <w:t>Usuwa pub z listy ulubionych</w:t>
+      </w:r>
+    </w:p>
+    <w:p>
+      <w:pPr>
+        <w:pStyle w:val="Bezodstpw"/>
+        <w:numPr>
+          <w:ilvl w:val="0"/>
+          <w:numId w:val="3"/>
+        </w:numPr>
+        <w:jc w:val="both"/>
+        <w:rPr>
+          <w:rFonts w:ascii="Times New Roman" w:hAnsi="Times New Roman" w:cs="Times New Roman"/>
+          <w:sz w:val="24"/>
+        </w:rPr>
+      </w:pPr>
+      <w:r>
+        <w:rPr>
+          <w:rFonts w:ascii="Times New Roman" w:hAnsi="Times New Roman" w:cs="Times New Roman"/>
+          <w:sz w:val="24"/>
+        </w:rPr>
+        <w:t xml:space="preserve">Uczestnicy: </w:t>
+      </w:r>
+    </w:p>
+    <w:p>
+      <w:pPr>
+        <w:pStyle w:val="Bezodstpw"/>
+        <w:ind w:left="786" w:firstLine="630"/>
+        <w:jc w:val="both"/>
+        <w:rPr>
+          <w:rFonts w:ascii="Times New Roman" w:hAnsi="Times New Roman" w:cs="Times New Roman"/>
+          <w:sz w:val="24"/>
+        </w:rPr>
+      </w:pPr>
+      <w:r>
+        <w:rPr>
+          <w:rFonts w:ascii="Times New Roman" w:hAnsi="Times New Roman" w:cs="Times New Roman"/>
+          <w:sz w:val="24"/>
+        </w:rPr>
+        <w:t>zalogowany użytkownik zwykły</w:t>
+      </w:r>
+    </w:p>
+    <w:p>
+      <w:pPr>
+        <w:pStyle w:val="Bezodstpw"/>
+        <w:numPr>
+          <w:ilvl w:val="0"/>
+          <w:numId w:val="3"/>
+        </w:numPr>
+        <w:jc w:val="both"/>
+        <w:rPr>
+          <w:rFonts w:ascii="Times New Roman" w:hAnsi="Times New Roman" w:cs="Times New Roman"/>
+          <w:sz w:val="24"/>
+        </w:rPr>
+      </w:pPr>
+      <w:r>
+        <w:rPr>
+          <w:rFonts w:ascii="Times New Roman" w:hAnsi="Times New Roman" w:cs="Times New Roman"/>
+          <w:sz w:val="24"/>
+        </w:rPr>
+        <w:t>Podstawowy ciąg zdarzeń:</w:t>
+      </w:r>
+    </w:p>
+    <w:p>
+      <w:pPr>
+        <w:pStyle w:val="Bezodstpw"/>
+        <w:ind w:left="1416"/>
+        <w:jc w:val="both"/>
+        <w:rPr>
+          <w:rFonts w:ascii="Times New Roman" w:hAnsi="Times New Roman" w:cs="Times New Roman"/>
+          <w:sz w:val="24"/>
+        </w:rPr>
+      </w:pPr>
+      <w:r>
+        <w:rPr>
+          <w:rFonts w:ascii="Times New Roman" w:hAnsi="Times New Roman" w:cs="Times New Roman"/>
+          <w:sz w:val="24"/>
+        </w:rPr>
+        <w:t>Użytkownik odznacza pub z listy ulubionych.</w:t>
+      </w:r>
+    </w:p>
+    <w:p>
+      <w:pPr>
+        <w:pStyle w:val="Bezodstpw"/>
+        <w:numPr>
+          <w:ilvl w:val="0"/>
+          <w:numId w:val="3"/>
+        </w:numPr>
+        <w:jc w:val="both"/>
+        <w:rPr>
+          <w:rFonts w:ascii="Times New Roman" w:hAnsi="Times New Roman" w:cs="Times New Roman"/>
+          <w:sz w:val="24"/>
+        </w:rPr>
+      </w:pPr>
+      <w:r>
+        <w:rPr>
+          <w:rFonts w:ascii="Times New Roman" w:hAnsi="Times New Roman" w:cs="Times New Roman"/>
+          <w:sz w:val="24"/>
+        </w:rPr>
+        <w:t>Alternatywny ciąg zdarzeń:</w:t>
+      </w:r>
+    </w:p>
+    <w:p>
+      <w:pPr>
+        <w:pStyle w:val="Bezodstpw"/>
+        <w:ind w:left="1416"/>
+        <w:jc w:val="both"/>
+        <w:rPr>
+          <w:rFonts w:ascii="Times New Roman" w:hAnsi="Times New Roman" w:cs="Times New Roman"/>
+          <w:sz w:val="24"/>
+        </w:rPr>
+      </w:pPr>
+      <w:r>
+        <w:rPr>
+          <w:rFonts w:ascii="Times New Roman" w:hAnsi="Times New Roman" w:cs="Times New Roman"/>
+          <w:sz w:val="24"/>
+        </w:rPr>
+        <w:t>Brak</w:t>
+      </w:r>
+    </w:p>
+    <w:p>
+      <w:pPr>
+        <w:pStyle w:val="Bezodstpw"/>
+        <w:ind w:left="1416"/>
+        <w:jc w:val="both"/>
+        <w:rPr>
+          <w:rFonts w:ascii="Times New Roman" w:hAnsi="Times New Roman" w:cs="Times New Roman"/>
+          <w:sz w:val="24"/>
+        </w:rPr>
+      </w:pPr>
+    </w:p>
+    <w:p>
+      <w:pPr>
+        <w:pStyle w:val="Bezodstpw"/>
+        <w:ind w:left="1416"/>
+        <w:jc w:val="both"/>
+        <w:rPr>
+          <w:rFonts w:ascii="Times New Roman" w:hAnsi="Times New Roman" w:cs="Times New Roman"/>
+          <w:sz w:val="24"/>
+        </w:rPr>
+      </w:pPr>
+    </w:p>
+    <w:p>
+      <w:pPr>
+        <w:pStyle w:val="Bezodstpw"/>
+        <w:numPr>
+          <w:ilvl w:val="1"/>
+          <w:numId w:val="1"/>
+        </w:numPr>
+        <w:ind w:left="851" w:hanging="567"/>
+        <w:jc w:val="both"/>
+        <w:rPr>
+          <w:rFonts w:ascii="Times New Roman" w:hAnsi="Times New Roman" w:cs="Times New Roman"/>
+          <w:b/>
+          <w:sz w:val="24"/>
+        </w:rPr>
+      </w:pPr>
+      <w:r>
+        <w:rPr>
+          <w:rFonts w:ascii="Times New Roman" w:hAnsi="Times New Roman" w:cs="Times New Roman"/>
+          <w:b/>
+          <w:sz w:val="24"/>
+        </w:rPr>
+        <w:t>Zmienia ustawienia zaawansowane konta</w:t>
+      </w:r>
+    </w:p>
+    <w:p>
+      <w:pPr>
+        <w:pStyle w:val="Bezodstpw"/>
+        <w:numPr>
+          <w:ilvl w:val="0"/>
+          <w:numId w:val="3"/>
+        </w:numPr>
+        <w:jc w:val="both"/>
+        <w:rPr>
+          <w:rFonts w:ascii="Times New Roman" w:hAnsi="Times New Roman" w:cs="Times New Roman"/>
+          <w:sz w:val="24"/>
+        </w:rPr>
+      </w:pPr>
+      <w:r>
+        <w:rPr>
+          <w:rFonts w:ascii="Times New Roman" w:hAnsi="Times New Roman" w:cs="Times New Roman"/>
+          <w:sz w:val="24"/>
+        </w:rPr>
+        <w:t xml:space="preserve">Uczestnicy: </w:t>
+      </w:r>
+    </w:p>
+    <w:p>
+      <w:pPr>
+        <w:pStyle w:val="Bezodstpw"/>
+        <w:ind w:left="786" w:firstLine="630"/>
+        <w:jc w:val="both"/>
+        <w:rPr>
+          <w:rFonts w:ascii="Times New Roman" w:hAnsi="Times New Roman" w:cs="Times New Roman"/>
+          <w:sz w:val="24"/>
+        </w:rPr>
+      </w:pPr>
+      <w:r>
+        <w:rPr>
+          <w:rFonts w:ascii="Times New Roman" w:hAnsi="Times New Roman" w:cs="Times New Roman"/>
+          <w:sz w:val="24"/>
+        </w:rPr>
+        <w:t>Zalogowany użytkownik pubu</w:t>
+      </w:r>
+    </w:p>
+    <w:p>
+      <w:pPr>
+        <w:pStyle w:val="Bezodstpw"/>
+        <w:numPr>
+          <w:ilvl w:val="0"/>
+          <w:numId w:val="4"/>
+        </w:numPr>
+        <w:jc w:val="both"/>
+        <w:rPr>
+          <w:rFonts w:ascii="Times New Roman" w:hAnsi="Times New Roman" w:cs="Times New Roman"/>
+          <w:b/>
+          <w:sz w:val="24"/>
+        </w:rPr>
+      </w:pPr>
+      <w:r>
+        <w:rPr>
+          <w:rFonts w:ascii="Times New Roman" w:hAnsi="Times New Roman" w:cs="Times New Roman"/>
+          <w:b/>
+          <w:sz w:val="24"/>
+        </w:rPr>
+        <w:t>Aktualizuje</w:t>
+      </w:r>
+      <w:r>
+        <w:rPr>
+          <w:rFonts w:ascii="Times New Roman" w:hAnsi="Times New Roman" w:cs="Times New Roman"/>
+          <w:b/>
+          <w:sz w:val="24"/>
+        </w:rPr>
+        <w:t xml:space="preserve"> </w:t>
+      </w:r>
+      <w:r>
+        <w:rPr>
+          <w:rFonts w:ascii="Times New Roman" w:hAnsi="Times New Roman" w:cs="Times New Roman"/>
+          <w:b/>
+          <w:sz w:val="24"/>
+        </w:rPr>
+        <w:t>cennik</w:t>
+      </w:r>
+    </w:p>
+    <w:p>
+      <w:pPr>
+        <w:pStyle w:val="Bezodstpw"/>
+        <w:numPr>
+          <w:ilvl w:val="2"/>
+          <w:numId w:val="4"/>
+        </w:numPr>
+        <w:jc w:val="both"/>
+        <w:rPr>
+          <w:rFonts w:ascii="Times New Roman" w:hAnsi="Times New Roman" w:cs="Times New Roman"/>
+          <w:sz w:val="24"/>
+        </w:rPr>
+      </w:pPr>
+      <w:r>
+        <w:rPr>
+          <w:rFonts w:ascii="Times New Roman" w:hAnsi="Times New Roman" w:cs="Times New Roman"/>
+          <w:sz w:val="24"/>
+        </w:rPr>
+        <w:t>Podstawowy ciąg zdarzeń:</w:t>
+      </w:r>
+    </w:p>
+    <w:p>
+      <w:pPr>
+        <w:pStyle w:val="Bezodstpw"/>
+        <w:ind w:left="786" w:firstLine="630"/>
+        <w:jc w:val="both"/>
+        <w:rPr>
+          <w:rFonts w:ascii="Times New Roman" w:hAnsi="Times New Roman" w:cs="Times New Roman"/>
+          <w:sz w:val="24"/>
+        </w:rPr>
+      </w:pPr>
+      <w:r>
+        <w:rPr>
+          <w:rFonts w:ascii="Times New Roman" w:hAnsi="Times New Roman" w:cs="Times New Roman"/>
+          <w:sz w:val="24"/>
+        </w:rPr>
+        <w:t xml:space="preserve">Użytkownik wgrywa nowy cennik (plik </w:t>
+      </w:r>
+      <w:r>
+        <w:rPr>
+          <w:rFonts w:ascii="Times New Roman" w:hAnsi="Times New Roman" w:cs="Times New Roman"/>
+          <w:sz w:val="24"/>
+        </w:rPr>
+        <w:t>Excel</w:t>
+      </w:r>
       <w:bookmarkStart w:id="0" w:name="_GoBack"/>
       <w:bookmarkEnd w:id="0"/>
+      <w:r>
+        <w:rPr>
+          <w:rFonts w:ascii="Times New Roman" w:hAnsi="Times New Roman" w:cs="Times New Roman"/>
+          <w:sz w:val="24"/>
+        </w:rPr>
+        <w:t xml:space="preserve">). </w:t>
+      </w:r>
+    </w:p>
+    <w:p>
+      <w:pPr>
+        <w:pStyle w:val="Bezodstpw"/>
+        <w:numPr>
+          <w:ilvl w:val="2"/>
+          <w:numId w:val="4"/>
+        </w:numPr>
+        <w:jc w:val="both"/>
+        <w:rPr>
+          <w:rFonts w:ascii="Times New Roman" w:hAnsi="Times New Roman" w:cs="Times New Roman"/>
+          <w:sz w:val="24"/>
+        </w:rPr>
+      </w:pPr>
+      <w:r>
+        <w:rPr>
+          <w:rFonts w:ascii="Times New Roman" w:hAnsi="Times New Roman" w:cs="Times New Roman"/>
+          <w:sz w:val="24"/>
+        </w:rPr>
+        <w:t>Alternatywny ciąg zdarzeń:</w:t>
+      </w:r>
+    </w:p>
+    <w:p>
+      <w:pPr>
+        <w:pStyle w:val="Bezodstpw"/>
+        <w:ind w:left="1416"/>
+        <w:jc w:val="both"/>
+        <w:rPr>
+          <w:rFonts w:ascii="Times New Roman" w:hAnsi="Times New Roman" w:cs="Times New Roman"/>
+          <w:sz w:val="24"/>
+        </w:rPr>
+      </w:pPr>
+      <w:r>
+        <w:rPr>
+          <w:rFonts w:ascii="Times New Roman" w:hAnsi="Times New Roman" w:cs="Times New Roman"/>
+          <w:sz w:val="24"/>
+        </w:rPr>
+        <w:t>Wgrywany cennik jest w złym formacie, co jest komunikowane przez odpowiedni alert.</w:t>
+      </w:r>
+    </w:p>
+    <w:p>
+      <w:pPr>
+        <w:pStyle w:val="Bezodstpw"/>
+        <w:numPr>
+          <w:ilvl w:val="0"/>
+          <w:numId w:val="4"/>
+        </w:numPr>
+        <w:jc w:val="both"/>
+        <w:rPr>
+          <w:rFonts w:ascii="Times New Roman" w:hAnsi="Times New Roman" w:cs="Times New Roman"/>
+          <w:b/>
+          <w:sz w:val="24"/>
+        </w:rPr>
+      </w:pPr>
+      <w:r>
+        <w:rPr>
+          <w:rFonts w:ascii="Times New Roman" w:hAnsi="Times New Roman" w:cs="Times New Roman"/>
+          <w:b/>
+          <w:sz w:val="24"/>
+        </w:rPr>
+        <w:t xml:space="preserve">Zmienia </w:t>
+      </w:r>
+      <w:r>
+        <w:rPr>
+          <w:rFonts w:ascii="Times New Roman" w:hAnsi="Times New Roman" w:cs="Times New Roman"/>
+          <w:b/>
+          <w:sz w:val="24"/>
+        </w:rPr>
+        <w:t>udogodnienia pubu</w:t>
+      </w:r>
+    </w:p>
+    <w:p>
+      <w:pPr>
+        <w:pStyle w:val="Bezodstpw"/>
+        <w:numPr>
+          <w:ilvl w:val="2"/>
+          <w:numId w:val="4"/>
+        </w:numPr>
+        <w:jc w:val="both"/>
+        <w:rPr>
+          <w:rFonts w:ascii="Times New Roman" w:hAnsi="Times New Roman" w:cs="Times New Roman"/>
+          <w:sz w:val="24"/>
+        </w:rPr>
+      </w:pPr>
+      <w:r>
+        <w:rPr>
+          <w:rFonts w:ascii="Times New Roman" w:hAnsi="Times New Roman" w:cs="Times New Roman"/>
+          <w:sz w:val="24"/>
+        </w:rPr>
+        <w:t>Podstawowy ciąg zdarzeń:</w:t>
+      </w:r>
+    </w:p>
+    <w:p>
+      <w:pPr>
+        <w:pStyle w:val="Bezodstpw"/>
+        <w:ind w:left="1416"/>
+        <w:jc w:val="both"/>
+        <w:rPr>
+          <w:rFonts w:ascii="Times New Roman" w:hAnsi="Times New Roman" w:cs="Times New Roman"/>
+          <w:sz w:val="24"/>
+        </w:rPr>
+      </w:pPr>
+      <w:r>
+        <w:rPr>
+          <w:rFonts w:ascii="Times New Roman" w:hAnsi="Times New Roman" w:cs="Times New Roman"/>
+          <w:sz w:val="24"/>
+        </w:rPr>
+        <w:t>Użytkownik zaznacza lub odznacza nowe/stare udogodnienia w swoim pubie, po czym potwierdza to naciskając odpowiedni przycisk.</w:t>
+      </w:r>
+    </w:p>
+    <w:p>
+      <w:pPr>
+        <w:pStyle w:val="Bezodstpw"/>
+        <w:numPr>
+          <w:ilvl w:val="2"/>
+          <w:numId w:val="4"/>
+        </w:numPr>
+        <w:jc w:val="both"/>
+        <w:rPr>
+          <w:rFonts w:ascii="Times New Roman" w:hAnsi="Times New Roman" w:cs="Times New Roman"/>
+          <w:sz w:val="24"/>
+        </w:rPr>
+      </w:pPr>
+      <w:r>
+        <w:rPr>
+          <w:rFonts w:ascii="Times New Roman" w:hAnsi="Times New Roman" w:cs="Times New Roman"/>
+          <w:sz w:val="24"/>
+        </w:rPr>
+        <w:t>Alternatywny ciąg zdarzeń:</w:t>
+      </w:r>
+    </w:p>
+    <w:p>
+      <w:pPr>
+        <w:pStyle w:val="Bezodstpw"/>
+        <w:ind w:left="1070" w:firstLine="346"/>
+        <w:jc w:val="both"/>
+        <w:rPr>
+          <w:rFonts w:ascii="Times New Roman" w:hAnsi="Times New Roman" w:cs="Times New Roman"/>
+          <w:sz w:val="24"/>
+        </w:rPr>
+      </w:pPr>
+      <w:r>
+        <w:rPr>
+          <w:rFonts w:ascii="Times New Roman" w:hAnsi="Times New Roman" w:cs="Times New Roman"/>
+          <w:sz w:val="24"/>
+        </w:rPr>
+        <w:t>Brak.</w:t>
+      </w:r>
+    </w:p>
+    <w:p>
+      <w:pPr>
+        <w:pStyle w:val="Bezodstpw"/>
+        <w:numPr>
+          <w:ilvl w:val="0"/>
+          <w:numId w:val="4"/>
+        </w:numPr>
+        <w:jc w:val="both"/>
+        <w:rPr>
+          <w:rFonts w:ascii="Times New Roman" w:hAnsi="Times New Roman" w:cs="Times New Roman"/>
+          <w:b/>
+          <w:sz w:val="24"/>
+        </w:rPr>
+      </w:pPr>
+      <w:r>
+        <w:rPr>
+          <w:rFonts w:ascii="Times New Roman" w:hAnsi="Times New Roman" w:cs="Times New Roman"/>
+          <w:b/>
+          <w:sz w:val="24"/>
+        </w:rPr>
+        <w:t>Przesyła zdjęcie</w:t>
+      </w:r>
+      <w:r>
+        <w:rPr>
+          <w:rFonts w:ascii="Times New Roman" w:hAnsi="Times New Roman" w:cs="Times New Roman"/>
+          <w:b/>
+          <w:sz w:val="24"/>
+        </w:rPr>
+        <w:t xml:space="preserve"> </w:t>
+      </w:r>
+      <w:r>
+        <w:rPr>
+          <w:rFonts w:ascii="Times New Roman" w:hAnsi="Times New Roman" w:cs="Times New Roman"/>
+          <w:b/>
+          <w:sz w:val="24"/>
+        </w:rPr>
+        <w:t>planu</w:t>
+      </w:r>
+      <w:r>
+        <w:rPr>
+          <w:rFonts w:ascii="Times New Roman" w:hAnsi="Times New Roman" w:cs="Times New Roman"/>
+          <w:b/>
+          <w:sz w:val="24"/>
+        </w:rPr>
+        <w:t xml:space="preserve"> sali</w:t>
+      </w:r>
+    </w:p>
+    <w:p>
+      <w:pPr>
+        <w:pStyle w:val="Bezodstpw"/>
+        <w:numPr>
+          <w:ilvl w:val="2"/>
+          <w:numId w:val="4"/>
+        </w:numPr>
+        <w:jc w:val="both"/>
+        <w:rPr>
+          <w:rFonts w:ascii="Times New Roman" w:hAnsi="Times New Roman" w:cs="Times New Roman"/>
+          <w:sz w:val="24"/>
+        </w:rPr>
+      </w:pPr>
+      <w:r>
+        <w:rPr>
+          <w:rFonts w:ascii="Times New Roman" w:hAnsi="Times New Roman" w:cs="Times New Roman"/>
+          <w:sz w:val="24"/>
+        </w:rPr>
+        <w:t>Podstawowy ciąg zdarzeń:</w:t>
+      </w:r>
+    </w:p>
+    <w:p>
+      <w:pPr>
+        <w:pStyle w:val="Bezodstpw"/>
+        <w:ind w:left="1416"/>
+        <w:jc w:val="both"/>
+        <w:rPr>
+          <w:rFonts w:ascii="Times New Roman" w:hAnsi="Times New Roman" w:cs="Times New Roman"/>
+          <w:sz w:val="24"/>
+        </w:rPr>
+      </w:pPr>
+      <w:r>
+        <w:rPr>
+          <w:rFonts w:ascii="Times New Roman" w:hAnsi="Times New Roman" w:cs="Times New Roman"/>
+          <w:sz w:val="24"/>
+        </w:rPr>
+        <w:t xml:space="preserve">Użytkownik </w:t>
+      </w:r>
+      <w:r>
+        <w:rPr>
+          <w:rFonts w:ascii="Times New Roman" w:hAnsi="Times New Roman" w:cs="Times New Roman"/>
+          <w:sz w:val="24"/>
+        </w:rPr>
+        <w:t>wgrywa zdjęcie planu sali w odpowiednim formacie.</w:t>
+      </w:r>
+    </w:p>
+    <w:p>
+      <w:pPr>
+        <w:pStyle w:val="Bezodstpw"/>
+        <w:numPr>
+          <w:ilvl w:val="2"/>
+          <w:numId w:val="4"/>
+        </w:numPr>
+        <w:jc w:val="both"/>
+        <w:rPr>
+          <w:rFonts w:ascii="Times New Roman" w:hAnsi="Times New Roman" w:cs="Times New Roman"/>
+          <w:sz w:val="24"/>
+        </w:rPr>
+      </w:pPr>
+      <w:r>
+        <w:rPr>
+          <w:rFonts w:ascii="Times New Roman" w:hAnsi="Times New Roman" w:cs="Times New Roman"/>
+          <w:sz w:val="24"/>
+        </w:rPr>
+        <w:t xml:space="preserve">Alternatywny ciąg zdarzeń: </w:t>
+      </w:r>
+    </w:p>
+    <w:p>
+      <w:pPr>
+        <w:pStyle w:val="Bezodstpw"/>
+        <w:ind w:left="1416"/>
+        <w:jc w:val="both"/>
+        <w:rPr>
+          <w:rFonts w:ascii="Times New Roman" w:hAnsi="Times New Roman" w:cs="Times New Roman"/>
+          <w:sz w:val="24"/>
+        </w:rPr>
+      </w:pPr>
+      <w:r>
+        <w:rPr>
+          <w:rFonts w:ascii="Times New Roman" w:hAnsi="Times New Roman" w:cs="Times New Roman"/>
+          <w:sz w:val="24"/>
+        </w:rPr>
+        <w:t xml:space="preserve">Użytkownik </w:t>
+      </w:r>
+      <w:r>
+        <w:rPr>
+          <w:rFonts w:ascii="Times New Roman" w:hAnsi="Times New Roman" w:cs="Times New Roman"/>
+          <w:sz w:val="24"/>
+        </w:rPr>
+        <w:t>wgrywa zdjęcie w złym formacie, o czym jest informowany w odpowiednim alercie.</w:t>
+      </w:r>
+    </w:p>
+    <w:p>
+      <w:pPr>
+        <w:pStyle w:val="Bezodstpw"/>
+        <w:ind w:left="1070" w:firstLine="346"/>
+        <w:jc w:val="both"/>
+        <w:rPr>
+          <w:rFonts w:ascii="Times New Roman" w:hAnsi="Times New Roman" w:cs="Times New Roman"/>
+          <w:sz w:val="24"/>
+        </w:rPr>
+      </w:pPr>
     </w:p>
     <w:p>
       <w:pPr>
@@ -2242,36 +3241,21 @@
           <w:ilvl w:val="1"/>
           <w:numId w:val="1"/>
         </w:numPr>
-        <w:jc w:val="both"/>
-        <w:rPr>
-          <w:rFonts w:ascii="Times New Roman" w:hAnsi="Times New Roman" w:cs="Times New Roman"/>
-          <w:b/>
-          <w:sz w:val="24"/>
-        </w:rPr>
-      </w:pPr>
-      <w:r>
-        <w:rPr>
-          <w:rFonts w:ascii="Times New Roman" w:hAnsi="Times New Roman" w:cs="Times New Roman"/>
-          <w:b/>
-          <w:sz w:val="24"/>
-        </w:rPr>
-        <w:t xml:space="preserve"> </w:t>
-      </w:r>
-      <w:r>
-        <w:rPr>
-          <w:rFonts w:ascii="Times New Roman" w:hAnsi="Times New Roman" w:cs="Times New Roman"/>
-          <w:b/>
-          <w:sz w:val="24"/>
-        </w:rPr>
-        <w:t>Rezerwuje stolik w wybranym pubie</w:t>
-      </w:r>
-      <w:r>
-        <w:rPr>
-          <w:rFonts w:ascii="Times New Roman" w:hAnsi="Times New Roman" w:cs="Times New Roman"/>
-          <w:b/>
-          <w:sz w:val="24"/>
-        </w:rPr>
-        <w:tab/>
+        <w:ind w:left="851" w:hanging="567"/>
+        <w:jc w:val="both"/>
+        <w:rPr>
+          <w:rFonts w:ascii="Times New Roman" w:hAnsi="Times New Roman" w:cs="Times New Roman"/>
+          <w:b/>
+          <w:sz w:val="24"/>
+        </w:rPr>
+      </w:pPr>
+      <w:r>
+        <w:rPr>
+          <w:rFonts w:ascii="Times New Roman" w:hAnsi="Times New Roman" w:cs="Times New Roman"/>
+          <w:b/>
+          <w:sz w:val="24"/>
+        </w:rPr>
+        <w:t>Aktualizuje dostępność stolików</w:t>
       </w:r>
     </w:p>
     <w:p>
@@ -2310,7 +3294,7 @@
           <w:rFonts w:ascii="Times New Roman" w:hAnsi="Times New Roman" w:cs="Times New Roman"/>
           <w:sz w:val="24"/>
         </w:rPr>
-        <w:t>zalogowany użytkownik zwykły</w:t>
+        <w:t>zalogowany użytkownik pubu</w:t>
       </w:r>
     </w:p>
     <w:p>
@@ -2349,21 +3333,7 @@
           <w:rFonts w:ascii="Times New Roman" w:hAnsi="Times New Roman" w:cs="Times New Roman"/>
           <w:sz w:val="24"/>
         </w:rPr>
-        <w:t xml:space="preserve">Użytkownik podaje datę oraz godzinę rezerwacji, </w:t>
-      </w:r>
-      <w:r>
-        <w:rPr>
-          <w:rFonts w:ascii="Times New Roman" w:hAnsi="Times New Roman" w:cs="Times New Roman"/>
-          <w:sz w:val="24"/>
-        </w:rPr>
-        <w:t>liczbę</w:t>
-      </w:r>
-      <w:r>
-        <w:rPr>
-          <w:rFonts w:ascii="Times New Roman" w:hAnsi="Times New Roman" w:cs="Times New Roman"/>
-          <w:sz w:val="24"/>
-        </w:rPr>
-        <w:t xml:space="preserve"> osób oraz wybiera stolik, następnie potwierdza operację naciskając odpowiedni przycisk.</w:t>
+        <w:t>Użytkownik zaznacza/odznacza wolne/zajęte stoliki w trakcie pracy pubu.</w:t>
       </w:r>
     </w:p>
     <w:p>
@@ -2402,7 +3372,76 @@
           <w:rFonts w:ascii="Times New Roman" w:hAnsi="Times New Roman" w:cs="Times New Roman"/>
           <w:sz w:val="24"/>
         </w:rPr>
-        <w:t>Stolik został zarezerwowany przez kogoś innego w trakcie dokonywania rezerwacji, podane dane są niepoprawne. Użytkownik jest informowany o wszystkim w odpowiednich alertach.</w:t>
+        <w:t>Brak</w:t>
+      </w:r>
+    </w:p>
+    <w:p>
+      <w:pPr>
+        <w:pStyle w:val="Bezodstpw"/>
+        <w:jc w:val="both"/>
+        <w:rPr>
+          <w:rFonts w:ascii="Times New Roman" w:hAnsi="Times New Roman" w:cs="Times New Roman"/>
+          <w:sz w:val="24"/>
+        </w:rPr>
+      </w:pPr>
+    </w:p>
+    <w:p>
+      <w:pPr>
+        <w:pStyle w:val="Bezodstpw"/>
+        <w:jc w:val="both"/>
+        <w:rPr>
+          <w:rFonts w:ascii="Times New Roman" w:hAnsi="Times New Roman" w:cs="Times New Roman"/>
+          <w:b/>
+          <w:sz w:val="28"/>
+        </w:rPr>
+      </w:pPr>
+      <w:r>
+        <w:rPr>
+          <w:rFonts w:ascii="Times New Roman" w:hAnsi="Times New Roman" w:cs="Times New Roman"/>
+          <w:b/>
+          <w:sz w:val="28"/>
+        </w:rPr>
+        <w:t xml:space="preserve">Dodatkowe </w:t>
+      </w:r>
+      <w:r>
+        <w:rPr>
+          <w:rFonts w:ascii="Times New Roman" w:hAnsi="Times New Roman" w:cs="Times New Roman"/>
+          <w:b/>
+          <w:sz w:val="28"/>
+        </w:rPr>
+        <w:t>funkcjonalności</w:t>
+      </w:r>
+      <w:r>
+        <w:rPr>
+          <w:rFonts w:ascii="Times New Roman" w:hAnsi="Times New Roman" w:cs="Times New Roman"/>
+          <w:b/>
+          <w:sz w:val="28"/>
+        </w:rPr>
+        <w:t xml:space="preserve"> do zaimplementowania w późniejszym czasie </w:t>
+      </w:r>
+      <w:r>
+        <w:rPr>
+          <w:rFonts w:ascii="Times New Roman" w:hAnsi="Times New Roman" w:cs="Times New Roman"/>
+          <w:b/>
+          <w:sz w:val="28"/>
+        </w:rPr>
+        <w:t>–</w:t>
+      </w:r>
+      <w:r>
+        <w:rPr>
+          <w:rFonts w:ascii="Times New Roman" w:hAnsi="Times New Roman" w:cs="Times New Roman"/>
+          <w:b/>
+          <w:sz w:val="28"/>
+        </w:rPr>
+        <w:t xml:space="preserve"> </w:t>
+      </w:r>
+      <w:r>
+        <w:rPr>
+          <w:rFonts w:ascii="Times New Roman" w:hAnsi="Times New Roman" w:cs="Times New Roman"/>
+          <w:b/>
+          <w:sz w:val="28"/>
+        </w:rPr>
+        <w:t>system rezerwacji:</w:t>
       </w:r>
     </w:p>
     <w:p>
@@ -2436,7 +3475,15 @@
           <w:b/>
           <w:sz w:val="24"/>
         </w:rPr>
-        <w:t xml:space="preserve"> Przegląda listę swoich rezerwacji</w:t>
+        <w:t>Rezerwuje stolik w wybranym pubie</w:t>
+      </w:r>
+      <w:r>
+        <w:rPr>
+          <w:rFonts w:ascii="Times New Roman" w:hAnsi="Times New Roman" w:cs="Times New Roman"/>
+          <w:b/>
+          <w:sz w:val="24"/>
+        </w:rPr>
+        <w:tab/>
       </w:r>
     </w:p>
     <w:p>
@@ -2514,7 +3561,7 @@
           <w:rFonts w:ascii="Times New Roman" w:hAnsi="Times New Roman" w:cs="Times New Roman"/>
           <w:sz w:val="24"/>
         </w:rPr>
-        <w:t>Użytkownik w menu wybiera opcję „moje rezerwacje”, po czym przechodzi do listy swoich rezerwacji.</w:t>
+        <w:t>Użytkownik podaje datę oraz godzinę rezerwacji, liczbę osób oraz wybiera stolik, następnie potwierdza operację naciskając odpowiedni przycisk.</w:t>
       </w:r>
     </w:p>
     <w:p>
@@ -2553,7 +3600,7 @@
           <w:rFonts w:ascii="Times New Roman" w:hAnsi="Times New Roman" w:cs="Times New Roman"/>
           <w:sz w:val="24"/>
         </w:rPr>
-        <w:t>Brak</w:t>
+        <w:t>Stolik został zarezerwowany przez kogoś innego w trakcie dokonywania rezerwacji, podane dane są niepoprawne. Użytkownik jest informowany o wszystkim w odpowiednich alertach.</w:t>
       </w:r>
     </w:p>
     <w:p>
@@ -2587,7 +3634,7 @@
           <w:b/>
           <w:sz w:val="24"/>
         </w:rPr>
-        <w:t xml:space="preserve"> Usuwa rezerwacje </w:t>
+        <w:t xml:space="preserve"> Przegląda listę swoich rezerwacji</w:t>
       </w:r>
     </w:p>
     <w:p>
@@ -2665,7 +3712,7 @@
           <w:rFonts w:ascii="Times New Roman" w:hAnsi="Times New Roman" w:cs="Times New Roman"/>
           <w:sz w:val="24"/>
         </w:rPr>
-        <w:t>Użytkownik usuwa rezerwację, co potwierdza poprzez podanie swojego hasła.</w:t>
+        <w:t>Użytkownik w menu wybiera opcję „moje rezerwacje”, po czym przechodzi do listy swoich rezerwacji.</w:t>
       </w:r>
     </w:p>
     <w:p>
@@ -2710,6 +3757,7 @@
     <w:p>
       <w:pPr>
         <w:pStyle w:val="Bezodstpw"/>
+        <w:ind w:left="1416"/>
         <w:jc w:val="both"/>
         <w:rPr>
           <w:rFonts w:ascii="Times New Roman" w:hAnsi="Times New Roman" w:cs="Times New Roman"/>
@@ -2724,21 +3772,20 @@
           <w:ilvl w:val="1"/>
           <w:numId w:val="1"/>
         </w:numPr>
-        <w:ind w:left="851" w:hanging="567"/>
-        <w:jc w:val="both"/>
-        <w:rPr>
-          <w:rFonts w:ascii="Times New Roman" w:hAnsi="Times New Roman" w:cs="Times New Roman"/>
-          <w:b/>
-          <w:sz w:val="24"/>
-        </w:rPr>
-      </w:pPr>
-      <w:r>
-        <w:rPr>
-          <w:rFonts w:ascii="Times New Roman" w:hAnsi="Times New Roman" w:cs="Times New Roman"/>
-          <w:b/>
-          <w:sz w:val="24"/>
-        </w:rPr>
-        <w:t>Dodaje pub do ulubionych</w:t>
+        <w:jc w:val="both"/>
+        <w:rPr>
+          <w:rFonts w:ascii="Times New Roman" w:hAnsi="Times New Roman" w:cs="Times New Roman"/>
+          <w:b/>
+          <w:sz w:val="24"/>
+        </w:rPr>
+      </w:pPr>
+      <w:r>
+        <w:rPr>
+          <w:rFonts w:ascii="Times New Roman" w:hAnsi="Times New Roman" w:cs="Times New Roman"/>
+          <w:b/>
+          <w:sz w:val="24"/>
+        </w:rPr>
+        <w:t xml:space="preserve"> Usuwa rezerwacje </w:t>
       </w:r>
     </w:p>
     <w:p>
@@ -2816,14 +3863,7 @@
           <w:rFonts w:ascii="Times New Roman" w:hAnsi="Times New Roman" w:cs="Times New Roman"/>
           <w:sz w:val="24"/>
         </w:rPr>
-        <w:t xml:space="preserve">Użytkownik </w:t>
-      </w:r>
-      <w:r>
-        <w:rPr>
-          <w:rFonts w:ascii="Times New Roman" w:hAnsi="Times New Roman" w:cs="Times New Roman"/>
-          <w:sz w:val="24"/>
-        </w:rPr>
-        <w:t>naciska na odpowiednią ikonkę gwizdki przy pubie, co dodaje go do ulubionych.</w:t>
+        <w:t>Użytkownik usuwa rezerwację, co potwierdza poprzez podanie swojego hasła.</w:t>
       </w:r>
     </w:p>
     <w:p>
@@ -2868,6 +3908,18 @@
     <w:p>
       <w:pPr>
         <w:pStyle w:val="Bezodstpw"/>
+        <w:ind w:left="1416"/>
+        <w:jc w:val="both"/>
+        <w:rPr>
+          <w:rFonts w:ascii="Times New Roman" w:hAnsi="Times New Roman" w:cs="Times New Roman"/>
+          <w:sz w:val="24"/>
+        </w:rPr>
+      </w:pPr>
+    </w:p>
+    <w:p>
+      <w:pPr>
+        <w:pStyle w:val="Bezodstpw"/>
+        <w:ind w:left="1416"/>
         <w:jc w:val="both"/>
         <w:rPr>
           <w:rFonts w:ascii="Times New Roman" w:hAnsi="Times New Roman" w:cs="Times New Roman"/>
@@ -2896,7 +3948,7 @@
           <w:b/>
           <w:sz w:val="24"/>
         </w:rPr>
-        <w:t>Przegląda listę ulubionych pubów</w:t>
+        <w:t>Potwierdza rezerwacje</w:t>
       </w:r>
     </w:p>
     <w:p>
@@ -2935,7 +3987,7 @@
           <w:rFonts w:ascii="Times New Roman" w:hAnsi="Times New Roman" w:cs="Times New Roman"/>
           <w:sz w:val="24"/>
         </w:rPr>
-        <w:t>zalogowany użytkownik zwykły</w:t>
+        <w:t>zalogowany użytkownik pubu</w:t>
       </w:r>
     </w:p>
     <w:p>
@@ -2974,7 +4026,7 @@
           <w:rFonts w:ascii="Times New Roman" w:hAnsi="Times New Roman" w:cs="Times New Roman"/>
           <w:sz w:val="24"/>
         </w:rPr>
-        <w:t>Użytkownik w menu wybiera opcję „ulubione puby”, po czym przechodzi do listy swoich ulubionych pubów.</w:t>
+        <w:t>Użytkownik akceptuje rezerwacje stolika w systemie.</w:t>
       </w:r>
     </w:p>
     <w:p>
@@ -3013,947 +4065,6 @@
           <w:rFonts w:ascii="Times New Roman" w:hAnsi="Times New Roman" w:cs="Times New Roman"/>
           <w:sz w:val="24"/>
         </w:rPr>
-        <w:t>Brak</w:t>
-      </w:r>
-    </w:p>
-    <w:p>
-      <w:pPr>
-        <w:pStyle w:val="Bezodstpw"/>
-        <w:ind w:left="1416"/>
-        <w:jc w:val="both"/>
-        <w:rPr>
-          <w:rFonts w:ascii="Times New Roman" w:hAnsi="Times New Roman" w:cs="Times New Roman"/>
-          <w:sz w:val="24"/>
-        </w:rPr>
-      </w:pPr>
-    </w:p>
-    <w:p>
-      <w:pPr>
-        <w:jc w:val="both"/>
-        <w:rPr>
-          <w:rFonts w:ascii="Times New Roman" w:hAnsi="Times New Roman" w:cs="Times New Roman"/>
-          <w:b/>
-          <w:sz w:val="24"/>
-        </w:rPr>
-      </w:pPr>
-      <w:r>
-        <w:rPr>
-          <w:rFonts w:ascii="Times New Roman" w:hAnsi="Times New Roman" w:cs="Times New Roman"/>
-          <w:b/>
-          <w:sz w:val="24"/>
-        </w:rPr>
-        <w:br w:type="page"/>
-      </w:r>
-    </w:p>
-    <w:p>
-      <w:pPr>
-        <w:pStyle w:val="Bezodstpw"/>
-        <w:numPr>
-          <w:ilvl w:val="1"/>
-          <w:numId w:val="1"/>
-        </w:numPr>
-        <w:ind w:left="851" w:hanging="567"/>
-        <w:jc w:val="both"/>
-        <w:rPr>
-          <w:rFonts w:ascii="Times New Roman" w:hAnsi="Times New Roman" w:cs="Times New Roman"/>
-          <w:b/>
-          <w:sz w:val="24"/>
-        </w:rPr>
-      </w:pPr>
-      <w:r>
-        <w:rPr>
-          <w:rFonts w:ascii="Times New Roman" w:hAnsi="Times New Roman" w:cs="Times New Roman"/>
-          <w:b/>
-          <w:sz w:val="24"/>
-        </w:rPr>
-        <w:lastRenderedPageBreak/>
-        <w:t>Usuwa pub z listy ulubionych</w:t>
-      </w:r>
-    </w:p>
-    <w:p>
-      <w:pPr>
-        <w:pStyle w:val="Bezodstpw"/>
-        <w:numPr>
-          <w:ilvl w:val="0"/>
-          <w:numId w:val="3"/>
-        </w:numPr>
-        <w:jc w:val="both"/>
-        <w:rPr>
-          <w:rFonts w:ascii="Times New Roman" w:hAnsi="Times New Roman" w:cs="Times New Roman"/>
-          <w:sz w:val="24"/>
-        </w:rPr>
-      </w:pPr>
-      <w:r>
-        <w:rPr>
-          <w:rFonts w:ascii="Times New Roman" w:hAnsi="Times New Roman" w:cs="Times New Roman"/>
-          <w:sz w:val="24"/>
-        </w:rPr>
-        <w:t xml:space="preserve">Uczestnicy: </w:t>
-      </w:r>
-    </w:p>
-    <w:p>
-      <w:pPr>
-        <w:pStyle w:val="Bezodstpw"/>
-        <w:ind w:left="786" w:firstLine="630"/>
-        <w:jc w:val="both"/>
-        <w:rPr>
-          <w:rFonts w:ascii="Times New Roman" w:hAnsi="Times New Roman" w:cs="Times New Roman"/>
-          <w:sz w:val="24"/>
-        </w:rPr>
-      </w:pPr>
-      <w:r>
-        <w:rPr>
-          <w:rFonts w:ascii="Times New Roman" w:hAnsi="Times New Roman" w:cs="Times New Roman"/>
-          <w:sz w:val="24"/>
-        </w:rPr>
-        <w:t>zalogowany użytkownik zwykły</w:t>
-      </w:r>
-    </w:p>
-    <w:p>
-      <w:pPr>
-        <w:pStyle w:val="Bezodstpw"/>
-        <w:numPr>
-          <w:ilvl w:val="0"/>
-          <w:numId w:val="3"/>
-        </w:numPr>
-        <w:jc w:val="both"/>
-        <w:rPr>
-          <w:rFonts w:ascii="Times New Roman" w:hAnsi="Times New Roman" w:cs="Times New Roman"/>
-          <w:sz w:val="24"/>
-        </w:rPr>
-      </w:pPr>
-      <w:r>
-        <w:rPr>
-          <w:rFonts w:ascii="Times New Roman" w:hAnsi="Times New Roman" w:cs="Times New Roman"/>
-          <w:sz w:val="24"/>
-        </w:rPr>
-        <w:t>Podstawowy ciąg zdarzeń:</w:t>
-      </w:r>
-    </w:p>
-    <w:p>
-      <w:pPr>
-        <w:pStyle w:val="Bezodstpw"/>
-        <w:ind w:left="1416"/>
-        <w:jc w:val="both"/>
-        <w:rPr>
-          <w:rFonts w:ascii="Times New Roman" w:hAnsi="Times New Roman" w:cs="Times New Roman"/>
-          <w:sz w:val="24"/>
-        </w:rPr>
-      </w:pPr>
-      <w:r>
-        <w:rPr>
-          <w:rFonts w:ascii="Times New Roman" w:hAnsi="Times New Roman" w:cs="Times New Roman"/>
-          <w:sz w:val="24"/>
-        </w:rPr>
-        <w:t>Użytkownik odznacza pub z listy ulubionych.</w:t>
-      </w:r>
-    </w:p>
-    <w:p>
-      <w:pPr>
-        <w:pStyle w:val="Bezodstpw"/>
-        <w:numPr>
-          <w:ilvl w:val="0"/>
-          <w:numId w:val="3"/>
-        </w:numPr>
-        <w:jc w:val="both"/>
-        <w:rPr>
-          <w:rFonts w:ascii="Times New Roman" w:hAnsi="Times New Roman" w:cs="Times New Roman"/>
-          <w:sz w:val="24"/>
-        </w:rPr>
-      </w:pPr>
-      <w:r>
-        <w:rPr>
-          <w:rFonts w:ascii="Times New Roman" w:hAnsi="Times New Roman" w:cs="Times New Roman"/>
-          <w:sz w:val="24"/>
-        </w:rPr>
-        <w:t>Alternatywny ciąg zdarzeń:</w:t>
-      </w:r>
-    </w:p>
-    <w:p>
-      <w:pPr>
-        <w:pStyle w:val="Bezodstpw"/>
-        <w:ind w:left="1416"/>
-        <w:jc w:val="both"/>
-        <w:rPr>
-          <w:rFonts w:ascii="Times New Roman" w:hAnsi="Times New Roman" w:cs="Times New Roman"/>
-          <w:sz w:val="24"/>
-        </w:rPr>
-      </w:pPr>
-      <w:r>
-        <w:rPr>
-          <w:rFonts w:ascii="Times New Roman" w:hAnsi="Times New Roman" w:cs="Times New Roman"/>
-          <w:sz w:val="24"/>
-        </w:rPr>
-        <w:t>Brak</w:t>
-      </w:r>
-    </w:p>
-    <w:p>
-      <w:pPr>
-        <w:pStyle w:val="Bezodstpw"/>
-        <w:ind w:left="1416"/>
-        <w:jc w:val="both"/>
-        <w:rPr>
-          <w:rFonts w:ascii="Times New Roman" w:hAnsi="Times New Roman" w:cs="Times New Roman"/>
-          <w:sz w:val="24"/>
-        </w:rPr>
-      </w:pPr>
-    </w:p>
-    <w:p>
-      <w:pPr>
-        <w:pStyle w:val="Bezodstpw"/>
-        <w:ind w:left="1416"/>
-        <w:jc w:val="both"/>
-        <w:rPr>
-          <w:rFonts w:ascii="Times New Roman" w:hAnsi="Times New Roman" w:cs="Times New Roman"/>
-          <w:sz w:val="24"/>
-        </w:rPr>
-      </w:pPr>
-    </w:p>
-    <w:p>
-      <w:pPr>
-        <w:pStyle w:val="Bezodstpw"/>
-        <w:numPr>
-          <w:ilvl w:val="1"/>
-          <w:numId w:val="1"/>
-        </w:numPr>
-        <w:ind w:left="851" w:hanging="567"/>
-        <w:jc w:val="both"/>
-        <w:rPr>
-          <w:rFonts w:ascii="Times New Roman" w:hAnsi="Times New Roman" w:cs="Times New Roman"/>
-          <w:b/>
-          <w:sz w:val="24"/>
-        </w:rPr>
-      </w:pPr>
-      <w:r>
-        <w:rPr>
-          <w:rFonts w:ascii="Times New Roman" w:hAnsi="Times New Roman" w:cs="Times New Roman"/>
-          <w:b/>
-          <w:sz w:val="24"/>
-        </w:rPr>
-        <w:t>Zmienia ustawienia zaawansowane konta</w:t>
-      </w:r>
-    </w:p>
-    <w:p>
-      <w:pPr>
-        <w:pStyle w:val="Bezodstpw"/>
-        <w:numPr>
-          <w:ilvl w:val="0"/>
-          <w:numId w:val="3"/>
-        </w:numPr>
-        <w:jc w:val="both"/>
-        <w:rPr>
-          <w:rFonts w:ascii="Times New Roman" w:hAnsi="Times New Roman" w:cs="Times New Roman"/>
-          <w:sz w:val="24"/>
-        </w:rPr>
-      </w:pPr>
-      <w:r>
-        <w:rPr>
-          <w:rFonts w:ascii="Times New Roman" w:hAnsi="Times New Roman" w:cs="Times New Roman"/>
-          <w:sz w:val="24"/>
-        </w:rPr>
-        <w:t xml:space="preserve">Uczestnicy: </w:t>
-      </w:r>
-    </w:p>
-    <w:p>
-      <w:pPr>
-        <w:pStyle w:val="Bezodstpw"/>
-        <w:ind w:left="786" w:firstLine="630"/>
-        <w:jc w:val="both"/>
-        <w:rPr>
-          <w:rFonts w:ascii="Times New Roman" w:hAnsi="Times New Roman" w:cs="Times New Roman"/>
-          <w:sz w:val="24"/>
-        </w:rPr>
-      </w:pPr>
-      <w:r>
-        <w:rPr>
-          <w:rFonts w:ascii="Times New Roman" w:hAnsi="Times New Roman" w:cs="Times New Roman"/>
-          <w:sz w:val="24"/>
-        </w:rPr>
-        <w:t>Zalogowany użytkownik pubu</w:t>
-      </w:r>
-    </w:p>
-    <w:p>
-      <w:pPr>
-        <w:pStyle w:val="Bezodstpw"/>
-        <w:numPr>
-          <w:ilvl w:val="0"/>
-          <w:numId w:val="4"/>
-        </w:numPr>
-        <w:jc w:val="both"/>
-        <w:rPr>
-          <w:rFonts w:ascii="Times New Roman" w:hAnsi="Times New Roman" w:cs="Times New Roman"/>
-          <w:b/>
-          <w:sz w:val="24"/>
-        </w:rPr>
-      </w:pPr>
-      <w:r>
-        <w:rPr>
-          <w:rFonts w:ascii="Times New Roman" w:hAnsi="Times New Roman" w:cs="Times New Roman"/>
-          <w:b/>
-          <w:sz w:val="24"/>
-        </w:rPr>
-        <w:t>Aktualizuje</w:t>
-      </w:r>
-      <w:r>
-        <w:rPr>
-          <w:rFonts w:ascii="Times New Roman" w:hAnsi="Times New Roman" w:cs="Times New Roman"/>
-          <w:b/>
-          <w:sz w:val="24"/>
-        </w:rPr>
-        <w:t xml:space="preserve"> </w:t>
-      </w:r>
-      <w:r>
-        <w:rPr>
-          <w:rFonts w:ascii="Times New Roman" w:hAnsi="Times New Roman" w:cs="Times New Roman"/>
-          <w:b/>
-          <w:sz w:val="24"/>
-        </w:rPr>
-        <w:t>cennik</w:t>
-      </w:r>
-    </w:p>
-    <w:p>
-      <w:pPr>
-        <w:pStyle w:val="Bezodstpw"/>
-        <w:numPr>
-          <w:ilvl w:val="2"/>
-          <w:numId w:val="4"/>
-        </w:numPr>
-        <w:jc w:val="both"/>
-        <w:rPr>
-          <w:rFonts w:ascii="Times New Roman" w:hAnsi="Times New Roman" w:cs="Times New Roman"/>
-          <w:sz w:val="24"/>
-        </w:rPr>
-      </w:pPr>
-      <w:r>
-        <w:rPr>
-          <w:rFonts w:ascii="Times New Roman" w:hAnsi="Times New Roman" w:cs="Times New Roman"/>
-          <w:sz w:val="24"/>
-        </w:rPr>
-        <w:t>Podstawowy ciąg zdarzeń:</w:t>
-      </w:r>
-    </w:p>
-    <w:p>
-      <w:pPr>
-        <w:pStyle w:val="Bezodstpw"/>
-        <w:ind w:left="786" w:firstLine="630"/>
-        <w:jc w:val="both"/>
-        <w:rPr>
-          <w:rFonts w:ascii="Times New Roman" w:hAnsi="Times New Roman" w:cs="Times New Roman"/>
-          <w:sz w:val="24"/>
-        </w:rPr>
-      </w:pPr>
-      <w:r>
-        <w:rPr>
-          <w:rFonts w:ascii="Times New Roman" w:hAnsi="Times New Roman" w:cs="Times New Roman"/>
-          <w:sz w:val="24"/>
-        </w:rPr>
-        <w:t xml:space="preserve">Użytkownik wgrywa nowy cennik (plik </w:t>
-      </w:r>
-      <w:proofErr w:type="spellStart"/>
-      <w:r>
-        <w:rPr>
-          <w:rFonts w:ascii="Times New Roman" w:hAnsi="Times New Roman" w:cs="Times New Roman"/>
-          <w:sz w:val="24"/>
-        </w:rPr>
-        <w:t>excel</w:t>
-      </w:r>
-      <w:proofErr w:type="spellEnd"/>
-      <w:r>
-        <w:rPr>
-          <w:rFonts w:ascii="Times New Roman" w:hAnsi="Times New Roman" w:cs="Times New Roman"/>
-          <w:sz w:val="24"/>
-        </w:rPr>
-        <w:t xml:space="preserve">). </w:t>
-      </w:r>
-    </w:p>
-    <w:p>
-      <w:pPr>
-        <w:pStyle w:val="Bezodstpw"/>
-        <w:numPr>
-          <w:ilvl w:val="2"/>
-          <w:numId w:val="4"/>
-        </w:numPr>
-        <w:jc w:val="both"/>
-        <w:rPr>
-          <w:rFonts w:ascii="Times New Roman" w:hAnsi="Times New Roman" w:cs="Times New Roman"/>
-          <w:sz w:val="24"/>
-        </w:rPr>
-      </w:pPr>
-      <w:r>
-        <w:rPr>
-          <w:rFonts w:ascii="Times New Roman" w:hAnsi="Times New Roman" w:cs="Times New Roman"/>
-          <w:sz w:val="24"/>
-        </w:rPr>
-        <w:t>Alternatywny ciąg zdarzeń:</w:t>
-      </w:r>
-    </w:p>
-    <w:p>
-      <w:pPr>
-        <w:pStyle w:val="Bezodstpw"/>
-        <w:ind w:left="1416"/>
-        <w:jc w:val="both"/>
-        <w:rPr>
-          <w:rFonts w:ascii="Times New Roman" w:hAnsi="Times New Roman" w:cs="Times New Roman"/>
-          <w:sz w:val="24"/>
-        </w:rPr>
-      </w:pPr>
-      <w:r>
-        <w:rPr>
-          <w:rFonts w:ascii="Times New Roman" w:hAnsi="Times New Roman" w:cs="Times New Roman"/>
-          <w:sz w:val="24"/>
-        </w:rPr>
-        <w:t>Wgrywany cennik jest w złym formacie, co jest komunikowane przez odpowiedni alert.</w:t>
-      </w:r>
-    </w:p>
-    <w:p>
-      <w:pPr>
-        <w:pStyle w:val="Bezodstpw"/>
-        <w:numPr>
-          <w:ilvl w:val="0"/>
-          <w:numId w:val="4"/>
-        </w:numPr>
-        <w:jc w:val="both"/>
-        <w:rPr>
-          <w:rFonts w:ascii="Times New Roman" w:hAnsi="Times New Roman" w:cs="Times New Roman"/>
-          <w:b/>
-          <w:sz w:val="24"/>
-        </w:rPr>
-      </w:pPr>
-      <w:r>
-        <w:rPr>
-          <w:rFonts w:ascii="Times New Roman" w:hAnsi="Times New Roman" w:cs="Times New Roman"/>
-          <w:b/>
-          <w:sz w:val="24"/>
-        </w:rPr>
-        <w:t xml:space="preserve">Zmienia </w:t>
-      </w:r>
-      <w:r>
-        <w:rPr>
-          <w:rFonts w:ascii="Times New Roman" w:hAnsi="Times New Roman" w:cs="Times New Roman"/>
-          <w:b/>
-          <w:sz w:val="24"/>
-        </w:rPr>
-        <w:t>udogodnienia pubu</w:t>
-      </w:r>
-    </w:p>
-    <w:p>
-      <w:pPr>
-        <w:pStyle w:val="Bezodstpw"/>
-        <w:numPr>
-          <w:ilvl w:val="2"/>
-          <w:numId w:val="4"/>
-        </w:numPr>
-        <w:jc w:val="both"/>
-        <w:rPr>
-          <w:rFonts w:ascii="Times New Roman" w:hAnsi="Times New Roman" w:cs="Times New Roman"/>
-          <w:sz w:val="24"/>
-        </w:rPr>
-      </w:pPr>
-      <w:r>
-        <w:rPr>
-          <w:rFonts w:ascii="Times New Roman" w:hAnsi="Times New Roman" w:cs="Times New Roman"/>
-          <w:sz w:val="24"/>
-        </w:rPr>
-        <w:t>Podstawowy ciąg zdarzeń:</w:t>
-      </w:r>
-    </w:p>
-    <w:p>
-      <w:pPr>
-        <w:pStyle w:val="Bezodstpw"/>
-        <w:ind w:left="1416"/>
-        <w:jc w:val="both"/>
-        <w:rPr>
-          <w:rFonts w:ascii="Times New Roman" w:hAnsi="Times New Roman" w:cs="Times New Roman"/>
-          <w:sz w:val="24"/>
-        </w:rPr>
-      </w:pPr>
-      <w:r>
-        <w:rPr>
-          <w:rFonts w:ascii="Times New Roman" w:hAnsi="Times New Roman" w:cs="Times New Roman"/>
-          <w:sz w:val="24"/>
-        </w:rPr>
-        <w:t>Użytkownik zaznacza lub odznacza nowe/stare udogodnienia w swoim pubie, po czym potwierdza to naciskając odpowiedni przycisk.</w:t>
-      </w:r>
-    </w:p>
-    <w:p>
-      <w:pPr>
-        <w:pStyle w:val="Bezodstpw"/>
-        <w:numPr>
-          <w:ilvl w:val="2"/>
-          <w:numId w:val="4"/>
-        </w:numPr>
-        <w:jc w:val="both"/>
-        <w:rPr>
-          <w:rFonts w:ascii="Times New Roman" w:hAnsi="Times New Roman" w:cs="Times New Roman"/>
-          <w:sz w:val="24"/>
-        </w:rPr>
-      </w:pPr>
-      <w:r>
-        <w:rPr>
-          <w:rFonts w:ascii="Times New Roman" w:hAnsi="Times New Roman" w:cs="Times New Roman"/>
-          <w:sz w:val="24"/>
-        </w:rPr>
-        <w:t>Alternatywny ciąg zdarzeń:</w:t>
-      </w:r>
-    </w:p>
-    <w:p>
-      <w:pPr>
-        <w:pStyle w:val="Bezodstpw"/>
-        <w:ind w:left="1070" w:firstLine="346"/>
-        <w:jc w:val="both"/>
-        <w:rPr>
-          <w:rFonts w:ascii="Times New Roman" w:hAnsi="Times New Roman" w:cs="Times New Roman"/>
-          <w:sz w:val="24"/>
-        </w:rPr>
-      </w:pPr>
-      <w:r>
-        <w:rPr>
-          <w:rFonts w:ascii="Times New Roman" w:hAnsi="Times New Roman" w:cs="Times New Roman"/>
-          <w:sz w:val="24"/>
-        </w:rPr>
-        <w:t>Brak.</w:t>
-      </w:r>
-    </w:p>
-    <w:p>
-      <w:pPr>
-        <w:pStyle w:val="Bezodstpw"/>
-        <w:numPr>
-          <w:ilvl w:val="0"/>
-          <w:numId w:val="4"/>
-        </w:numPr>
-        <w:jc w:val="both"/>
-        <w:rPr>
-          <w:rFonts w:ascii="Times New Roman" w:hAnsi="Times New Roman" w:cs="Times New Roman"/>
-          <w:b/>
-          <w:sz w:val="24"/>
-        </w:rPr>
-      </w:pPr>
-      <w:r>
-        <w:rPr>
-          <w:rFonts w:ascii="Times New Roman" w:hAnsi="Times New Roman" w:cs="Times New Roman"/>
-          <w:b/>
-          <w:sz w:val="24"/>
-        </w:rPr>
-        <w:t>Przesyła zdjęcie</w:t>
-      </w:r>
-      <w:r>
-        <w:rPr>
-          <w:rFonts w:ascii="Times New Roman" w:hAnsi="Times New Roman" w:cs="Times New Roman"/>
-          <w:b/>
-          <w:sz w:val="24"/>
-        </w:rPr>
-        <w:t xml:space="preserve"> </w:t>
-      </w:r>
-      <w:r>
-        <w:rPr>
-          <w:rFonts w:ascii="Times New Roman" w:hAnsi="Times New Roman" w:cs="Times New Roman"/>
-          <w:b/>
-          <w:sz w:val="24"/>
-        </w:rPr>
-        <w:t>planu</w:t>
-      </w:r>
-      <w:r>
-        <w:rPr>
-          <w:rFonts w:ascii="Times New Roman" w:hAnsi="Times New Roman" w:cs="Times New Roman"/>
-          <w:b/>
-          <w:sz w:val="24"/>
-        </w:rPr>
-        <w:t xml:space="preserve"> sali</w:t>
-      </w:r>
-    </w:p>
-    <w:p>
-      <w:pPr>
-        <w:pStyle w:val="Bezodstpw"/>
-        <w:numPr>
-          <w:ilvl w:val="2"/>
-          <w:numId w:val="4"/>
-        </w:numPr>
-        <w:jc w:val="both"/>
-        <w:rPr>
-          <w:rFonts w:ascii="Times New Roman" w:hAnsi="Times New Roman" w:cs="Times New Roman"/>
-          <w:sz w:val="24"/>
-        </w:rPr>
-      </w:pPr>
-      <w:r>
-        <w:rPr>
-          <w:rFonts w:ascii="Times New Roman" w:hAnsi="Times New Roman" w:cs="Times New Roman"/>
-          <w:sz w:val="24"/>
-        </w:rPr>
-        <w:t>Podstawowy ciąg zdarzeń:</w:t>
-      </w:r>
-    </w:p>
-    <w:p>
-      <w:pPr>
-        <w:pStyle w:val="Bezodstpw"/>
-        <w:ind w:left="1416"/>
-        <w:jc w:val="both"/>
-        <w:rPr>
-          <w:rFonts w:ascii="Times New Roman" w:hAnsi="Times New Roman" w:cs="Times New Roman"/>
-          <w:sz w:val="24"/>
-        </w:rPr>
-      </w:pPr>
-      <w:r>
-        <w:rPr>
-          <w:rFonts w:ascii="Times New Roman" w:hAnsi="Times New Roman" w:cs="Times New Roman"/>
-          <w:sz w:val="24"/>
-        </w:rPr>
-        <w:t xml:space="preserve">Użytkownik </w:t>
-      </w:r>
-      <w:r>
-        <w:rPr>
-          <w:rFonts w:ascii="Times New Roman" w:hAnsi="Times New Roman" w:cs="Times New Roman"/>
-          <w:sz w:val="24"/>
-        </w:rPr>
-        <w:t>wgrywa zdjęcie planu sali w odpowiednim formacie.</w:t>
-      </w:r>
-    </w:p>
-    <w:p>
-      <w:pPr>
-        <w:pStyle w:val="Bezodstpw"/>
-        <w:numPr>
-          <w:ilvl w:val="2"/>
-          <w:numId w:val="4"/>
-        </w:numPr>
-        <w:jc w:val="both"/>
-        <w:rPr>
-          <w:rFonts w:ascii="Times New Roman" w:hAnsi="Times New Roman" w:cs="Times New Roman"/>
-          <w:sz w:val="24"/>
-        </w:rPr>
-      </w:pPr>
-      <w:r>
-        <w:rPr>
-          <w:rFonts w:ascii="Times New Roman" w:hAnsi="Times New Roman" w:cs="Times New Roman"/>
-          <w:sz w:val="24"/>
-        </w:rPr>
-        <w:t xml:space="preserve">Alternatywny ciąg zdarzeń: </w:t>
-      </w:r>
-    </w:p>
-    <w:p>
-      <w:pPr>
-        <w:pStyle w:val="Bezodstpw"/>
-        <w:ind w:left="1416"/>
-        <w:jc w:val="both"/>
-        <w:rPr>
-          <w:rFonts w:ascii="Times New Roman" w:hAnsi="Times New Roman" w:cs="Times New Roman"/>
-          <w:sz w:val="24"/>
-        </w:rPr>
-      </w:pPr>
-      <w:r>
-        <w:rPr>
-          <w:rFonts w:ascii="Times New Roman" w:hAnsi="Times New Roman" w:cs="Times New Roman"/>
-          <w:sz w:val="24"/>
-        </w:rPr>
-        <w:t xml:space="preserve">Użytkownik </w:t>
-      </w:r>
-      <w:r>
-        <w:rPr>
-          <w:rFonts w:ascii="Times New Roman" w:hAnsi="Times New Roman" w:cs="Times New Roman"/>
-          <w:sz w:val="24"/>
-        </w:rPr>
-        <w:t>wgrywa zdjęcie w złym formacie, o czym jest informowany w odpowiednim alercie.</w:t>
-      </w:r>
-    </w:p>
-    <w:p>
-      <w:pPr>
-        <w:pStyle w:val="Bezodstpw"/>
-        <w:ind w:left="1070" w:firstLine="346"/>
-        <w:jc w:val="both"/>
-        <w:rPr>
-          <w:rFonts w:ascii="Times New Roman" w:hAnsi="Times New Roman" w:cs="Times New Roman"/>
-          <w:sz w:val="24"/>
-        </w:rPr>
-      </w:pPr>
-    </w:p>
-    <w:p>
-      <w:pPr>
-        <w:pStyle w:val="Bezodstpw"/>
-        <w:numPr>
-          <w:ilvl w:val="1"/>
-          <w:numId w:val="1"/>
-        </w:numPr>
-        <w:ind w:left="851" w:hanging="567"/>
-        <w:jc w:val="both"/>
-        <w:rPr>
-          <w:rFonts w:ascii="Times New Roman" w:hAnsi="Times New Roman" w:cs="Times New Roman"/>
-          <w:b/>
-          <w:sz w:val="24"/>
-        </w:rPr>
-      </w:pPr>
-      <w:r>
-        <w:rPr>
-          <w:rFonts w:ascii="Times New Roman" w:hAnsi="Times New Roman" w:cs="Times New Roman"/>
-          <w:b/>
-          <w:sz w:val="24"/>
-        </w:rPr>
-        <w:t>Aktualizuje dostępność stolików</w:t>
-      </w:r>
-    </w:p>
-    <w:p>
-      <w:pPr>
-        <w:pStyle w:val="Bezodstpw"/>
-        <w:numPr>
-          <w:ilvl w:val="0"/>
-          <w:numId w:val="3"/>
-        </w:numPr>
-        <w:jc w:val="both"/>
-        <w:rPr>
-          <w:rFonts w:ascii="Times New Roman" w:hAnsi="Times New Roman" w:cs="Times New Roman"/>
-          <w:sz w:val="24"/>
-        </w:rPr>
-      </w:pPr>
-      <w:r>
-        <w:rPr>
-          <w:rFonts w:ascii="Times New Roman" w:hAnsi="Times New Roman" w:cs="Times New Roman"/>
-          <w:sz w:val="24"/>
-        </w:rPr>
-        <w:t xml:space="preserve">Uczestnicy: </w:t>
-      </w:r>
-    </w:p>
-    <w:p>
-      <w:pPr>
-        <w:pStyle w:val="Bezodstpw"/>
-        <w:ind w:left="786" w:firstLine="630"/>
-        <w:jc w:val="both"/>
-        <w:rPr>
-          <w:rFonts w:ascii="Times New Roman" w:hAnsi="Times New Roman" w:cs="Times New Roman"/>
-          <w:sz w:val="24"/>
-        </w:rPr>
-      </w:pPr>
-      <w:r>
-        <w:rPr>
-          <w:rFonts w:ascii="Times New Roman" w:hAnsi="Times New Roman" w:cs="Times New Roman"/>
-          <w:sz w:val="24"/>
-        </w:rPr>
-        <w:t>zalogowany użytkownik pubu</w:t>
-      </w:r>
-    </w:p>
-    <w:p>
-      <w:pPr>
-        <w:pStyle w:val="Bezodstpw"/>
-        <w:numPr>
-          <w:ilvl w:val="0"/>
-          <w:numId w:val="3"/>
-        </w:numPr>
-        <w:jc w:val="both"/>
-        <w:rPr>
-          <w:rFonts w:ascii="Times New Roman" w:hAnsi="Times New Roman" w:cs="Times New Roman"/>
-          <w:sz w:val="24"/>
-        </w:rPr>
-      </w:pPr>
-      <w:r>
-        <w:rPr>
-          <w:rFonts w:ascii="Times New Roman" w:hAnsi="Times New Roman" w:cs="Times New Roman"/>
-          <w:sz w:val="24"/>
-        </w:rPr>
-        <w:t>Podstawowy ciąg zdarzeń:</w:t>
-      </w:r>
-    </w:p>
-    <w:p>
-      <w:pPr>
-        <w:pStyle w:val="Bezodstpw"/>
-        <w:ind w:left="1416"/>
-        <w:jc w:val="both"/>
-        <w:rPr>
-          <w:rFonts w:ascii="Times New Roman" w:hAnsi="Times New Roman" w:cs="Times New Roman"/>
-          <w:sz w:val="24"/>
-        </w:rPr>
-      </w:pPr>
-      <w:r>
-        <w:rPr>
-          <w:rFonts w:ascii="Times New Roman" w:hAnsi="Times New Roman" w:cs="Times New Roman"/>
-          <w:sz w:val="24"/>
-        </w:rPr>
-        <w:t>Użytkownik zaznacza/odznacza wolne/zajęte stoliki w trakcie pracy pubu.</w:t>
-      </w:r>
-    </w:p>
-    <w:p>
-      <w:pPr>
-        <w:pStyle w:val="Bezodstpw"/>
-        <w:numPr>
-          <w:ilvl w:val="0"/>
-          <w:numId w:val="3"/>
-        </w:numPr>
-        <w:jc w:val="both"/>
-        <w:rPr>
-          <w:rFonts w:ascii="Times New Roman" w:hAnsi="Times New Roman" w:cs="Times New Roman"/>
-          <w:sz w:val="24"/>
-        </w:rPr>
-      </w:pPr>
-      <w:r>
-        <w:rPr>
-          <w:rFonts w:ascii="Times New Roman" w:hAnsi="Times New Roman" w:cs="Times New Roman"/>
-          <w:sz w:val="24"/>
-        </w:rPr>
-        <w:t>Alternatywny ciąg zdarzeń:</w:t>
-      </w:r>
-    </w:p>
-    <w:p>
-      <w:pPr>
-        <w:pStyle w:val="Bezodstpw"/>
-        <w:ind w:left="1416"/>
-        <w:jc w:val="both"/>
-        <w:rPr>
-          <w:rFonts w:ascii="Times New Roman" w:hAnsi="Times New Roman" w:cs="Times New Roman"/>
-          <w:sz w:val="24"/>
-        </w:rPr>
-      </w:pPr>
-      <w:r>
-        <w:rPr>
-          <w:rFonts w:ascii="Times New Roman" w:hAnsi="Times New Roman" w:cs="Times New Roman"/>
-          <w:sz w:val="24"/>
-        </w:rPr>
-        <w:t>Brak</w:t>
-      </w:r>
-    </w:p>
-    <w:p>
-      <w:pPr>
-        <w:pStyle w:val="Bezodstpw"/>
-        <w:ind w:left="1416"/>
-        <w:jc w:val="both"/>
-        <w:rPr>
-          <w:rFonts w:ascii="Times New Roman" w:hAnsi="Times New Roman" w:cs="Times New Roman"/>
-          <w:sz w:val="24"/>
-        </w:rPr>
-      </w:pPr>
-    </w:p>
-    <w:p>
-      <w:pPr>
-        <w:pStyle w:val="Bezodstpw"/>
-        <w:numPr>
-          <w:ilvl w:val="1"/>
-          <w:numId w:val="1"/>
-        </w:numPr>
-        <w:ind w:left="851" w:hanging="567"/>
-        <w:jc w:val="both"/>
-        <w:rPr>
-          <w:rFonts w:ascii="Times New Roman" w:hAnsi="Times New Roman" w:cs="Times New Roman"/>
-          <w:b/>
-          <w:sz w:val="24"/>
-        </w:rPr>
-      </w:pPr>
-      <w:r>
-        <w:rPr>
-          <w:rFonts w:ascii="Times New Roman" w:hAnsi="Times New Roman" w:cs="Times New Roman"/>
-          <w:b/>
-          <w:sz w:val="24"/>
-        </w:rPr>
-        <w:t>Potwierdza rezerwacje</w:t>
-      </w:r>
-    </w:p>
-    <w:p>
-      <w:pPr>
-        <w:pStyle w:val="Bezodstpw"/>
-        <w:numPr>
-          <w:ilvl w:val="0"/>
-          <w:numId w:val="3"/>
-        </w:numPr>
-        <w:jc w:val="both"/>
-        <w:rPr>
-          <w:rFonts w:ascii="Times New Roman" w:hAnsi="Times New Roman" w:cs="Times New Roman"/>
-          <w:sz w:val="24"/>
-        </w:rPr>
-      </w:pPr>
-      <w:r>
-        <w:rPr>
-          <w:rFonts w:ascii="Times New Roman" w:hAnsi="Times New Roman" w:cs="Times New Roman"/>
-          <w:sz w:val="24"/>
-        </w:rPr>
-        <w:t xml:space="preserve">Uczestnicy: </w:t>
-      </w:r>
-    </w:p>
-    <w:p>
-      <w:pPr>
-        <w:pStyle w:val="Bezodstpw"/>
-        <w:ind w:left="786" w:firstLine="630"/>
-        <w:jc w:val="both"/>
-        <w:rPr>
-          <w:rFonts w:ascii="Times New Roman" w:hAnsi="Times New Roman" w:cs="Times New Roman"/>
-          <w:sz w:val="24"/>
-        </w:rPr>
-      </w:pPr>
-      <w:r>
-        <w:rPr>
-          <w:rFonts w:ascii="Times New Roman" w:hAnsi="Times New Roman" w:cs="Times New Roman"/>
-          <w:sz w:val="24"/>
-        </w:rPr>
-        <w:t>zalogowany użytkownik pubu</w:t>
-      </w:r>
-    </w:p>
-    <w:p>
-      <w:pPr>
-        <w:pStyle w:val="Bezodstpw"/>
-        <w:numPr>
-          <w:ilvl w:val="0"/>
-          <w:numId w:val="3"/>
-        </w:numPr>
-        <w:jc w:val="both"/>
-        <w:rPr>
-          <w:rFonts w:ascii="Times New Roman" w:hAnsi="Times New Roman" w:cs="Times New Roman"/>
-          <w:sz w:val="24"/>
-        </w:rPr>
-      </w:pPr>
-      <w:r>
-        <w:rPr>
-          <w:rFonts w:ascii="Times New Roman" w:hAnsi="Times New Roman" w:cs="Times New Roman"/>
-          <w:sz w:val="24"/>
-        </w:rPr>
-        <w:t>Podstawowy ciąg zdarzeń:</w:t>
-      </w:r>
-    </w:p>
-    <w:p>
-      <w:pPr>
-        <w:pStyle w:val="Bezodstpw"/>
-        <w:ind w:left="1416"/>
-        <w:jc w:val="both"/>
-        <w:rPr>
-          <w:rFonts w:ascii="Times New Roman" w:hAnsi="Times New Roman" w:cs="Times New Roman"/>
-          <w:sz w:val="24"/>
-        </w:rPr>
-      </w:pPr>
-      <w:r>
-        <w:rPr>
-          <w:rFonts w:ascii="Times New Roman" w:hAnsi="Times New Roman" w:cs="Times New Roman"/>
-          <w:sz w:val="24"/>
-        </w:rPr>
-        <w:t>Użytkownik akceptuje rezerwacje stolika w systemie.</w:t>
-      </w:r>
-    </w:p>
-    <w:p>
-      <w:pPr>
-        <w:pStyle w:val="Bezodstpw"/>
-        <w:numPr>
-          <w:ilvl w:val="0"/>
-          <w:numId w:val="3"/>
-        </w:numPr>
-        <w:jc w:val="both"/>
-        <w:rPr>
-          <w:rFonts w:ascii="Times New Roman" w:hAnsi="Times New Roman" w:cs="Times New Roman"/>
-          <w:sz w:val="24"/>
-        </w:rPr>
-      </w:pPr>
-      <w:r>
-        <w:rPr>
-          <w:rFonts w:ascii="Times New Roman" w:hAnsi="Times New Roman" w:cs="Times New Roman"/>
-          <w:sz w:val="24"/>
-        </w:rPr>
-        <w:t>Alternatywny ciąg zdarzeń:</w:t>
-      </w:r>
-    </w:p>
-    <w:p>
-      <w:pPr>
-        <w:pStyle w:val="Bezodstpw"/>
-        <w:ind w:left="1416"/>
-        <w:jc w:val="both"/>
-        <w:rPr>
-          <w:rFonts w:ascii="Times New Roman" w:hAnsi="Times New Roman" w:cs="Times New Roman"/>
-          <w:sz w:val="24"/>
-        </w:rPr>
-      </w:pPr>
-      <w:r>
-        <w:rPr>
-          <w:rFonts w:ascii="Times New Roman" w:hAnsi="Times New Roman" w:cs="Times New Roman"/>
-          <w:sz w:val="24"/>
-        </w:rPr>
         <w:t xml:space="preserve">W przypadku braku akceptacji rezerwacji – przepada ona </w:t>
       </w:r>
       <w:r>
@@ -4013,7 +4124,6 @@
           <w:rFonts w:ascii="Times New Roman" w:hAnsi="Times New Roman" w:cs="Times New Roman"/>
           <w:sz w:val="24"/>
         </w:rPr>
-        <w:lastRenderedPageBreak/>
         <w:t>Diagram przypadków użycia wraz z przykładami dodatkowej funkcjonalności:</w:t>
       </w:r>
     </w:p>
@@ -4059,7 +4169,7 @@
                     </pic:cNvPicPr>
                   </pic:nvPicPr>
                   <pic:blipFill>
-                    <a:blip r:embed="rId7">
+                    <a:blip r:embed="rId6">
                       <a:extLst>
                         <a:ext uri="{28A0092B-C50C-407E-A947-70E740481C1C}">
                           <a14:useLocalDpi xmlns:a14="http://schemas.microsoft.com/office/drawing/2010/main" val="0"/>
@@ -4165,7 +4275,7 @@
                     </pic:cNvPicPr>
                   </pic:nvPicPr>
                   <pic:blipFill>
-                    <a:blip r:embed="rId8" cstate="print">
+                    <a:blip r:embed="rId7" cstate="print">
                       <a:extLst>
                         <a:ext uri="{28A0092B-C50C-407E-A947-70E740481C1C}">
                           <a14:useLocalDpi xmlns:a14="http://schemas.microsoft.com/office/drawing/2010/main" val="0"/>
@@ -4210,8 +4320,8 @@
 </file>
 
 <file path=word/numbering.xml><?xml version="1.0" encoding="utf-8"?>
-<w:numbering xmlns:wpc="http://schemas.microsoft.com/office/word/2010/wordprocessingCanvas" xmlns:mc="http://schemas.openxmlformats.org/markup-compatibility/2006" xmlns:o="urn:schemas-microsoft-com:office:office" xmlns:r="http://schemas.openxmlformats.org/officeDocument/2006/relationships" xmlns:m="http://schemas.openxmlformats.org/officeDocument/2006/math" xmlns:v="urn:schemas-microsoft-com:vml" xmlns:wp14="http://schemas.microsoft.com/office/word/2010/wordprocessingDrawing" xmlns:wp="http://schemas.openxmlformats.org/drawingml/2006/wordprocessingDrawing" xmlns:w10="urn:schemas-microsoft-com:office:word" xmlns:w="http://schemas.openxmlformats.org/wordprocessingml/2006/main" xmlns:w14="http://schemas.microsoft.com/office/word/2010/wordml" xmlns:wpg="http://schemas.microsoft.com/office/word/2010/wordprocessingGroup" xmlns:wpi="http://schemas.microsoft.com/office/word/2010/wordprocessingInk" xmlns:wne="http://schemas.microsoft.com/office/word/2006/wordml" xmlns:wps="http://schemas.microsoft.com/office/word/2010/wordprocessingShape" mc:Ignorable="w14 wp14">
-  <w:abstractNum w:abstractNumId="0">
+<w:numbering xmlns:wpc="http://schemas.microsoft.com/office/word/2010/wordprocessingCanvas" xmlns:cx="http://schemas.microsoft.com/office/drawing/2014/chartex" xmlns:cx1="http://schemas.microsoft.com/office/drawing/2015/9/8/chartex" xmlns:cx2="http://schemas.microsoft.com/office/drawing/2015/10/21/chartex" xmlns:cx3="http://schemas.microsoft.com/office/drawing/2016/5/9/chartex" xmlns:cx4="http://schemas.microsoft.com/office/drawing/2016/5/10/chartex" xmlns:cx5="http://schemas.microsoft.com/office/drawing/2016/5/11/chartex" xmlns:cx6="http://schemas.microsoft.com/office/drawing/2016/5/12/chartex" xmlns:cx7="http://schemas.microsoft.com/office/drawing/2016/5/13/chartex" xmlns:cx8="http://schemas.microsoft.com/office/drawing/2016/5/14/chartex" xmlns:mc="http://schemas.openxmlformats.org/markup-compatibility/2006" xmlns:aink="http://schemas.microsoft.com/office/drawing/2016/ink" xmlns:am3d="http://schemas.microsoft.com/office/drawing/2017/model3d" xmlns:o="urn:schemas-microsoft-com:office:office" xmlns:r="http://schemas.openxmlformats.org/officeDocument/2006/relationships" xmlns:m="http://schemas.openxmlformats.org/officeDocument/2006/math" xmlns:v="urn:schemas-microsoft-com:vml" xmlns:wp14="http://schemas.microsoft.com/office/word/2010/wordprocessingDrawing" xmlns:wp="http://schemas.openxmlformats.org/drawingml/2006/wordprocessingDrawing" xmlns:w10="urn:schemas-microsoft-com:office:word" xmlns:w="http://schemas.openxmlformats.org/wordprocessingml/2006/main" xmlns:w14="http://schemas.microsoft.com/office/word/2010/wordml" xmlns:w15="http://schemas.microsoft.com/office/word/2012/wordml" xmlns:w16cid="http://schemas.microsoft.com/office/word/2016/wordml/cid" xmlns:w16se="http://schemas.microsoft.com/office/word/2015/wordml/symex" xmlns:wpg="http://schemas.microsoft.com/office/word/2010/wordprocessingGroup" xmlns:wpi="http://schemas.microsoft.com/office/word/2010/wordprocessingInk" xmlns:wne="http://schemas.microsoft.com/office/word/2006/wordml" xmlns:wps="http://schemas.microsoft.com/office/word/2010/wordprocessingShape" mc:Ignorable="w14 w15 w16se w16cid wp14">
+  <w:abstractNum w:abstractNumId="0" w15:restartNumberingAfterBreak="0">
     <w:nsid w:val="0C7D57CB"/>
     <w:multiLevelType w:val="hybridMultilevel"/>
     <w:tmpl w:val="44AA86AE"/>
@@ -4324,7 +4434,7 @@
       </w:rPr>
     </w:lvl>
   </w:abstractNum>
-  <w:abstractNum w:abstractNumId="1">
+  <w:abstractNum w:abstractNumId="1" w15:restartNumberingAfterBreak="0">
     <w:nsid w:val="15E24095"/>
     <w:multiLevelType w:val="multilevel"/>
     <w:tmpl w:val="8702F64C"/>
@@ -4445,7 +4555,7 @@
       </w:rPr>
     </w:lvl>
   </w:abstractNum>
-  <w:abstractNum w:abstractNumId="2">
+  <w:abstractNum w:abstractNumId="2" w15:restartNumberingAfterBreak="0">
     <w:nsid w:val="17D33D58"/>
     <w:multiLevelType w:val="hybridMultilevel"/>
     <w:tmpl w:val="A3BAAD1C"/>
@@ -4558,7 +4668,7 @@
       </w:rPr>
     </w:lvl>
   </w:abstractNum>
-  <w:abstractNum w:abstractNumId="3">
+  <w:abstractNum w:abstractNumId="3" w15:restartNumberingAfterBreak="0">
     <w:nsid w:val="32B2118B"/>
     <w:multiLevelType w:val="hybridMultilevel"/>
     <w:tmpl w:val="5892650E"/>
@@ -4671,7 +4781,7 @@
       </w:rPr>
     </w:lvl>
   </w:abstractNum>
-  <w:abstractNum w:abstractNumId="4">
+  <w:abstractNum w:abstractNumId="4" w15:restartNumberingAfterBreak="0">
     <w:nsid w:val="3C123E38"/>
     <w:multiLevelType w:val="multilevel"/>
     <w:tmpl w:val="567E7C5E"/>
@@ -4784,7 +4894,7 @@
       </w:rPr>
     </w:lvl>
   </w:abstractNum>
-  <w:abstractNum w:abstractNumId="5">
+  <w:abstractNum w:abstractNumId="5" w15:restartNumberingAfterBreak="0">
     <w:nsid w:val="480537C2"/>
     <w:multiLevelType w:val="hybridMultilevel"/>
     <w:tmpl w:val="ABD2478A"/>
@@ -4894,7 +5004,7 @@
 </file>
 
 <file path=word/styles.xml><?xml version="1.0" encoding="utf-8"?>
-<w:styles xmlns:mc="http://schemas.openxmlformats.org/markup-compatibility/2006" xmlns:r="http://schemas.openxmlformats.org/officeDocument/2006/relationships" xmlns:w="http://schemas.openxmlformats.org/wordprocessingml/2006/main" xmlns:w14="http://schemas.microsoft.com/office/word/2010/wordml" mc:Ignorable="w14">
+<w:styles xmlns:mc="http://schemas.openxmlformats.org/markup-compatibility/2006" xmlns:r="http://schemas.openxmlformats.org/officeDocument/2006/relationships" xmlns:w="http://schemas.openxmlformats.org/wordprocessingml/2006/main" xmlns:w14="http://schemas.microsoft.com/office/word/2010/wordml" xmlns:w15="http://schemas.microsoft.com/office/word/2012/wordml" xmlns:w16cid="http://schemas.microsoft.com/office/word/2016/wordml/cid" xmlns:w16se="http://schemas.microsoft.com/office/word/2015/wordml/symex" mc:Ignorable="w14 w15 w16se w16cid">
   <w:docDefaults>
     <w:rPrDefault>
       <w:rPr>
@@ -4910,384 +5020,382 @@
       </w:pPr>
     </w:pPrDefault>
   </w:docDefaults>
-  <w:latentStyles w:defLockedState="0" w:defUIPriority="99" w:defSemiHidden="1" w:defUnhideWhenUsed="1" w:defQFormat="0" w:count="267">
-    <w:lsdException w:name="Normal" w:semiHidden="0" w:uiPriority="0" w:unhideWhenUsed="0" w:qFormat="1"/>
-    <w:lsdException w:name="heading 1" w:semiHidden="0" w:uiPriority="9" w:unhideWhenUsed="0" w:qFormat="1"/>
-    <w:lsdException w:name="heading 2" w:uiPriority="9" w:qFormat="1"/>
-    <w:lsdException w:name="heading 3" w:uiPriority="9" w:qFormat="1"/>
-    <w:lsdException w:name="heading 4" w:uiPriority="9" w:qFormat="1"/>
-    <w:lsdException w:name="heading 5" w:uiPriority="9" w:qFormat="1"/>
-    <w:lsdException w:name="heading 6" w:uiPriority="9" w:qFormat="1"/>
-    <w:lsdException w:name="heading 7" w:uiPriority="9" w:qFormat="1"/>
-    <w:lsdException w:name="heading 8" w:uiPriority="9" w:qFormat="1"/>
-    <w:lsdException w:name="heading 9" w:uiPriority="9" w:qFormat="1"/>
-    <w:lsdException w:name="toc 1" w:uiPriority="39"/>
-    <w:lsdException w:name="toc 2" w:uiPriority="39"/>
-    <w:lsdException w:name="toc 3" w:uiPriority="39"/>
-    <w:lsdException w:name="toc 4" w:uiPriority="39"/>
-    <w:lsdException w:name="toc 5" w:uiPriority="39"/>
-    <w:lsdException w:name="toc 6" w:uiPriority="39"/>
-    <w:lsdException w:name="toc 7" w:uiPriority="39"/>
-    <w:lsdException w:name="toc 8" w:uiPriority="39"/>
-    <w:lsdException w:name="toc 9" w:uiPriority="39"/>
-    <w:lsdException w:name="caption" w:uiPriority="35" w:qFormat="1"/>
-    <w:lsdException w:name="Title" w:semiHidden="0" w:uiPriority="10" w:unhideWhenUsed="0" w:qFormat="1"/>
-    <w:lsdException w:name="Default Paragraph Font" w:uiPriority="1"/>
-    <w:lsdException w:name="Subtitle" w:semiHidden="0" w:uiPriority="11" w:unhideWhenUsed="0" w:qFormat="1"/>
-    <w:lsdException w:name="Strong" w:semiHidden="0" w:uiPriority="22" w:unhideWhenUsed="0" w:qFormat="1"/>
-    <w:lsdException w:name="Emphasis" w:semiHidden="0" w:uiPriority="20" w:unhideWhenUsed="0" w:qFormat="1"/>
-    <w:lsdException w:name="Table Grid" w:semiHidden="0" w:uiPriority="39" w:unhideWhenUsed="0"/>
-    <w:lsdException w:name="Placeholder Text" w:unhideWhenUsed="0"/>
-    <w:lsdException w:name="No Spacing" w:semiHidden="0" w:uiPriority="1" w:unhideWhenUsed="0" w:qFormat="1"/>
-    <w:lsdException w:name="Light Shading" w:semiHidden="0" w:uiPriority="60" w:unhideWhenUsed="0"/>
-    <w:lsdException w:name="Light List" w:semiHidden="0" w:uiPriority="61" w:unhideWhenUsed="0"/>
-    <w:lsdException w:name="Light Grid" w:semiHidden="0" w:uiPriority="62" w:unhideWhenUsed="0"/>
-    <w:lsdException w:name="Medium Shading 1" w:semiHidden="0" w:uiPriority="63" w:unhideWhenUsed="0"/>
-    <w:lsdException w:name="Medium Shading 2" w:semiHidden="0" w:uiPriority="64" w:unhideWhenUsed="0"/>
-    <w:lsdException w:name="Medium List 1" w:semiHidden="0" w:uiPriority="65" w:unhideWhenUsed="0"/>
-    <w:lsdException w:name="Medium List 2" w:semiHidden="0" w:uiPriority="66" w:unhideWhenUsed="0"/>
-    <w:lsdException w:name="Medium Grid 1" w:semiHidden="0" w:uiPriority="67" w:unhideWhenUsed="0"/>
-    <w:lsdException w:name="Medium Grid 2" w:semiHidden="0" w:uiPriority="68" w:unhideWhenUsed="0"/>
-    <w:lsdException w:name="Medium Grid 3" w:semiHidden="0" w:uiPriority="69" w:unhideWhenUsed="0"/>
-    <w:lsdException w:name="Dark List" w:semiHidden="0" w:uiPriority="70" w:unhideWhenUsed="0"/>
-    <w:lsdException w:name="Colorful Shading" w:semiHidden="0" w:uiPriority="71" w:unhideWhenUsed="0"/>
-    <w:lsdException w:name="Colorful List" w:semiHidden="0" w:uiPriority="72" w:unhideWhenUsed="0"/>
-    <w:lsdException w:name="Colorful Grid" w:semiHidden="0" w:uiPriority="73" w:unhideWhenUsed="0"/>
-    <w:lsdException w:name="Light Shading Accent 1" w:semiHidden="0" w:uiPriority="60" w:unhideWhenUsed="0"/>
-    <w:lsdException w:name="Light List Accent 1" w:semiHidden="0" w:uiPriority="61" w:unhideWhenUsed="0"/>
-    <w:lsdException w:name="Light Grid Accent 1" w:semiHidden="0" w:uiPriority="62" w:unhideWhenUsed="0"/>
-    <w:lsdException w:name="Medium Shading 1 Accent 1" w:semiHidden="0" w:uiPriority="63" w:unhideWhenUsed="0"/>
-    <w:lsdException w:name="Medium Shading 2 Accent 1" w:semiHidden="0" w:uiPriority="64" w:unhideWhenUsed="0"/>
-    <w:lsdException w:name="Medium List 1 Accent 1" w:semiHidden="0" w:uiPriority="65" w:unhideWhenUsed="0"/>
-    <w:lsdException w:name="Revision" w:unhideWhenUsed="0"/>
-    <w:lsdException w:name="List Paragraph" w:semiHidden="0" w:uiPriority="34" w:unhideWhenUsed="0" w:qFormat="1"/>
-    <w:lsdException w:name="Quote" w:semiHidden="0" w:uiPriority="29" w:unhideWhenUsed="0" w:qFormat="1"/>
-    <w:lsdException w:name="Intense Quote" w:semiHidden="0" w:uiPriority="30" w:unhideWhenUsed="0" w:qFormat="1"/>
-    <w:lsdException w:name="Medium List 2 Accent 1" w:semiHidden="0" w:uiPriority="66" w:unhideWhenUsed="0"/>
-    <w:lsdException w:name="Medium Grid 1 Accent 1" w:semiHidden="0" w:uiPriority="67" w:unhideWhenUsed="0"/>
-    <w:lsdException w:name="Medium Grid 2 Accent 1" w:semiHidden="0" w:uiPriority="68" w:unhideWhenUsed="0"/>
-    <w:lsdException w:name="Medium Grid 3 Accent 1" w:semiHidden="0" w:uiPriority="69" w:unhideWhenUsed="0"/>
-    <w:lsdException w:name="Dark List Accent 1" w:semiHidden="0" w:uiPriority="70" w:unhideWhenUsed="0"/>
-    <w:lsdException w:name="Colorful Shading Accent 1" w:semiHidden="0" w:uiPriority="71" w:unhideWhenUsed="0"/>
-    <w:lsdException w:name="Colorful List Accent 1" w:semiHidden="0" w:uiPriority="72" w:unhideWhenUsed="0"/>
-    <w:lsdException w:name="Colorful Grid Accent 1" w:semiHidden="0" w:uiPriority="73" w:unhideWhenUsed="0"/>
-    <w:lsdException w:name="Light Shading Accent 2" w:semiHidden="0" w:uiPriority="60" w:unhideWhenUsed="0"/>
-    <w:lsdException w:name="Light List Accent 2" w:semiHidden="0" w:uiPriority="61" w:unhideWhenUsed="0"/>
-    <w:lsdException w:name="Light Grid Accent 2" w:semiHidden="0" w:uiPriority="62" w:unhideWhenUsed="0"/>
-    <w:lsdException w:name="Medium Shading 1 Accent 2" w:semiHidden="0" w:uiPriority="63" w:unhideWhenUsed="0"/>
-    <w:lsdException w:name="Medium Shading 2 Accent 2" w:semiHidden="0" w:uiPriority="64" w:unhideWhenUsed="0"/>
-    <w:lsdException w:name="Medium List 1 Accent 2" w:semiHidden="0" w:uiPriority="65" w:unhideWhenUsed="0"/>
-    <w:lsdException w:name="Medium List 2 Accent 2" w:semiHidden="0" w:uiPriority="66" w:unhideWhenUsed="0"/>
-    <w:lsdException w:name="Medium Grid 1 Accent 2" w:semiHidden="0" w:uiPriority="67" w:unhideWhenUsed="0"/>
-    <w:lsdException w:name="Medium Grid 2 Accent 2" w:semiHidden="0" w:uiPriority="68" w:unhideWhenUsed="0"/>
-    <w:lsdException w:name="Medium Grid 3 Accent 2" w:semiHidden="0" w:uiPriority="69" w:unhideWhenUsed="0"/>
-    <w:lsdException w:name="Dark List Accent 2" w:semiHidden="0" w:uiPriority="70" w:unhideWhenUsed="0"/>
-    <w:lsdException w:name="Colorful Shading Accent 2" w:semiHidden="0" w:uiPriority="71" w:unhideWhenUsed="0"/>
-    <w:lsdException w:name="Colorful List Accent 2" w:semiHidden="0" w:uiPriority="72" w:unhideWhenUsed="0"/>
-    <w:lsdException w:name="Colorful Grid Accent 2" w:semiHidden="0" w:uiPriority="73" w:unhideWhenUsed="0"/>
-    <w:lsdException w:name="Light Shading Accent 3" w:semiHidden="0" w:uiPriority="60" w:unhideWhenUsed="0"/>
-    <w:lsdException w:name="Light List Accent 3" w:semiHidden="0" w:uiPriority="61" w:unhideWhenUsed="0"/>
-    <w:lsdException w:name="Light Grid Accent 3" w:semiHidden="0" w:uiPriority="62" w:unhideWhenUsed="0"/>
-    <w:lsdException w:name="Medium Shading 1 Accent 3" w:semiHidden="0" w:uiPriority="63" w:unhideWhenUsed="0"/>
-    <w:lsdException w:name="Medium Shading 2 Accent 3" w:semiHidden="0" w:uiPriority="64" w:unhideWhenUsed="0"/>
-    <w:lsdException w:name="Medium List 1 Accent 3" w:semiHidden="0" w:uiPriority="65" w:unhideWhenUsed="0"/>
-    <w:lsdException w:name="Medium List 2 Accent 3" w:semiHidden="0" w:uiPriority="66" w:unhideWhenUsed="0"/>
-    <w:lsdException w:name="Medium Grid 1 Accent 3" w:semiHidden="0" w:uiPriority="67" w:unhideWhenUsed="0"/>
-    <w:lsdException w:name="Medium Grid 2 Accent 3" w:semiHidden="0" w:uiPriority="68" w:unhideWhenUsed="0"/>
-    <w:lsdException w:name="Medium Grid 3 Accent 3" w:semiHidden="0" w:uiPriority="69" w:unhideWhenUsed="0"/>
-    <w:lsdException w:name="Dark List Accent 3" w:semiHidden="0" w:uiPriority="70" w:unhideWhenUsed="0"/>
-    <w:lsdException w:name="Colorful Shading Accent 3" w:semiHidden="0" w:uiPriority="71" w:unhideWhenUsed="0"/>
-    <w:lsdException w:name="Colorful List Accent 3" w:semiHidden="0" w:uiPriority="72" w:unhideWhenUsed="0"/>
-    <w:lsdException w:name="Colorful Grid Accent 3" w:semiHidden="0" w:uiPriority="73" w:unhideWhenUsed="0"/>
-    <w:lsdException w:name="Light Shading Accent 4" w:semiHidden="0" w:uiPriority="60" w:unhideWhenUsed="0"/>
-    <w:lsdException w:name="Light List Accent 4" w:semiHidden="0" w:uiPriority="61" w:unhideWhenUsed="0"/>
-    <w:lsdException w:name="Light Grid Accent 4" w:semiHidden="0" w:uiPriority="62" w:unhideWhenUsed="0"/>
-    <w:lsdException w:name="Medium Shading 1 Accent 4" w:semiHidden="0" w:uiPriority="63" w:unhideWhenUsed="0"/>
-    <w:lsdException w:name="Medium Shading 2 Accent 4" w:semiHidden="0" w:uiPriority="64" w:unhideWhenUsed="0"/>
-    <w:lsdException w:name="Medium List 1 Accent 4" w:semiHidden="0" w:uiPriority="65" w:unhideWhenUsed="0"/>
-    <w:lsdException w:name="Medium List 2 Accent 4" w:semiHidden="0" w:uiPriority="66" w:unhideWhenUsed="0"/>
-    <w:lsdException w:name="Medium Grid 1 Accent 4" w:semiHidden="0" w:uiPriority="67" w:unhideWhenUsed="0"/>
-    <w:lsdException w:name="Medium Grid 2 Accent 4" w:semiHidden="0" w:uiPriority="68" w:unhideWhenUsed="0"/>
-    <w:lsdException w:name="Medium Grid 3 Accent 4" w:semiHidden="0" w:uiPriority="69" w:unhideWhenUsed="0"/>
-    <w:lsdException w:name="Dark List Accent 4" w:semiHidden="0" w:uiPriority="70" w:unhideWhenUsed="0"/>
-    <w:lsdException w:name="Colorful Shading Accent 4" w:semiHidden="0" w:uiPriority="71" w:unhideWhenUsed="0"/>
-    <w:lsdException w:name="Colorful List Accent 4" w:semiHidden="0" w:uiPriority="72" w:unhideWhenUsed="0"/>
-    <w:lsdException w:name="Colorful Grid Accent 4" w:semiHidden="0" w:uiPriority="73" w:unhideWhenUsed="0"/>
-    <w:lsdException w:name="Light Shading Accent 5" w:semiHidden="0" w:uiPriority="60" w:unhideWhenUsed="0"/>
-    <w:lsdException w:name="Light List Accent 5" w:semiHidden="0" w:uiPriority="61" w:unhideWhenUsed="0"/>
-    <w:lsdException w:name="Light Grid Accent 5" w:semiHidden="0" w:uiPriority="62" w:unhideWhenUsed="0"/>
-    <w:lsdException w:name="Medium Shading 1 Accent 5" w:semiHidden="0" w:uiPriority="63" w:unhideWhenUsed="0"/>
-    <w:lsdException w:name="Medium Shading 2 Accent 5" w:semiHidden="0" w:uiPriority="64" w:unhideWhenUsed="0"/>
-    <w:lsdException w:name="Medium List 1 Accent 5" w:semiHidden="0" w:uiPriority="65" w:unhideWhenUsed="0"/>
-    <w:lsdException w:name="Medium List 2 Accent 5" w:semiHidden="0" w:uiPriority="66" w:unhideWhenUsed="0"/>
-    <w:lsdException w:name="Medium Grid 1 Accent 5" w:semiHidden="0" w:uiPriority="67" w:unhideWhenUsed="0"/>
-    <w:lsdException w:name="Medium Grid 2 Accent 5" w:semiHidden="0" w:uiPriority="68" w:unhideWhenUsed="0"/>
-    <w:lsdException w:name="Medium Grid 3 Accent 5" w:semiHidden="0" w:uiPriority="69" w:unhideWhenUsed="0"/>
-    <w:lsdException w:name="Dark List Accent 5" w:semiHidden="0" w:uiPriority="70" w:unhideWhenUsed="0"/>
-    <w:lsdException w:name="Colorful Shading Accent 5" w:semiHidden="0" w:uiPriority="71" w:unhideWhenUsed="0"/>
-    <w:lsdException w:name="Colorful List Accent 5" w:semiHidden="0" w:uiPriority="72" w:unhideWhenUsed="0"/>
-    <w:lsdException w:name="Colorful Grid Accent 5" w:semiHidden="0" w:uiPriority="73" w:unhideWhenUsed="0"/>
-    <w:lsdException w:name="Light Shading Accent 6" w:semiHidden="0" w:uiPriority="60" w:unhideWhenUsed="0"/>
-    <w:lsdException w:name="Light List Accent 6" w:semiHidden="0" w:uiPriority="61" w:unhideWhenUsed="0"/>
-    <w:lsdException w:name="Light Grid Accent 6" w:semiHidden="0" w:uiPriority="62" w:unhideWhenUsed="0"/>
-    <w:lsdException w:name="Medium Shading 1 Accent 6" w:semiHidden="0" w:uiPriority="63" w:unhideWhenUsed="0"/>
-    <w:lsdException w:name="Medium Shading 2 Accent 6" w:semiHidden="0" w:uiPriority="64" w:unhideWhenUsed="0"/>
-    <w:lsdException w:name="Medium List 1 Accent 6" w:semiHidden="0" w:uiPriority="65" w:unhideWhenUsed="0"/>
-    <w:lsdException w:name="Medium List 2 Accent 6" w:semiHidden="0" w:uiPriority="66" w:unhideWhenUsed="0"/>
-    <w:lsdException w:name="Medium Grid 1 Accent 6" w:semiHidden="0" w:uiPriority="67" w:unhideWhenUsed="0"/>
-    <w:lsdException w:name="Medium Grid 2 Accent 6" w:semiHidden="0" w:uiPriority="68" w:unhideWhenUsed="0"/>
-    <w:lsdException w:name="Medium Grid 3 Accent 6" w:semiHidden="0" w:uiPriority="69" w:unhideWhenUsed="0"/>
-    <w:lsdException w:name="Dark List Accent 6" w:semiHidden="0" w:uiPriority="70" w:unhideWhenUsed="0"/>
-    <w:lsdException w:name="Colorful Shading Accent 6" w:semiHidden="0" w:uiPriority="71" w:unhideWhenUsed="0"/>
-    <w:lsdException w:name="Colorful List Accent 6" w:semiHidden="0" w:uiPriority="72" w:unhideWhenUsed="0"/>
-    <w:lsdException w:name="Colorful Grid Accent 6" w:semiHidden="0" w:uiPriority="73" w:unhideWhenUsed="0"/>
-    <w:lsdException w:name="Subtle Emphasis" w:semiHidden="0" w:uiPriority="19" w:unhideWhenUsed="0" w:qFormat="1"/>
-    <w:lsdException w:name="Intense Emphasis" w:semiHidden="0" w:uiPriority="21" w:unhideWhenUsed="0" w:qFormat="1"/>
-    <w:lsdException w:name="Subtle Reference" w:semiHidden="0" w:uiPriority="31" w:unhideWhenUsed="0" w:qFormat="1"/>
-    <w:lsdException w:name="Intense Reference" w:semiHidden="0" w:uiPriority="32" w:unhideWhenUsed="0" w:qFormat="1"/>
-    <w:lsdException w:name="Book Title" w:semiHidden="0" w:uiPriority="33" w:unhideWhenUsed="0" w:qFormat="1"/>
-    <w:lsdException w:name="Bibliography" w:uiPriority="37"/>
-    <w:lsdException w:name="TOC Heading" w:uiPriority="39" w:qFormat="1"/>
-  </w:latentStyles>
-  <w:style w:type="paragraph" w:default="1" w:styleId="Normalny">
-    <w:name w:val="Normal"/>
-    <w:qFormat/>
-  </w:style>
-  <w:style w:type="character" w:default="1" w:styleId="Domylnaczcionkaakapitu">
-    <w:name w:val="Default Paragraph Font"/>
-    <w:uiPriority w:val="1"/>
-    <w:semiHidden/>
-    <w:unhideWhenUsed/>
-  </w:style>
-  <w:style w:type="table" w:default="1" w:styleId="Standardowy">
-    <w:name w:val="Normal Table"/>
-    <w:uiPriority w:val="99"/>
-    <w:semiHidden/>
-    <w:unhideWhenUsed/>
-    <w:tblPr>
-      <w:tblInd w:w="0" w:type="dxa"/>
-      <w:tblCellMar>
-        <w:top w:w="0" w:type="dxa"/>
-        <w:left w:w="108" w:type="dxa"/>
-        <w:bottom w:w="0" w:type="dxa"/>
-        <w:right w:w="108" w:type="dxa"/>
-      </w:tblCellMar>
-    </w:tblPr>
-  </w:style>
-  <w:style w:type="numbering" w:default="1" w:styleId="Bezlisty">
-    <w:name w:val="No List"/>
-    <w:uiPriority w:val="99"/>
-    <w:semiHidden/>
-    <w:unhideWhenUsed/>
-  </w:style>
-  <w:style w:type="paragraph" w:styleId="Akapitzlist">
-    <w:name w:val="List Paragraph"/>
-    <w:basedOn w:val="Normalny"/>
-    <w:uiPriority w:val="34"/>
-    <w:qFormat/>
-    <w:rsid w:val="006838A3"/>
-    <w:pPr>
-      <w:ind w:left="720"/>
-      <w:contextualSpacing/>
-    </w:pPr>
-  </w:style>
-  <w:style w:type="paragraph" w:styleId="Bezodstpw">
-    <w:name w:val="No Spacing"/>
-    <w:uiPriority w:val="1"/>
-    <w:qFormat/>
-    <w:rsid w:val="006838A3"/>
-    <w:pPr>
-      <w:spacing w:after="0" w:line="240" w:lineRule="auto"/>
-    </w:pPr>
-  </w:style>
-  <w:style w:type="paragraph" w:styleId="Tekstdymka">
-    <w:name w:val="Balloon Text"/>
-    <w:basedOn w:val="Normalny"/>
-    <w:link w:val="TekstdymkaZnak"/>
-    <w:uiPriority w:val="99"/>
-    <w:semiHidden/>
-    <w:unhideWhenUsed/>
-    <w:rsid w:val="000C291C"/>
-    <w:pPr>
-      <w:spacing w:after="0" w:line="240" w:lineRule="auto"/>
-    </w:pPr>
-    <w:rPr>
-      <w:rFonts w:ascii="Tahoma" w:hAnsi="Tahoma" w:cs="Tahoma"/>
-      <w:sz w:val="16"/>
-      <w:szCs w:val="16"/>
-    </w:rPr>
-  </w:style>
-  <w:style w:type="character" w:customStyle="1" w:styleId="TekstdymkaZnak">
-    <w:name w:val="Tekst dymka Znak"/>
-    <w:basedOn w:val="Domylnaczcionkaakapitu"/>
-    <w:link w:val="Tekstdymka"/>
-    <w:uiPriority w:val="99"/>
-    <w:semiHidden/>
-    <w:rsid w:val="000C291C"/>
-    <w:rPr>
-      <w:rFonts w:ascii="Tahoma" w:hAnsi="Tahoma" w:cs="Tahoma"/>
-      <w:sz w:val="16"/>
-      <w:szCs w:val="16"/>
-    </w:rPr>
-  </w:style>
-</w:styles>
-</file>
-
-<file path=word/stylesWithEffects.xml><?xml version="1.0" encoding="utf-8"?>
-<w:styles xmlns:wpc="http://schemas.microsoft.com/office/word/2010/wordprocessingCanvas" xmlns:mc="http://schemas.openxmlformats.org/markup-compatibility/2006" xmlns:o="urn:schemas-microsoft-com:office:office" xmlns:r="http://schemas.openxmlformats.org/officeDocument/2006/relationships" xmlns:m="http://schemas.openxmlformats.org/officeDocument/2006/math" xmlns:v="urn:schemas-microsoft-com:vml" xmlns:wp14="http://schemas.microsoft.com/office/word/2010/wordprocessingDrawing" xmlns:wp="http://schemas.openxmlformats.org/drawingml/2006/wordprocessingDrawing" xmlns:w10="urn:schemas-microsoft-com:office:word" xmlns:w="http://schemas.openxmlformats.org/wordprocessingml/2006/main" xmlns:w14="http://schemas.microsoft.com/office/word/2010/wordml" xmlns:wpg="http://schemas.microsoft.com/office/word/2010/wordprocessingGroup" xmlns:wpi="http://schemas.microsoft.com/office/word/2010/wordprocessingInk" xmlns:wne="http://schemas.microsoft.com/office/word/2006/wordml" xmlns:wps="http://schemas.microsoft.com/office/word/2010/wordprocessingShape" mc:Ignorable="w14 wp14">
-  <w:docDefaults>
-    <w:rPrDefault>
-      <w:rPr>
-        <w:rFonts w:asciiTheme="minorHAnsi" w:eastAsiaTheme="minorHAnsi" w:hAnsiTheme="minorHAnsi" w:cstheme="minorBidi"/>
-        <w:sz w:val="22"/>
-        <w:szCs w:val="22"/>
-        <w:lang w:val="pl-PL" w:eastAsia="en-US" w:bidi="ar-SA"/>
-      </w:rPr>
-    </w:rPrDefault>
-    <w:pPrDefault>
-      <w:pPr>
-        <w:spacing w:after="160" w:line="259" w:lineRule="auto"/>
-      </w:pPr>
-    </w:pPrDefault>
-  </w:docDefaults>
-  <w:latentStyles w:defLockedState="0" w:defUIPriority="99" w:defSemiHidden="1" w:defUnhideWhenUsed="1" w:defQFormat="0" w:count="267">
-    <w:lsdException w:name="Normal" w:semiHidden="0" w:uiPriority="0" w:unhideWhenUsed="0" w:qFormat="1"/>
-    <w:lsdException w:name="heading 1" w:semiHidden="0" w:uiPriority="9" w:unhideWhenUsed="0" w:qFormat="1"/>
-    <w:lsdException w:name="heading 2" w:uiPriority="9" w:qFormat="1"/>
-    <w:lsdException w:name="heading 3" w:uiPriority="9" w:qFormat="1"/>
-    <w:lsdException w:name="heading 4" w:uiPriority="9" w:qFormat="1"/>
-    <w:lsdException w:name="heading 5" w:uiPriority="9" w:qFormat="1"/>
-    <w:lsdException w:name="heading 6" w:uiPriority="9" w:qFormat="1"/>
-    <w:lsdException w:name="heading 7" w:uiPriority="9" w:qFormat="1"/>
-    <w:lsdException w:name="heading 8" w:uiPriority="9" w:qFormat="1"/>
-    <w:lsdException w:name="heading 9" w:uiPriority="9" w:qFormat="1"/>
-    <w:lsdException w:name="toc 1" w:uiPriority="39"/>
-    <w:lsdException w:name="toc 2" w:uiPriority="39"/>
-    <w:lsdException w:name="toc 3" w:uiPriority="39"/>
-    <w:lsdException w:name="toc 4" w:uiPriority="39"/>
-    <w:lsdException w:name="toc 5" w:uiPriority="39"/>
-    <w:lsdException w:name="toc 6" w:uiPriority="39"/>
-    <w:lsdException w:name="toc 7" w:uiPriority="39"/>
-    <w:lsdException w:name="toc 8" w:uiPriority="39"/>
-    <w:lsdException w:name="toc 9" w:uiPriority="39"/>
-    <w:lsdException w:name="caption" w:uiPriority="35" w:qFormat="1"/>
-    <w:lsdException w:name="Title" w:semiHidden="0" w:uiPriority="10" w:unhideWhenUsed="0" w:qFormat="1"/>
-    <w:lsdException w:name="Default Paragraph Font" w:uiPriority="1"/>
-    <w:lsdException w:name="Subtitle" w:semiHidden="0" w:uiPriority="11" w:unhideWhenUsed="0" w:qFormat="1"/>
-    <w:lsdException w:name="Strong" w:semiHidden="0" w:uiPriority="22" w:unhideWhenUsed="0" w:qFormat="1"/>
-    <w:lsdException w:name="Emphasis" w:semiHidden="0" w:uiPriority="20" w:unhideWhenUsed="0" w:qFormat="1"/>
-    <w:lsdException w:name="Table Grid" w:semiHidden="0" w:uiPriority="39" w:unhideWhenUsed="0"/>
-    <w:lsdException w:name="Placeholder Text" w:unhideWhenUsed="0"/>
-    <w:lsdException w:name="No Spacing" w:semiHidden="0" w:uiPriority="1" w:unhideWhenUsed="0" w:qFormat="1"/>
-    <w:lsdException w:name="Light Shading" w:semiHidden="0" w:uiPriority="60" w:unhideWhenUsed="0"/>
-    <w:lsdException w:name="Light List" w:semiHidden="0" w:uiPriority="61" w:unhideWhenUsed="0"/>
-    <w:lsdException w:name="Light Grid" w:semiHidden="0" w:uiPriority="62" w:unhideWhenUsed="0"/>
-    <w:lsdException w:name="Medium Shading 1" w:semiHidden="0" w:uiPriority="63" w:unhideWhenUsed="0"/>
-    <w:lsdException w:name="Medium Shading 2" w:semiHidden="0" w:uiPriority="64" w:unhideWhenUsed="0"/>
-    <w:lsdException w:name="Medium List 1" w:semiHidden="0" w:uiPriority="65" w:unhideWhenUsed="0"/>
-    <w:lsdException w:name="Medium List 2" w:semiHidden="0" w:uiPriority="66" w:unhideWhenUsed="0"/>
-    <w:lsdException w:name="Medium Grid 1" w:semiHidden="0" w:uiPriority="67" w:unhideWhenUsed="0"/>
-    <w:lsdException w:name="Medium Grid 2" w:semiHidden="0" w:uiPriority="68" w:unhideWhenUsed="0"/>
-    <w:lsdException w:name="Medium Grid 3" w:semiHidden="0" w:uiPriority="69" w:unhideWhenUsed="0"/>
-    <w:lsdException w:name="Dark List" w:semiHidden="0" w:uiPriority="70" w:unhideWhenUsed="0"/>
-    <w:lsdException w:name="Colorful Shading" w:semiHidden="0" w:uiPriority="71" w:unhideWhenUsed="0"/>
-    <w:lsdException w:name="Colorful List" w:semiHidden="0" w:uiPriority="72" w:unhideWhenUsed="0"/>
-    <w:lsdException w:name="Colorful Grid" w:semiHidden="0" w:uiPriority="73" w:unhideWhenUsed="0"/>
-    <w:lsdException w:name="Light Shading Accent 1" w:semiHidden="0" w:uiPriority="60" w:unhideWhenUsed="0"/>
-    <w:lsdException w:name="Light List Accent 1" w:semiHidden="0" w:uiPriority="61" w:unhideWhenUsed="0"/>
-    <w:lsdException w:name="Light Grid Accent 1" w:semiHidden="0" w:uiPriority="62" w:unhideWhenUsed="0"/>
-    <w:lsdException w:name="Medium Shading 1 Accent 1" w:semiHidden="0" w:uiPriority="63" w:unhideWhenUsed="0"/>
-    <w:lsdException w:name="Medium Shading 2 Accent 1" w:semiHidden="0" w:uiPriority="64" w:unhideWhenUsed="0"/>
-    <w:lsdException w:name="Medium List 1 Accent 1" w:semiHidden="0" w:uiPriority="65" w:unhideWhenUsed="0"/>
-    <w:lsdException w:name="Revision" w:unhideWhenUsed="0"/>
-    <w:lsdException w:name="List Paragraph" w:semiHidden="0" w:uiPriority="34" w:unhideWhenUsed="0" w:qFormat="1"/>
-    <w:lsdException w:name="Quote" w:semiHidden="0" w:uiPriority="29" w:unhideWhenUsed="0" w:qFormat="1"/>
-    <w:lsdException w:name="Intense Quote" w:semiHidden="0" w:uiPriority="30" w:unhideWhenUsed="0" w:qFormat="1"/>
-    <w:lsdException w:name="Medium List 2 Accent 1" w:semiHidden="0" w:uiPriority="66" w:unhideWhenUsed="0"/>
-    <w:lsdException w:name="Medium Grid 1 Accent 1" w:semiHidden="0" w:uiPriority="67" w:unhideWhenUsed="0"/>
-    <w:lsdException w:name="Medium Grid 2 Accent 1" w:semiHidden="0" w:uiPriority="68" w:unhideWhenUsed="0"/>
-    <w:lsdException w:name="Medium Grid 3 Accent 1" w:semiHidden="0" w:uiPriority="69" w:unhideWhenUsed="0"/>
-    <w:lsdException w:name="Dark List Accent 1" w:semiHidden="0" w:uiPriority="70" w:unhideWhenUsed="0"/>
-    <w:lsdException w:name="Colorful Shading Accent 1" w:semiHidden="0" w:uiPriority="71" w:unhideWhenUsed="0"/>
-    <w:lsdException w:name="Colorful List Accent 1" w:semiHidden="0" w:uiPriority="72" w:unhideWhenUsed="0"/>
-    <w:lsdException w:name="Colorful Grid Accent 1" w:semiHidden="0" w:uiPriority="73" w:unhideWhenUsed="0"/>
-    <w:lsdException w:name="Light Shading Accent 2" w:semiHidden="0" w:uiPriority="60" w:unhideWhenUsed="0"/>
-    <w:lsdException w:name="Light List Accent 2" w:semiHidden="0" w:uiPriority="61" w:unhideWhenUsed="0"/>
-    <w:lsdException w:name="Light Grid Accent 2" w:semiHidden="0" w:uiPriority="62" w:unhideWhenUsed="0"/>
-    <w:lsdException w:name="Medium Shading 1 Accent 2" w:semiHidden="0" w:uiPriority="63" w:unhideWhenUsed="0"/>
-    <w:lsdException w:name="Medium Shading 2 Accent 2" w:semiHidden="0" w:uiPriority="64" w:unhideWhenUsed="0"/>
-    <w:lsdException w:name="Medium List 1 Accent 2" w:semiHidden="0" w:uiPriority="65" w:unhideWhenUsed="0"/>
-    <w:lsdException w:name="Medium List 2 Accent 2" w:semiHidden="0" w:uiPriority="66" w:unhideWhenUsed="0"/>
-    <w:lsdException w:name="Medium Grid 1 Accent 2" w:semiHidden="0" w:uiPriority="67" w:unhideWhenUsed="0"/>
-    <w:lsdException w:name="Medium Grid 2 Accent 2" w:semiHidden="0" w:uiPriority="68" w:unhideWhenUsed="0"/>
-    <w:lsdException w:name="Medium Grid 3 Accent 2" w:semiHidden="0" w:uiPriority="69" w:unhideWhenUsed="0"/>
-    <w:lsdException w:name="Dark List Accent 2" w:semiHidden="0" w:uiPriority="70" w:unhideWhenUsed="0"/>
-    <w:lsdException w:name="Colorful Shading Accent 2" w:semiHidden="0" w:uiPriority="71" w:unhideWhenUsed="0"/>
-    <w:lsdException w:name="Colorful List Accent 2" w:semiHidden="0" w:uiPriority="72" w:unhideWhenUsed="0"/>
-    <w:lsdException w:name="Colorful Grid Accent 2" w:semiHidden="0" w:uiPriority="73" w:unhideWhenUsed="0"/>
-    <w:lsdException w:name="Light Shading Accent 3" w:semiHidden="0" w:uiPriority="60" w:unhideWhenUsed="0"/>
-    <w:lsdException w:name="Light List Accent 3" w:semiHidden="0" w:uiPriority="61" w:unhideWhenUsed="0"/>
-    <w:lsdException w:name="Light Grid Accent 3" w:semiHidden="0" w:uiPriority="62" w:unhideWhenUsed="0"/>
-    <w:lsdException w:name="Medium Shading 1 Accent 3" w:semiHidden="0" w:uiPriority="63" w:unhideWhenUsed="0"/>
-    <w:lsdException w:name="Medium Shading 2 Accent 3" w:semiHidden="0" w:uiPriority="64" w:unhideWhenUsed="0"/>
-    <w:lsdException w:name="Medium List 1 Accent 3" w:semiHidden="0" w:uiPriority="65" w:unhideWhenUsed="0"/>
-    <w:lsdException w:name="Medium List 2 Accent 3" w:semiHidden="0" w:uiPriority="66" w:unhideWhenUsed="0"/>
-    <w:lsdException w:name="Medium Grid 1 Accent 3" w:semiHidden="0" w:uiPriority="67" w:unhideWhenUsed="0"/>
-    <w:lsdException w:name="Medium Grid 2 Accent 3" w:semiHidden="0" w:uiPriority="68" w:unhideWhenUsed="0"/>
-    <w:lsdException w:name="Medium Grid 3 Accent 3" w:semiHidden="0" w:uiPriority="69" w:unhideWhenUsed="0"/>
-    <w:lsdException w:name="Dark List Accent 3" w:semiHidden="0" w:uiPriority="70" w:unhideWhenUsed="0"/>
-    <w:lsdException w:name="Colorful Shading Accent 3" w:semiHidden="0" w:uiPriority="71" w:unhideWhenUsed="0"/>
-    <w:lsdException w:name="Colorful List Accent 3" w:semiHidden="0" w:uiPriority="72" w:unhideWhenUsed="0"/>
-    <w:lsdException w:name="Colorful Grid Accent 3" w:semiHidden="0" w:uiPriority="73" w:unhideWhenUsed="0"/>
-    <w:lsdException w:name="Light Shading Accent 4" w:semiHidden="0" w:uiPriority="60" w:unhideWhenUsed="0"/>
-    <w:lsdException w:name="Light List Accent 4" w:semiHidden="0" w:uiPriority="61" w:unhideWhenUsed="0"/>
-    <w:lsdException w:name="Light Grid Accent 4" w:semiHidden="0" w:uiPriority="62" w:unhideWhenUsed="0"/>
-    <w:lsdException w:name="Medium Shading 1 Accent 4" w:semiHidden="0" w:uiPriority="63" w:unhideWhenUsed="0"/>
-    <w:lsdException w:name="Medium Shading 2 Accent 4" w:semiHidden="0" w:uiPriority="64" w:unhideWhenUsed="0"/>
-    <w:lsdException w:name="Medium List 1 Accent 4" w:semiHidden="0" w:uiPriority="65" w:unhideWhenUsed="0"/>
-    <w:lsdException w:name="Medium List 2 Accent 4" w:semiHidden="0" w:uiPriority="66" w:unhideWhenUsed="0"/>
-    <w:lsdException w:name="Medium Grid 1 Accent 4" w:semiHidden="0" w:uiPriority="67" w:unhideWhenUsed="0"/>
-    <w:lsdException w:name="Medium Grid 2 Accent 4" w:semiHidden="0" w:uiPriority="68" w:unhideWhenUsed="0"/>
-    <w:lsdException w:name="Medium Grid 3 Accent 4" w:semiHidden="0" w:uiPriority="69" w:unhideWhenUsed="0"/>
-    <w:lsdException w:name="Dark List Accent 4" w:semiHidden="0" w:uiPriority="70" w:unhideWhenUsed="0"/>
-    <w:lsdException w:name="Colorful Shading Accent 4" w:semiHidden="0" w:uiPriority="71" w:unhideWhenUsed="0"/>
-    <w:lsdException w:name="Colorful List Accent 4" w:semiHidden="0" w:uiPriority="72" w:unhideWhenUsed="0"/>
-    <w:lsdException w:name="Colorful Grid Accent 4" w:semiHidden="0" w:uiPriority="73" w:unhideWhenUsed="0"/>
-    <w:lsdException w:name="Light Shading Accent 5" w:semiHidden="0" w:uiPriority="60" w:unhideWhenUsed="0"/>
-    <w:lsdException w:name="Light List Accent 5" w:semiHidden="0" w:uiPriority="61" w:unhideWhenUsed="0"/>
-    <w:lsdException w:name="Light Grid Accent 5" w:semiHidden="0" w:uiPriority="62" w:unhideWhenUsed="0"/>
-    <w:lsdException w:name="Medium Shading 1 Accent 5" w:semiHidden="0" w:uiPriority="63" w:unhideWhenUsed="0"/>
-    <w:lsdException w:name="Medium Shading 2 Accent 5" w:semiHidden="0" w:uiPriority="64" w:unhideWhenUsed="0"/>
-    <w:lsdException w:name="Medium List 1 Accent 5" w:semiHidden="0" w:uiPriority="65" w:unhideWhenUsed="0"/>
-    <w:lsdException w:name="Medium List 2 Accent 5" w:semiHidden="0" w:uiPriority="66" w:unhideWhenUsed="0"/>
-    <w:lsdException w:name="Medium Grid 1 Accent 5" w:semiHidden="0" w:uiPriority="67" w:unhideWhenUsed="0"/>
-    <w:lsdException w:name="Medium Grid 2 Accent 5" w:semiHidden="0" w:uiPriority="68" w:unhideWhenUsed="0"/>
-    <w:lsdException w:name="Medium Grid 3 Accent 5" w:semiHidden="0" w:uiPriority="69" w:unhideWhenUsed="0"/>
-    <w:lsdException w:name="Dark List Accent 5" w:semiHidden="0" w:uiPriority="70" w:unhideWhenUsed="0"/>
-    <w:lsdException w:name="Colorful Shading Accent 5" w:semiHidden="0" w:uiPriority="71" w:unhideWhenUsed="0"/>
-    <w:lsdException w:name="Colorful List Accent 5" w:semiHidden="0" w:uiPriority="72" w:unhideWhenUsed="0"/>
-    <w:lsdException w:name="Colorful Grid Accent 5" w:semiHidden="0" w:uiPriority="73" w:unhideWhenUsed="0"/>
-    <w:lsdException w:name="Light Shading Accent 6" w:semiHidden="0" w:uiPriority="60" w:unhideWhenUsed="0"/>
-    <w:lsdException w:name="Light List Accent 6" w:semiHidden="0" w:uiPriority="61" w:unhideWhenUsed="0"/>
-    <w:lsdException w:name="Light Grid Accent 6" w:semiHidden="0" w:uiPriority="62" w:unhideWhenUsed="0"/>
-    <w:lsdException w:name="Medium Shading 1 Accent 6" w:semiHidden="0" w:uiPriority="63" w:unhideWhenUsed="0"/>
-    <w:lsdException w:name="Medium Shading 2 Accent 6" w:semiHidden="0" w:uiPriority="64" w:unhideWhenUsed="0"/>
-    <w:lsdException w:name="Medium List 1 Accent 6" w:semiHidden="0" w:uiPriority="65" w:unhideWhenUsed="0"/>
-    <w:lsdException w:name="Medium List 2 Accent 6" w:semiHidden="0" w:uiPriority="66" w:unhideWhenUsed="0"/>
-    <w:lsdException w:name="Medium Grid 1 Accent 6" w:semiHidden="0" w:uiPriority="67" w:unhideWhenUsed="0"/>
-    <w:lsdException w:name="Medium Grid 2 Accent 6" w:semiHidden="0" w:uiPriority="68" w:unhideWhenUsed="0"/>
-    <w:lsdException w:name="Medium Grid 3 Accent 6" w:semiHidden="0" w:uiPriority="69" w:unhideWhenUsed="0"/>
-    <w:lsdException w:name="Dark List Accent 6" w:semiHidden="0" w:uiPriority="70" w:unhideWhenUsed="0"/>
-    <w:lsdException w:name="Colorful Shading Accent 6" w:semiHidden="0" w:uiPriority="71" w:unhideWhenUsed="0"/>
-    <w:lsdException w:name="Colorful List Accent 6" w:semiHidden="0" w:uiPriority="72" w:unhideWhenUsed="0"/>
-    <w:lsdException w:name="Colorful Grid Accent 6" w:semiHidden="0" w:uiPriority="73" w:unhideWhenUsed="0"/>
-    <w:lsdException w:name="Subtle Emphasis" w:semiHidden="0" w:uiPriority="19" w:unhideWhenUsed="0" w:qFormat="1"/>
-    <w:lsdException w:name="Intense Emphasis" w:semiHidden="0" w:uiPriority="21" w:unhideWhenUsed="0" w:qFormat="1"/>
-    <w:lsdException w:name="Subtle Reference" w:semiHidden="0" w:uiPriority="31" w:unhideWhenUsed="0" w:qFormat="1"/>
-    <w:lsdException w:name="Intense Reference" w:semiHidden="0" w:uiPriority="32" w:unhideWhenUsed="0" w:qFormat="1"/>
-    <w:lsdException w:name="Book Title" w:semiHidden="0" w:uiPriority="33" w:unhideWhenUsed="0" w:qFormat="1"/>
-    <w:lsdException w:name="Bibliography" w:uiPriority="37"/>
-    <w:lsdException w:name="TOC Heading" w:uiPriority="39" w:qFormat="1"/>
+  <w:latentStyles w:defLockedState="0" w:defUIPriority="99" w:defSemiHidden="0" w:defUnhideWhenUsed="0" w:defQFormat="0" w:count="375">
+    <w:lsdException w:name="Normal" w:uiPriority="0" w:qFormat="1"/>
+    <w:lsdException w:name="heading 1" w:uiPriority="9" w:qFormat="1"/>
+    <w:lsdException w:name="heading 2" w:semiHidden="1" w:uiPriority="9" w:unhideWhenUsed="1" w:qFormat="1"/>
+    <w:lsdException w:name="heading 3" w:semiHidden="1" w:uiPriority="9" w:unhideWhenUsed="1" w:qFormat="1"/>
+    <w:lsdException w:name="heading 4" w:semiHidden="1" w:uiPriority="9" w:unhideWhenUsed="1" w:qFormat="1"/>
+    <w:lsdException w:name="heading 5" w:semiHidden="1" w:uiPriority="9" w:unhideWhenUsed="1" w:qFormat="1"/>
+    <w:lsdException w:name="heading 6" w:semiHidden="1" w:uiPriority="9" w:unhideWhenUsed="1" w:qFormat="1"/>
+    <w:lsdException w:name="heading 7" w:semiHidden="1" w:uiPriority="9" w:unhideWhenUsed="1" w:qFormat="1"/>
+    <w:lsdException w:name="heading 8" w:semiHidden="1" w:uiPriority="9" w:unhideWhenUsed="1" w:qFormat="1"/>
+    <w:lsdException w:name="heading 9" w:semiHidden="1" w:uiPriority="9" w:unhideWhenUsed="1" w:qFormat="1"/>
+    <w:lsdException w:name="index 1" w:semiHidden="1" w:unhideWhenUsed="1"/>
+    <w:lsdException w:name="index 2" w:semiHidden="1" w:unhideWhenUsed="1"/>
+    <w:lsdException w:name="index 3" w:semiHidden="1" w:unhideWhenUsed="1"/>
+    <w:lsdException w:name="index 4" w:semiHidden="1" w:unhideWhenUsed="1"/>
+    <w:lsdException w:name="index 5" w:semiHidden="1" w:unhideWhenUsed="1"/>
+    <w:lsdException w:name="index 6" w:semiHidden="1" w:unhideWhenUsed="1"/>
+    <w:lsdException w:name="index 7" w:semiHidden="1" w:unhideWhenUsed="1"/>
+    <w:lsdException w:name="index 8" w:semiHidden="1" w:unhideWhenUsed="1"/>
+    <w:lsdException w:name="index 9" w:semiHidden="1" w:unhideWhenUsed="1"/>
+    <w:lsdException w:name="toc 1" w:semiHidden="1" w:uiPriority="39" w:unhideWhenUsed="1"/>
+    <w:lsdException w:name="toc 2" w:semiHidden="1" w:uiPriority="39" w:unhideWhenUsed="1"/>
+    <w:lsdException w:name="toc 3" w:semiHidden="1" w:uiPriority="39" w:unhideWhenUsed="1"/>
+    <w:lsdException w:name="toc 4" w:semiHidden="1" w:uiPriority="39" w:unhideWhenUsed="1"/>
+    <w:lsdException w:name="toc 5" w:semiHidden="1" w:uiPriority="39" w:unhideWhenUsed="1"/>
+    <w:lsdException w:name="toc 6" w:semiHidden="1" w:uiPriority="39" w:unhideWhenUsed="1"/>
+    <w:lsdException w:name="toc 7" w:semiHidden="1" w:uiPriority="39" w:unhideWhenUsed="1"/>
+    <w:lsdException w:name="toc 8" w:semiHidden="1" w:uiPriority="39" w:unhideWhenUsed="1"/>
+    <w:lsdException w:name="toc 9" w:semiHidden="1" w:uiPriority="39" w:unhideWhenUsed="1"/>
+    <w:lsdException w:name="Normal Indent" w:semiHidden="1" w:unhideWhenUsed="1"/>
+    <w:lsdException w:name="footnote text" w:semiHidden="1" w:unhideWhenUsed="1"/>
+    <w:lsdException w:name="annotation text" w:semiHidden="1" w:unhideWhenUsed="1"/>
+    <w:lsdException w:name="header" w:semiHidden="1" w:unhideWhenUsed="1"/>
+    <w:lsdException w:name="footer" w:semiHidden="1" w:unhideWhenUsed="1"/>
+    <w:lsdException w:name="index heading" w:semiHidden="1" w:unhideWhenUsed="1"/>
+    <w:lsdException w:name="caption" w:semiHidden="1" w:uiPriority="35" w:unhideWhenUsed="1" w:qFormat="1"/>
+    <w:lsdException w:name="table of figures" w:semiHidden="1" w:unhideWhenUsed="1"/>
+    <w:lsdException w:name="envelope address" w:semiHidden="1" w:unhideWhenUsed="1"/>
+    <w:lsdException w:name="envelope return" w:semiHidden="1" w:unhideWhenUsed="1"/>
+    <w:lsdException w:name="footnote reference" w:semiHidden="1" w:unhideWhenUsed="1"/>
+    <w:lsdException w:name="annotation reference" w:semiHidden="1" w:unhideWhenUsed="1"/>
+    <w:lsdException w:name="line number" w:semiHidden="1" w:unhideWhenUsed="1"/>
+    <w:lsdException w:name="page number" w:semiHidden="1" w:unhideWhenUsed="1"/>
+    <w:lsdException w:name="endnote reference" w:semiHidden="1" w:unhideWhenUsed="1"/>
+    <w:lsdException w:name="endnote text" w:semiHidden="1" w:unhideWhenUsed="1"/>
+    <w:lsdException w:name="table of authorities" w:semiHidden="1" w:unhideWhenUsed="1"/>
+    <w:lsdException w:name="macro" w:semiHidden="1" w:unhideWhenUsed="1"/>
+    <w:lsdException w:name="toa heading" w:semiHidden="1" w:unhideWhenUsed="1"/>
+    <w:lsdException w:name="List" w:semiHidden="1" w:unhideWhenUsed="1"/>
+    <w:lsdException w:name="List Bullet" w:semiHidden="1" w:unhideWhenUsed="1"/>
+    <w:lsdException w:name="List Number" w:semiHidden="1" w:unhideWhenUsed="1"/>
+    <w:lsdException w:name="List 2" w:semiHidden="1" w:unhideWhenUsed="1"/>
+    <w:lsdException w:name="List 3" w:semiHidden="1" w:unhideWhenUsed="1"/>
+    <w:lsdException w:name="List 4" w:semiHidden="1" w:unhideWhenUsed="1"/>
+    <w:lsdException w:name="List 5" w:semiHidden="1" w:unhideWhenUsed="1"/>
+    <w:lsdException w:name="List Bullet 2" w:semiHidden="1" w:unhideWhenUsed="1"/>
+    <w:lsdException w:name="List Bullet 3" w:semiHidden="1" w:unhideWhenUsed="1"/>
+    <w:lsdException w:name="List Bullet 4" w:semiHidden="1" w:unhideWhenUsed="1"/>
+    <w:lsdException w:name="List Bullet 5" w:semiHidden="1" w:unhideWhenUsed="1"/>
+    <w:lsdException w:name="List Number 2" w:semiHidden="1" w:unhideWhenUsed="1"/>
+    <w:lsdException w:name="List Number 3" w:semiHidden="1" w:unhideWhenUsed="1"/>
+    <w:lsdException w:name="List Number 4" w:semiHidden="1" w:unhideWhenUsed="1"/>
+    <w:lsdException w:name="List Number 5" w:semiHidden="1" w:unhideWhenUsed="1"/>
+    <w:lsdException w:name="Title" w:uiPriority="10" w:qFormat="1"/>
+    <w:lsdException w:name="Closing" w:semiHidden="1" w:unhideWhenUsed="1"/>
+    <w:lsdException w:name="Signature" w:semiHidden="1" w:unhideWhenUsed="1"/>
+    <w:lsdException w:name="Default Paragraph Font" w:semiHidden="1" w:uiPriority="1" w:unhideWhenUsed="1"/>
+    <w:lsdException w:name="Body Text" w:semiHidden="1" w:unhideWhenUsed="1"/>
+    <w:lsdException w:name="Body Text Indent" w:semiHidden="1" w:unhideWhenUsed="1"/>
+    <w:lsdException w:name="List Continue" w:semiHidden="1" w:unhideWhenUsed="1"/>
+    <w:lsdException w:name="List Continue 2" w:semiHidden="1" w:unhideWhenUsed="1"/>
+    <w:lsdException w:name="List Continue 3" w:semiHidden="1" w:unhideWhenUsed="1"/>
+    <w:lsdException w:name="List Continue 4" w:semiHidden="1" w:unhideWhenUsed="1"/>
+    <w:lsdException w:name="List Continue 5" w:semiHidden="1" w:unhideWhenUsed="1"/>
+    <w:lsdException w:name="Message Header" w:semiHidden="1" w:unhideWhenUsed="1"/>
+    <w:lsdException w:name="Subtitle" w:uiPriority="11" w:qFormat="1"/>
+    <w:lsdException w:name="Salutation" w:semiHidden="1" w:unhideWhenUsed="1"/>
+    <w:lsdException w:name="Date" w:semiHidden="1" w:unhideWhenUsed="1"/>
+    <w:lsdException w:name="Body Text First Indent" w:semiHidden="1" w:unhideWhenUsed="1"/>
+    <w:lsdException w:name="Body Text First Indent 2" w:semiHidden="1" w:unhideWhenUsed="1"/>
+    <w:lsdException w:name="Note Heading" w:semiHidden="1" w:unhideWhenUsed="1"/>
+    <w:lsdException w:name="Body Text 2" w:semiHidden="1" w:unhideWhenUsed="1"/>
+    <w:lsdException w:name="Body Text 3" w:semiHidden="1" w:unhideWhenUsed="1"/>
+    <w:lsdException w:name="Body Text Indent 2" w:semiHidden="1" w:unhideWhenUsed="1"/>
+    <w:lsdException w:name="Body Text Indent 3" w:semiHidden="1" w:unhideWhenUsed="1"/>
+    <w:lsdException w:name="Block Text" w:semiHidden="1" w:unhideWhenUsed="1"/>
+    <w:lsdException w:name="Hyperlink" w:semiHidden="1" w:unhideWhenUsed="1"/>
+    <w:lsdException w:name="FollowedHyperlink" w:semiHidden="1" w:unhideWhenUsed="1"/>
+    <w:lsdException w:name="Strong" w:uiPriority="22" w:qFormat="1"/>
+    <w:lsdException w:name="Emphasis" w:uiPriority="20" w:qFormat="1"/>
+    <w:lsdException w:name="Document Map" w:semiHidden="1" w:unhideWhenUsed="1"/>
+    <w:lsdException w:name="Plain Text" w:semiHidden="1" w:unhideWhenUsed="1"/>
+    <w:lsdException w:name="E-mail Signature" w:semiHidden="1" w:unhideWhenUsed="1"/>
+    <w:lsdException w:name="HTML Top of Form" w:semiHidden="1" w:unhideWhenUsed="1"/>
+    <w:lsdException w:name="HTML Bottom of Form" w:semiHidden="1" w:unhideWhenUsed="1"/>
+    <w:lsdException w:name="Normal (Web)" w:semiHidden="1" w:unhideWhenUsed="1"/>
+    <w:lsdException w:name="HTML Acronym" w:semiHidden="1" w:unhideWhenUsed="1"/>
+    <w:lsdException w:name="HTML Address" w:semiHidden="1" w:unhideWhenUsed="1"/>
+    <w:lsdException w:name="HTML Cite" w:semiHidden="1" w:unhideWhenUsed="1"/>
+    <w:lsdException w:name="HTML Code" w:semiHidden="1" w:unhideWhenUsed="1"/>
+    <w:lsdException w:name="HTML Definition" w:semiHidden="1" w:unhideWhenUsed="1"/>
+    <w:lsdException w:name="HTML Keyboard" w:semiHidden="1" w:unhideWhenUsed="1"/>
+    <w:lsdException w:name="HTML Preformatted" w:semiHidden="1" w:unhideWhenUsed="1"/>
+    <w:lsdException w:name="HTML Sample" w:semiHidden="1" w:unhideWhenUsed="1"/>
+    <w:lsdException w:name="HTML Typewriter" w:semiHidden="1" w:unhideWhenUsed="1"/>
+    <w:lsdException w:name="HTML Variable" w:semiHidden="1" w:unhideWhenUsed="1"/>
+    <w:lsdException w:name="Normal Table" w:semiHidden="1" w:unhideWhenUsed="1"/>
+    <w:lsdException w:name="annotation subject" w:semiHidden="1" w:unhideWhenUsed="1"/>
+    <w:lsdException w:name="No List" w:semiHidden="1" w:unhideWhenUsed="1"/>
+    <w:lsdException w:name="Outline List 1" w:semiHidden="1" w:unhideWhenUsed="1"/>
+    <w:lsdException w:name="Outline List 2" w:semiHidden="1" w:unhideWhenUsed="1"/>
+    <w:lsdException w:name="Outline List 3" w:semiHidden="1" w:unhideWhenUsed="1"/>
+    <w:lsdException w:name="Table Simple 1" w:semiHidden="1" w:unhideWhenUsed="1"/>
+    <w:lsdException w:name="Table Simple 2" w:semiHidden="1" w:unhideWhenUsed="1"/>
+    <w:lsdException w:name="Table Simple 3" w:semiHidden="1" w:unhideWhenUsed="1"/>
+    <w:lsdException w:name="Table Classic 1" w:semiHidden="1" w:unhideWhenUsed="1"/>
+    <w:lsdException w:name="Table Classic 2" w:semiHidden="1" w:unhideWhenUsed="1"/>
+    <w:lsdException w:name="Table Classic 3" w:semiHidden="1" w:unhideWhenUsed="1"/>
+    <w:lsdException w:name="Table Classic 4" w:semiHidden="1" w:unhideWhenUsed="1"/>
+    <w:lsdException w:name="Table Colorful 1" w:semiHidden="1" w:unhideWhenUsed="1"/>
+    <w:lsdException w:name="Table Colorful 2" w:semiHidden="1" w:unhideWhenUsed="1"/>
+    <w:lsdException w:name="Table Colorful 3" w:semiHidden="1" w:unhideWhenUsed="1"/>
+    <w:lsdException w:name="Table Columns 1" w:semiHidden="1" w:unhideWhenUsed="1"/>
+    <w:lsdException w:name="Table Columns 2" w:semiHidden="1" w:unhideWhenUsed="1"/>
+    <w:lsdException w:name="Table Columns 3" w:semiHidden="1" w:unhideWhenUsed="1"/>
+    <w:lsdException w:name="Table Columns 4" w:semiHidden="1" w:unhideWhenUsed="1"/>
+    <w:lsdException w:name="Table Columns 5" w:semiHidden="1" w:unhideWhenUsed="1"/>
+    <w:lsdException w:name="Table Grid 1" w:semiHidden="1" w:unhideWhenUsed="1"/>
+    <w:lsdException w:name="Table Grid 2" w:semiHidden="1" w:unhideWhenUsed="1"/>
+    <w:lsdException w:name="Table Grid 3" w:semiHidden="1" w:unhideWhenUsed="1"/>
+    <w:lsdException w:name="Table Grid 4" w:semiHidden="1" w:unhideWhenUsed="1"/>
+    <w:lsdException w:name="Table Grid 5" w:semiHidden="1" w:unhideWhenUsed="1"/>
+    <w:lsdException w:name="Table Grid 6" w:semiHidden="1" w:unhideWhenUsed="1"/>
+    <w:lsdException w:name="Table Grid 7" w:semiHidden="1" w:unhideWhenUsed="1"/>
+    <w:lsdException w:name="Table Grid 8" w:semiHidden="1" w:unhideWhenUsed="1"/>
+    <w:lsdException w:name="Table List 1" w:semiHidden="1" w:unhideWhenUsed="1"/>
+    <w:lsdException w:name="Table List 2" w:semiHidden="1" w:unhideWhenUsed="1"/>
+    <w:lsdException w:name="Table List 3" w:semiHidden="1" w:unhideWhenUsed="1"/>
+    <w:lsdException w:name="Table List 4" w:semiHidden="1" w:unhideWhenUsed="1"/>
+    <w:lsdException w:name="Table List 5" w:semiHidden="1" w:unhideWhenUsed="1"/>
+    <w:lsdException w:name="Table List 6" w:semiHidden="1" w:unhideWhenUsed="1"/>
+    <w:lsdException w:name="Table List 7" w:semiHidden="1" w:unhideWhenUsed="1"/>
+    <w:lsdException w:name="Table List 8" w:semiHidden="1" w:unhideWhenUsed="1"/>
+    <w:lsdException w:name="Table 3D effects 1" w:semiHidden="1" w:unhideWhenUsed="1"/>
+    <w:lsdException w:name="Table 3D effects 2" w:semiHidden="1" w:unhideWhenUsed="1"/>
+    <w:lsdException w:name="Table 3D effects 3" w:semiHidden="1" w:unhideWhenUsed="1"/>
+    <w:lsdException w:name="Table Contemporary" w:semiHidden="1" w:unhideWhenUsed="1"/>
+    <w:lsdException w:name="Table Elegant" w:semiHidden="1" w:unhideWhenUsed="1"/>
+    <w:lsdException w:name="Table Professional" w:semiHidden="1" w:unhideWhenUsed="1"/>
+    <w:lsdException w:name="Table Subtle 1" w:semiHidden="1" w:unhideWhenUsed="1"/>
+    <w:lsdException w:name="Table Subtle 2" w:semiHidden="1" w:unhideWhenUsed="1"/>
+    <w:lsdException w:name="Table Web 1" w:semiHidden="1" w:unhideWhenUsed="1"/>
+    <w:lsdException w:name="Table Web 2" w:semiHidden="1" w:unhideWhenUsed="1"/>
+    <w:lsdException w:name="Table Web 3" w:semiHidden="1" w:unhideWhenUsed="1"/>
+    <w:lsdException w:name="Balloon Text" w:semiHidden="1" w:unhideWhenUsed="1"/>
+    <w:lsdException w:name="Table Grid" w:uiPriority="39"/>
+    <w:lsdException w:name="Table Theme" w:semiHidden="1" w:unhideWhenUsed="1"/>
+    <w:lsdException w:name="Placeholder Text" w:semiHidden="1"/>
+    <w:lsdException w:name="No Spacing" w:uiPriority="1" w:qFormat="1"/>
+    <w:lsdException w:name="Light Shading" w:uiPriority="60"/>
+    <w:lsdException w:name="Light List" w:uiPriority="61"/>
+    <w:lsdException w:name="Light Grid" w:uiPriority="62"/>
+    <w:lsdException w:name="Medium Shading 1" w:uiPriority="63"/>
+    <w:lsdException w:name="Medium Shading 2" w:uiPriority="64"/>
+    <w:lsdException w:name="Medium List 1" w:uiPriority="65"/>
+    <w:lsdException w:name="Medium List 2" w:uiPriority="66"/>
+    <w:lsdException w:name="Medium Grid 1" w:uiPriority="67"/>
+    <w:lsdException w:name="Medium Grid 2" w:uiPriority="68"/>
+    <w:lsdException w:name="Medium Grid 3" w:uiPriority="69"/>
+    <w:lsdException w:name="Dark List" w:uiPriority="70"/>
+    <w:lsdException w:name="Colorful Shading" w:uiPriority="71"/>
+    <w:lsdException w:name="Colorful List" w:uiPriority="72"/>
+    <w:lsdException w:name="Colorful Grid" w:uiPriority="73"/>
+    <w:lsdException w:name="Light Shading Accent 1" w:uiPriority="60"/>
+    <w:lsdException w:name="Light List Accent 1" w:uiPriority="61"/>
+    <w:lsdException w:name="Light Grid Accent 1" w:uiPriority="62"/>
+    <w:lsdException w:name="Medium Shading 1 Accent 1" w:uiPriority="63"/>
+    <w:lsdException w:name="Medium Shading 2 Accent 1" w:uiPriority="64"/>
+    <w:lsdException w:name="Medium List 1 Accent 1" w:uiPriority="65"/>
+    <w:lsdException w:name="Revision" w:semiHidden="1"/>
+    <w:lsdException w:name="List Paragraph" w:uiPriority="34" w:qFormat="1"/>
+    <w:lsdException w:name="Quote" w:uiPriority="29" w:qFormat="1"/>
+    <w:lsdException w:name="Intense Quote" w:uiPriority="30" w:qFormat="1"/>
+    <w:lsdException w:name="Medium List 2 Accent 1" w:uiPriority="66"/>
+    <w:lsdException w:name="Medium Grid 1 Accent 1" w:uiPriority="67"/>
+    <w:lsdException w:name="Medium Grid 2 Accent 1" w:uiPriority="68"/>
+    <w:lsdException w:name="Medium Grid 3 Accent 1" w:uiPriority="69"/>
+    <w:lsdException w:name="Dark List Accent 1" w:uiPriority="70"/>
+    <w:lsdException w:name="Colorful Shading Accent 1" w:uiPriority="71"/>
+    <w:lsdException w:name="Colorful List Accent 1" w:uiPriority="72"/>
+    <w:lsdException w:name="Colorful Grid Accent 1" w:uiPriority="73"/>
+    <w:lsdException w:name="Light Shading Accent 2" w:uiPriority="60"/>
+    <w:lsdException w:name="Light List Accent 2" w:uiPriority="61"/>
+    <w:lsdException w:name="Light Grid Accent 2" w:uiPriority="62"/>
+    <w:lsdException w:name="Medium Shading 1 Accent 2" w:uiPriority="63"/>
+    <w:lsdException w:name="Medium Shading 2 Accent 2" w:uiPriority="64"/>
+    <w:lsdException w:name="Medium List 1 Accent 2" w:uiPriority="65"/>
+    <w:lsdException w:name="Medium List 2 Accent 2" w:uiPriority="66"/>
+    <w:lsdException w:name="Medium Grid 1 Accent 2" w:uiPriority="67"/>
+    <w:lsdException w:name="Medium Grid 2 Accent 2" w:uiPriority="68"/>
+    <w:lsdException w:name="Medium Grid 3 Accent 2" w:uiPriority="69"/>
+    <w:lsdException w:name="Dark List Accent 2" w:uiPriority="70"/>
+    <w:lsdException w:name="Colorful Shading Accent 2" w:uiPriority="71"/>
+    <w:lsdException w:name="Colorful List Accent 2" w:uiPriority="72"/>
+    <w:lsdException w:name="Colorful Grid Accent 2" w:uiPriority="73"/>
+    <w:lsdException w:name="Light Shading Accent 3" w:uiPriority="60"/>
+    <w:lsdException w:name="Light List Accent 3" w:uiPriority="61"/>
+    <w:lsdException w:name="Light Grid Accent 3" w:uiPriority="62"/>
+    <w:lsdException w:name="Medium Shading 1 Accent 3" w:uiPriority="63"/>
+    <w:lsdException w:name="Medium Shading 2 Accent 3" w:uiPriority="64"/>
+    <w:lsdException w:name="Medium List 1 Accent 3" w:uiPriority="65"/>
+    <w:lsdException w:name="Medium List 2 Accent 3" w:uiPriority="66"/>
+    <w:lsdException w:name="Medium Grid 1 Accent 3" w:uiPriority="67"/>
+    <w:lsdException w:name="Medium Grid 2 Accent 3" w:uiPriority="68"/>
+    <w:lsdException w:name="Medium Grid 3 Accent 3" w:uiPriority="69"/>
+    <w:lsdException w:name="Dark List Accent 3" w:uiPriority="70"/>
+    <w:lsdException w:name="Colorful Shading Accent 3" w:uiPriority="71"/>
+    <w:lsdException w:name="Colorful List Accent 3" w:uiPriority="72"/>
+    <w:lsdException w:name="Colorful Grid Accent 3" w:uiPriority="73"/>
+    <w:lsdException w:name="Light Shading Accent 4" w:uiPriority="60"/>
+    <w:lsdException w:name="Light List Accent 4" w:uiPriority="61"/>
+    <w:lsdException w:name="Light Grid Accent 4" w:uiPriority="62"/>
+    <w:lsdException w:name="Medium Shading 1 Accent 4" w:uiPriority="63"/>
+    <w:lsdException w:name="Medium Shading 2 Accent 4" w:uiPriority="64"/>
+    <w:lsdException w:name="Medium List 1 Accent 4" w:uiPriority="65"/>
+    <w:lsdException w:name="Medium List 2 Accent 4" w:uiPriority="66"/>
+    <w:lsdException w:name="Medium Grid 1 Accent 4" w:uiPriority="67"/>
+    <w:lsdException w:name="Medium Grid 2 Accent 4" w:uiPriority="68"/>
+    <w:lsdException w:name="Medium Grid 3 Accent 4" w:uiPriority="69"/>
+    <w:lsdException w:name="Dark List Accent 4" w:uiPriority="70"/>
+    <w:lsdException w:name="Colorful Shading Accent 4" w:uiPriority="71"/>
+    <w:lsdException w:name="Colorful List Accent 4" w:uiPriority="72"/>
+    <w:lsdException w:name="Colorful Grid Accent 4" w:uiPriority="73"/>
+    <w:lsdException w:name="Light Shading Accent 5" w:uiPriority="60"/>
+    <w:lsdException w:name="Light List Accent 5" w:uiPriority="61"/>
+    <w:lsdException w:name="Light Grid Accent 5" w:uiPriority="62"/>
+    <w:lsdException w:name="Medium Shading 1 Accent 5" w:uiPriority="63"/>
+    <w:lsdException w:name="Medium Shading 2 Accent 5" w:uiPriority="64"/>
+    <w:lsdException w:name="Medium List 1 Accent 5" w:uiPriority="65"/>
+    <w:lsdException w:name="Medium List 2 Accent 5" w:uiPriority="66"/>
+    <w:lsdException w:name="Medium Grid 1 Accent 5" w:uiPriority="67"/>
+    <w:lsdException w:name="Medium Grid 2 Accent 5" w:uiPriority="68"/>
+    <w:lsdException w:name="Medium Grid 3 Accent 5" w:uiPriority="69"/>
+    <w:lsdException w:name="Dark List Accent 5" w:uiPriority="70"/>
+    <w:lsdException w:name="Colorful Shading Accent 5" w:uiPriority="71"/>
+    <w:lsdException w:name="Colorful List Accent 5" w:uiPriority="72"/>
+    <w:lsdException w:name="Colorful Grid Accent 5" w:uiPriority="73"/>
+    <w:lsdException w:name="Light Shading Accent 6" w:uiPriority="60"/>
+    <w:lsdException w:name="Light List Accent 6" w:uiPriority="61"/>
+    <w:lsdException w:name="Light Grid Accent 6" w:uiPriority="62"/>
+    <w:lsdException w:name="Medium Shading 1 Accent 6" w:uiPriority="63"/>
+    <w:lsdException w:name="Medium Shading 2 Accent 6" w:uiPriority="64"/>
+    <w:lsdException w:name="Medium List 1 Accent 6" w:uiPriority="65"/>
+    <w:lsdException w:name="Medium List 2 Accent 6" w:uiPriority="66"/>
+    <w:lsdException w:name="Medium Grid 1 Accent 6" w:uiPriority="67"/>
+    <w:lsdException w:name="Medium Grid 2 Accent 6" w:uiPriority="68"/>
+    <w:lsdException w:name="Medium Grid 3 Accent 6" w:uiPriority="69"/>
+    <w:lsdException w:name="Dark List Accent 6" w:uiPriority="70"/>
+    <w:lsdException w:name="Colorful Shading Accent 6" w:uiPriority="71"/>
+    <w:lsdException w:name="Colorful List Accent 6" w:uiPriority="72"/>
+    <w:lsdException w:name="Colorful Grid Accent 6" w:uiPriority="73"/>
+    <w:lsdException w:name="Subtle Emphasis" w:uiPriority="19" w:qFormat="1"/>
+    <w:lsdException w:name="Intense Emphasis" w:uiPriority="21" w:qFormat="1"/>
+    <w:lsdException w:name="Subtle Reference" w:uiPriority="31" w:qFormat="1"/>
+    <w:lsdException w:name="Intense Reference" w:uiPriority="32" w:qFormat="1"/>
+    <w:lsdException w:name="Book Title" w:uiPriority="33" w:qFormat="1"/>
+    <w:lsdException w:name="Bibliography" w:semiHidden="1" w:uiPriority="37" w:unhideWhenUsed="1"/>
+    <w:lsdException w:name="TOC Heading" w:semiHidden="1" w:uiPriority="39" w:unhideWhenUsed="1" w:qFormat="1"/>
+    <w:lsdException w:name="Plain Table 1" w:uiPriority="41"/>
+    <w:lsdException w:name="Plain Table 2" w:uiPriority="42"/>
+    <w:lsdException w:name="Plain Table 3" w:uiPriority="43"/>
+    <w:lsdException w:name="Plain Table 4" w:uiPriority="44"/>
+    <w:lsdException w:name="Plain Table 5" w:uiPriority="45"/>
+    <w:lsdException w:name="Grid Table Light" w:uiPriority="40"/>
+    <w:lsdException w:name="Grid Table 1 Light" w:uiPriority="46"/>
+    <w:lsdException w:name="Grid Table 2" w:uiPriority="47"/>
+    <w:lsdException w:name="Grid Table 3" w:uiPriority="48"/>
+    <w:lsdException w:name="Grid Table 4" w:uiPriority="49"/>
+    <w:lsdException w:name="Grid Table 5 Dark" w:uiPriority="50"/>
+    <w:lsdException w:name="Grid Table 6 Colorful" w:uiPriority="51"/>
+    <w:lsdException w:name="Grid Table 7 Colorful" w:uiPriority="52"/>
+    <w:lsdException w:name="Grid Table 1 Light Accent 1" w:uiPriority="46"/>
+    <w:lsdException w:name="Grid Table 2 Accent 1" w:uiPriority="47"/>
+    <w:lsdException w:name="Grid Table 3 Accent 1" w:uiPriority="48"/>
+    <w:lsdException w:name="Grid Table 4 Accent 1" w:uiPriority="49"/>
+    <w:lsdException w:name="Grid Table 5 Dark Accent 1" w:uiPriority="50"/>
+    <w:lsdException w:name="Grid Table 6 Colorful Accent 1" w:uiPriority="51"/>
+    <w:lsdException w:name="Grid Table 7 Colorful Accent 1" w:uiPriority="52"/>
+    <w:lsdException w:name="Grid Table 1 Light Accent 2" w:uiPriority="46"/>
+    <w:lsdException w:name="Grid Table 2 Accent 2" w:uiPriority="47"/>
+    <w:lsdException w:name="Grid Table 3 Accent 2" w:uiPriority="48"/>
+    <w:lsdException w:name="Grid Table 4 Accent 2" w:uiPriority="49"/>
+    <w:lsdException w:name="Grid Table 5 Dark Accent 2" w:uiPriority="50"/>
+    <w:lsdException w:name="Grid Table 6 Colorful Accent 2" w:uiPriority="51"/>
+    <w:lsdException w:name="Grid Table 7 Colorful Accent 2" w:uiPriority="52"/>
+    <w:lsdException w:name="Grid Table 1 Light Accent 3" w:uiPriority="46"/>
+    <w:lsdException w:name="Grid Table 2 Accent 3" w:uiPriority="47"/>
+    <w:lsdException w:name="Grid Table 3 Accent 3" w:uiPriority="48"/>
+    <w:lsdException w:name="Grid Table 4 Accent 3" w:uiPriority="49"/>
+    <w:lsdException w:name="Grid Table 5 Dark Accent 3" w:uiPriority="50"/>
+    <w:lsdException w:name="Grid Table 6 Colorful Accent 3" w:uiPriority="51"/>
+    <w:lsdException w:name="Grid Table 7 Colorful Accent 3" w:uiPriority="52"/>
+    <w:lsdException w:name="Grid Table 1 Light Accent 4" w:uiPriority="46"/>
+    <w:lsdException w:name="Grid Table 2 Accent 4" w:uiPriority="47"/>
+    <w:lsdException w:name="Grid Table 3 Accent 4" w:uiPriority="48"/>
+    <w:lsdException w:name="Grid Table 4 Accent 4" w:uiPriority="49"/>
+    <w:lsdException w:name="Grid Table 5 Dark Accent 4" w:uiPriority="50"/>
+    <w:lsdException w:name="Grid Table 6 Colorful Accent 4" w:uiPriority="51"/>
+    <w:lsdException w:name="Grid Table 7 Colorful Accent 4" w:uiPriority="52"/>
+    <w:lsdException w:name="Grid Table 1 Light Accent 5" w:uiPriority="46"/>
+    <w:lsdException w:name="Grid Table 2 Accent 5" w:uiPriority="47"/>
+    <w:lsdException w:name="Grid Table 3 Accent 5" w:uiPriority="48"/>
+    <w:lsdException w:name="Grid Table 4 Accent 5" w:uiPriority="49"/>
+    <w:lsdException w:name="Grid Table 5 Dark Accent 5" w:uiPriority="50"/>
+    <w:lsdException w:name="Grid Table 6 Colorful Accent 5" w:uiPriority="51"/>
+    <w:lsdException w:name="Grid Table 7 Colorful Accent 5" w:uiPriority="52"/>
+    <w:lsdException w:name="Grid Table 1 Light Accent 6" w:uiPriority="46"/>
+    <w:lsdException w:name="Grid Table 2 Accent 6" w:uiPriority="47"/>
+    <w:lsdException w:name="Grid Table 3 Accent 6" w:uiPriority="48"/>
+    <w:lsdException w:name="Grid Table 4 Accent 6" w:uiPriority="49"/>
+    <w:lsdException w:name="Grid Table 5 Dark Accent 6" w:uiPriority="50"/>
+    <w:lsdException w:name="Grid Table 6 Colorful Accent 6" w:uiPriority="51"/>
+    <w:lsdException w:name="Grid Table 7 Colorful Accent 6" w:uiPriority="52"/>
+    <w:lsdException w:name="List Table 1 Light" w:uiPriority="46"/>
+    <w:lsdException w:name="List Table 2" w:uiPriority="47"/>
+    <w:lsdException w:name="List Table 3" w:uiPriority="48"/>
+    <w:lsdException w:name="List Table 4" w:uiPriority="49"/>
+    <w:lsdException w:name="List Table 5 Dark" w:uiPriority="50"/>
+    <w:lsdException w:name="List Table 6 Colorful" w:uiPriority="51"/>
+    <w:lsdException w:name="List Table 7 Colorful" w:uiPriority="52"/>
+    <w:lsdException w:name="List Table 1 Light Accent 1" w:uiPriority="46"/>
+    <w:lsdException w:name="List Table 2 Accent 1" w:uiPriority="47"/>
+    <w:lsdException w:name="List Table 3 Accent 1" w:uiPriority="48"/>
+    <w:lsdException w:name="List Table 4 Accent 1" w:uiPriority="49"/>
+    <w:lsdException w:name="List Table 5 Dark Accent 1" w:uiPriority="50"/>
+    <w:lsdException w:name="List Table 6 Colorful Accent 1" w:uiPriority="51"/>
+    <w:lsdException w:name="List Table 7 Colorful Accent 1" w:uiPriority="52"/>
+    <w:lsdException w:name="List Table 1 Light Accent 2" w:uiPriority="46"/>
+    <w:lsdException w:name="List Table 2 Accent 2" w:uiPriority="47"/>
+    <w:lsdException w:name="List Table 3 Accent 2" w:uiPriority="48"/>
+    <w:lsdException w:name="List Table 4 Accent 2" w:uiPriority="49"/>
+    <w:lsdException w:name="List Table 5 Dark Accent 2" w:uiPriority="50"/>
+    <w:lsdException w:name="List Table 6 Colorful Accent 2" w:uiPriority="51"/>
+    <w:lsdException w:name="List Table 7 Colorful Accent 2" w:uiPriority="52"/>
+    <w:lsdException w:name="List Table 1 Light Accent 3" w:uiPriority="46"/>
+    <w:lsdException w:name="List Table 2 Accent 3" w:uiPriority="47"/>
+    <w:lsdException w:name="List Table 3 Accent 3" w:uiPriority="48"/>
+    <w:lsdException w:name="List Table 4 Accent 3" w:uiPriority="49"/>
+    <w:lsdException w:name="List Table 5 Dark Accent 3" w:uiPriority="50"/>
+    <w:lsdException w:name="List Table 6 Colorful Accent 3" w:uiPriority="51"/>
+    <w:lsdException w:name="List Table 7 Colorful Accent 3" w:uiPriority="52"/>
+    <w:lsdException w:name="List Table 1 Light Accent 4" w:uiPriority="46"/>
+    <w:lsdException w:name="List Table 2 Accent 4" w:uiPriority="47"/>
+    <w:lsdException w:name="List Table 3 Accent 4" w:uiPriority="48"/>
+    <w:lsdException w:name="List Table 4 Accent 4" w:uiPriority="49"/>
+    <w:lsdException w:name="List Table 5 Dark Accent 4" w:uiPriority="50"/>
+    <w:lsdException w:name="List Table 6 Colorful Accent 4" w:uiPriority="51"/>
+    <w:lsdException w:name="List Table 7 Colorful Accent 4" w:uiPriority="52"/>
+    <w:lsdException w:name="List Table 1 Light Accent 5" w:uiPriority="46"/>
+    <w:lsdException w:name="List Table 2 Accent 5" w:uiPriority="47"/>
+    <w:lsdException w:name="List Table 3 Accent 5" w:uiPriority="48"/>
+    <w:lsdException w:name="List Table 4 Accent 5" w:uiPriority="49"/>
+    <w:lsdException w:name="List Table 5 Dark Accent 5" w:uiPriority="50"/>
+    <w:lsdException w:name="List Table 6 Colorful Accent 5" w:uiPriority="51"/>
+    <w:lsdException w:name="List Table 7 Colorful Accent 5" w:uiPriority="52"/>
+    <w:lsdException w:name="List Table 1 Light Accent 6" w:uiPriority="46"/>
+    <w:lsdException w:name="List Table 2 Accent 6" w:uiPriority="47"/>
+    <w:lsdException w:name="List Table 3 Accent 6" w:uiPriority="48"/>
+    <w:lsdException w:name="List Table 4 Accent 6" w:uiPriority="49"/>
+    <w:lsdException w:name="List Table 5 Dark Accent 6" w:uiPriority="50"/>
+    <w:lsdException w:name="List Table 6 Colorful Accent 6" w:uiPriority="51"/>
+    <w:lsdException w:name="List Table 7 Colorful Accent 6" w:uiPriority="52"/>
+    <w:lsdException w:name="Mention" w:semiHidden="1" w:unhideWhenUsed="1"/>
+    <w:lsdException w:name="Smart Hyperlink" w:semiHidden="1" w:unhideWhenUsed="1"/>
+    <w:lsdException w:name="Hashtag" w:semiHidden="1" w:unhideWhenUsed="1"/>
+    <w:lsdException w:name="Unresolved Mention" w:semiHidden="1" w:unhideWhenUsed="1"/>
   </w:latentStyles>
   <w:style w:type="paragraph" w:default="1" w:styleId="Normalny">
     <w:name w:val="Normal"/>
@@ -5662,7 +5770,7 @@
   <a:extraClrSchemeLst/>
   <a:extLst>
     <a:ext uri="{05A4C25C-085E-4340-85A3-A5531E510DB2}">
-      <thm15:themeFamily xmlns:thm15="http://schemas.microsoft.com/office/thememl/2012/main" xmlns="" name="Office Theme" id="{62F939B6-93AF-4DB8-9C6B-D6C7DFDC589F}" vid="{4A3C46E8-61CC-4603-A589-7422A47A8E4A}"/>
+      <thm15:themeFamily xmlns:thm15="http://schemas.microsoft.com/office/thememl/2012/main" name="Office Theme" id="{62F939B6-93AF-4DB8-9C6B-D6C7DFDC589F}" vid="{4A3C46E8-61CC-4603-A589-7422A47A8E4A}"/>
     </a:ext>
   </a:extLst>
 </a:theme>

</xml_diff>

<commit_message>
2.04.2018 Poprawiono schemat bazy danych - dodano pole pub_name
</commit_message>
<xml_diff>
--- a/Documentation/opis_programu.docx
+++ b/Documentation/opis_programu.docx
@@ -2926,8 +2926,6 @@
         </w:rPr>
         <w:t>Excel</w:t>
       </w:r>
-      <w:bookmarkStart w:id="0" w:name="_GoBack"/>
-      <w:bookmarkEnd w:id="0"/>
       <w:r>
         <w:rPr>
           <w:rFonts w:ascii="Times New Roman" w:hAnsi="Times New Roman" w:cs="Times New Roman"/>
@@ -4242,26 +4240,23 @@
           <w:sz w:val="24"/>
         </w:rPr>
       </w:pPr>
-    </w:p>
-    <w:p>
-      <w:pPr>
-        <w:rPr>
-          <w:rFonts w:ascii="Times New Roman" w:hAnsi="Times New Roman" w:cs="Times New Roman"/>
-          <w:sz w:val="24"/>
-        </w:rPr>
-      </w:pPr>
-      <w:r>
-        <w:rPr>
-          <w:rFonts w:ascii="Times New Roman" w:hAnsi="Times New Roman" w:cs="Times New Roman"/>
+      <w:r>
+        <w:rPr>
           <w:noProof/>
-          <w:sz w:val="24"/>
-          <w:lang w:eastAsia="pl-PL"/>
         </w:rPr>
         <w:drawing>
-          <wp:inline distT="0" distB="0" distL="0" distR="0" wp14:anchorId="21196BA3" wp14:editId="141FD2D4">
-            <wp:extent cx="5746750" cy="4254500"/>
-            <wp:effectExtent l="0" t="0" r="6350" b="0"/>
-            <wp:docPr id="3" name="Obraz 3" descr="C:\Users\monio\Downloads\28951286_1296580990485345_4864710942790778880_o.png"/>
+          <wp:anchor distT="0" distB="0" distL="114300" distR="114300" simplePos="0" relativeHeight="251659264" behindDoc="0" locked="0" layoutInCell="1" allowOverlap="1" wp14:anchorId="4A648F0F" wp14:editId="7A658181">
+            <wp:simplePos x="0" y="0"/>
+            <wp:positionH relativeFrom="column">
+              <wp:posOffset>-452120</wp:posOffset>
+            </wp:positionH>
+            <wp:positionV relativeFrom="paragraph">
+              <wp:posOffset>205740</wp:posOffset>
+            </wp:positionV>
+            <wp:extent cx="6648450" cy="4810199"/>
+            <wp:effectExtent l="0" t="0" r="0" b="9525"/>
+            <wp:wrapNone/>
+            <wp:docPr id="4" name="Obraz 4"/>
             <wp:cNvGraphicFramePr>
               <a:graphicFrameLocks xmlns:a="http://schemas.openxmlformats.org/drawingml/2006/main" noChangeAspect="1"/>
             </wp:cNvGraphicFramePr>
@@ -4269,13 +4264,13 @@
               <a:graphicData uri="http://schemas.openxmlformats.org/drawingml/2006/picture">
                 <pic:pic xmlns:pic="http://schemas.openxmlformats.org/drawingml/2006/picture">
                   <pic:nvPicPr>
-                    <pic:cNvPr id="0" name="Picture 1" descr="C:\Users\monio\Downloads\28951286_1296580990485345_4864710942790778880_o.png"/>
+                    <pic:cNvPr id="0" name="Picture 1"/>
                     <pic:cNvPicPr>
                       <a:picLocks noChangeAspect="1" noChangeArrowheads="1"/>
                     </pic:cNvPicPr>
                   </pic:nvPicPr>
                   <pic:blipFill>
-                    <a:blip r:embed="rId7" cstate="print">
+                    <a:blip r:embed="rId7">
                       <a:extLst>
                         <a:ext uri="{28A0092B-C50C-407E-A947-70E740481C1C}">
                           <a14:useLocalDpi xmlns:a14="http://schemas.microsoft.com/office/drawing/2010/main" val="0"/>
@@ -4290,7 +4285,7 @@
                   <pic:spPr bwMode="auto">
                     <a:xfrm>
                       <a:off x="0" y="0"/>
-                      <a:ext cx="5746750" cy="4254500"/>
+                      <a:ext cx="6671306" cy="4826735"/>
                     </a:xfrm>
                     <a:prstGeom prst="rect">
                       <a:avLst/>
@@ -4303,12 +4298,29 @@
                 </pic:pic>
               </a:graphicData>
             </a:graphic>
-          </wp:inline>
+            <wp14:sizeRelH relativeFrom="page">
+              <wp14:pctWidth>0</wp14:pctWidth>
+            </wp14:sizeRelH>
+            <wp14:sizeRelV relativeFrom="page">
+              <wp14:pctHeight>0</wp14:pctHeight>
+            </wp14:sizeRelV>
+          </wp:anchor>
         </w:drawing>
       </w:r>
     </w:p>
+    <w:p>
+      <w:pPr>
+        <w:rPr>
+          <w:rFonts w:ascii="Times New Roman" w:hAnsi="Times New Roman" w:cs="Times New Roman"/>
+          <w:sz w:val="24"/>
+        </w:rPr>
+      </w:pPr>
+    </w:p>
     <w:p/>
-    <w:p/>
+    <w:p>
+      <w:bookmarkStart w:id="0" w:name="_GoBack"/>
+      <w:bookmarkEnd w:id="0"/>
+    </w:p>
     <w:sectPr>
       <w:pgSz w:w="11906" w:h="16838"/>
       <w:pgMar w:top="1417" w:right="1417" w:bottom="1417" w:left="1417" w:header="708" w:footer="708" w:gutter="0"/>

</xml_diff>

<commit_message>
10.04.2018 zaktualizowano schemat bazy danych
</commit_message>
<xml_diff>
--- a/Documentation/opis_programu.docx
+++ b/Documentation/opis_programu.docx
@@ -4240,23 +4240,24 @@
           <w:sz w:val="24"/>
         </w:rPr>
       </w:pPr>
+      <w:bookmarkStart w:id="0" w:name="_GoBack"/>
       <w:r>
         <w:rPr>
           <w:noProof/>
         </w:rPr>
         <w:drawing>
-          <wp:anchor distT="0" distB="0" distL="114300" distR="114300" simplePos="0" relativeHeight="251659264" behindDoc="0" locked="0" layoutInCell="1" allowOverlap="1" wp14:anchorId="4A648F0F" wp14:editId="7A658181">
+          <wp:anchor distT="0" distB="0" distL="114300" distR="114300" simplePos="0" relativeHeight="251658240" behindDoc="0" locked="0" layoutInCell="1" allowOverlap="1" wp14:anchorId="271A2C0B" wp14:editId="48CEC3FC">
             <wp:simplePos x="0" y="0"/>
             <wp:positionH relativeFrom="column">
-              <wp:posOffset>-452120</wp:posOffset>
+              <wp:posOffset>-394970</wp:posOffset>
             </wp:positionH>
             <wp:positionV relativeFrom="paragraph">
-              <wp:posOffset>205740</wp:posOffset>
+              <wp:posOffset>241300</wp:posOffset>
             </wp:positionV>
-            <wp:extent cx="6648450" cy="4810199"/>
-            <wp:effectExtent l="0" t="0" r="0" b="9525"/>
+            <wp:extent cx="6553200" cy="4741286"/>
+            <wp:effectExtent l="0" t="0" r="0" b="2540"/>
             <wp:wrapNone/>
-            <wp:docPr id="4" name="Obraz 4"/>
+            <wp:docPr id="3" name="Obraz 3"/>
             <wp:cNvGraphicFramePr>
               <a:graphicFrameLocks xmlns:a="http://schemas.openxmlformats.org/drawingml/2006/main" noChangeAspect="1"/>
             </wp:cNvGraphicFramePr>
@@ -4270,7 +4271,7 @@
                     </pic:cNvPicPr>
                   </pic:nvPicPr>
                   <pic:blipFill>
-                    <a:blip r:embed="rId7">
+                    <a:blip r:embed="rId7" cstate="print">
                       <a:extLst>
                         <a:ext uri="{28A0092B-C50C-407E-A947-70E740481C1C}">
                           <a14:useLocalDpi xmlns:a14="http://schemas.microsoft.com/office/drawing/2010/main" val="0"/>
@@ -4285,7 +4286,7 @@
                   <pic:spPr bwMode="auto">
                     <a:xfrm>
                       <a:off x="0" y="0"/>
-                      <a:ext cx="6671306" cy="4826735"/>
+                      <a:ext cx="6553200" cy="4741286"/>
                     </a:xfrm>
                     <a:prstGeom prst="rect">
                       <a:avLst/>
@@ -4307,6 +4308,7 @@
           </wp:anchor>
         </w:drawing>
       </w:r>
+      <w:bookmarkEnd w:id="0"/>
     </w:p>
     <w:p>
       <w:pPr>
@@ -4317,10 +4319,7 @@
       </w:pPr>
     </w:p>
     <w:p/>
-    <w:p>
-      <w:bookmarkStart w:id="0" w:name="_GoBack"/>
-      <w:bookmarkEnd w:id="0"/>
-    </w:p>
+    <w:p/>
     <w:sectPr>
       <w:pgSz w:w="11906" w:h="16838"/>
       <w:pgMar w:top="1417" w:right="1417" w:bottom="1417" w:left="1417" w:header="708" w:footer="708" w:gutter="0"/>

</xml_diff>